<commit_message>
Connected to MySQL and defined the tables, stored registered users to MySQL.
</commit_message>
<xml_diff>
--- a/doc/documentation.docx
+++ b/doc/documentation.docx
@@ -5514,9 +5514,6 @@
                           <w:p>
                             <w:pPr>
                               <w:ind w:firstLine="220"/>
-                              <w:rPr>
-                                <w:rFonts w:hint="eastAsia"/>
-                              </w:rPr>
                             </w:pPr>
                             <w:r>
                               <w:t>“</w:t>
@@ -5661,9 +5658,6 @@
                     <w:p>
                       <w:pPr>
                         <w:ind w:firstLine="220"/>
-                        <w:rPr>
-                          <w:rFonts w:hint="eastAsia"/>
-                        </w:rPr>
                       </w:pPr>
                       <w:r>
                         <w:t>“</w:t>
@@ -6105,64 +6099,6 @@
           <w:p>
             <w:proofErr w:type="spellStart"/>
             <w:r>
-              <w:t>Post_id</w:t>
-            </w:r>
-            <w:proofErr w:type="spellEnd"/>
-            <w:r>
-              <w:t xml:space="preserve"> (</w:t>
-            </w:r>
-            <w:r>
-              <w:rPr>
-                <w:color w:val="FF0000"/>
-              </w:rPr>
-              <w:t>is it needed?</w:t>
-            </w:r>
-            <w:r>
-              <w:t>)</w:t>
-            </w:r>
-          </w:p>
-        </w:tc>
-        <w:tc>
-          <w:tcPr>
-            <w:tcW w:w="1528" w:type="dxa"/>
-          </w:tcPr>
-          <w:p>
-            <w:r>
-              <w:t>Integer</w:t>
-            </w:r>
-          </w:p>
-        </w:tc>
-        <w:tc>
-          <w:tcPr>
-            <w:tcW w:w="4949" w:type="dxa"/>
-          </w:tcPr>
-          <w:p>
-            <w:r>
-              <w:t>(</w:t>
-            </w:r>
-            <w:proofErr w:type="gramStart"/>
-            <w:r>
-              <w:t>primary</w:t>
-            </w:r>
-            <w:proofErr w:type="gramEnd"/>
-            <w:r>
-              <w:t xml:space="preserve"> key) </w:t>
-            </w:r>
-            <w:r>
-              <w:t>Unique id for the file</w:t>
-            </w:r>
-          </w:p>
-        </w:tc>
-      </w:tr>
-      <w:tr>
-        <w:tc>
-          <w:tcPr>
-            <w:tcW w:w="2153" w:type="dxa"/>
-            <w:shd w:val="clear" w:color="auto" w:fill="E2EFD9" w:themeFill="accent6" w:themeFillTint="33"/>
-          </w:tcPr>
-          <w:p>
-            <w:proofErr w:type="spellStart"/>
-            <w:r>
               <w:t>Job_title</w:t>
             </w:r>
             <w:proofErr w:type="spellEnd"/>
@@ -6485,7 +6421,6 @@
           </w:tcPr>
           <w:p>
             <w:r>
-              <w:lastRenderedPageBreak/>
               <w:t>Column Name</w:t>
             </w:r>
           </w:p>
@@ -6522,6 +6457,7 @@
           <w:p>
             <w:proofErr w:type="spellStart"/>
             <w:r>
+              <w:lastRenderedPageBreak/>
               <w:t>Role_id</w:t>
             </w:r>
             <w:proofErr w:type="spellEnd"/>
@@ -6718,7 +6654,7 @@
               <w:jc w:val="center"/>
             </w:pPr>
             <w:r>
-              <w:t>0x01</w:t>
+              <w:t>NO NEED</w:t>
             </w:r>
           </w:p>
         </w:tc>
@@ -6736,6 +6672,9 @@
             <w:r>
               <w:t xml:space="preserve"> searching, filtering, sorting</w:t>
             </w:r>
+            <w:r>
+              <w:t xml:space="preserve"> </w:t>
+            </w:r>
           </w:p>
         </w:tc>
       </w:tr>
@@ -6763,7 +6702,13 @@
               <w:jc w:val="center"/>
             </w:pPr>
             <w:r>
-              <w:t>0x02</w:t>
+              <w:t>0x0</w:t>
+            </w:r>
+            <w:r>
+              <w:rPr>
+                <w:rFonts w:hint="eastAsia"/>
+              </w:rPr>
+              <w:t>1</w:t>
             </w:r>
           </w:p>
         </w:tc>
@@ -6802,7 +6747,13 @@
               <w:jc w:val="center"/>
             </w:pPr>
             <w:r>
-              <w:t>0x04</w:t>
+              <w:t>0x0</w:t>
+            </w:r>
+            <w:r>
+              <w:rPr>
+                <w:rFonts w:hint="eastAsia"/>
+              </w:rPr>
+              <w:t>2</w:t>
             </w:r>
           </w:p>
         </w:tc>
@@ -6841,7 +6792,13 @@
               <w:jc w:val="center"/>
             </w:pPr>
             <w:r>
-              <w:t>0x08</w:t>
+              <w:t>0x0</w:t>
+            </w:r>
+            <w:r>
+              <w:rPr>
+                <w:rFonts w:hint="eastAsia"/>
+              </w:rPr>
+              <w:t>4</w:t>
             </w:r>
           </w:p>
         </w:tc>
@@ -6880,7 +6837,13 @@
               <w:jc w:val="center"/>
             </w:pPr>
             <w:r>
-              <w:t>0x10</w:t>
+              <w:t>0x</w:t>
+            </w:r>
+            <w:r>
+              <w:rPr>
+                <w:rFonts w:hint="eastAsia"/>
+              </w:rPr>
+              <w:t>08</w:t>
             </w:r>
           </w:p>
         </w:tc>
@@ -7168,8 +7131,16 @@
             <w:shd w:val="clear" w:color="auto" w:fill="E2EFD9" w:themeFill="accent6" w:themeFillTint="33"/>
           </w:tcPr>
           <w:p>
+            <w:pPr>
+              <w:rPr>
+                <w:color w:val="FF0000"/>
+              </w:rPr>
+            </w:pPr>
             <w:proofErr w:type="spellStart"/>
             <w:r>
+              <w:rPr>
+                <w:color w:val="FF0000"/>
+              </w:rPr>
               <w:t>Search_history</w:t>
             </w:r>
             <w:proofErr w:type="spellEnd"/>
@@ -7180,7 +7151,15 @@
             <w:tcW w:w="1559" w:type="dxa"/>
           </w:tcPr>
           <w:p>
-            <w:r>
+            <w:pPr>
+              <w:rPr>
+                <w:color w:val="FF0000"/>
+              </w:rPr>
+            </w:pPr>
+            <w:r>
+              <w:rPr>
+                <w:color w:val="FF0000"/>
+              </w:rPr>
               <w:t xml:space="preserve">Json </w:t>
             </w:r>
           </w:p>
@@ -7190,12 +7169,23 @@
             <w:tcW w:w="4949" w:type="dxa"/>
           </w:tcPr>
           <w:p>
+            <w:pPr>
+              <w:rPr>
+                <w:color w:val="FF0000"/>
+              </w:rPr>
+            </w:pPr>
             <w:proofErr w:type="spellStart"/>
             <w:r>
+              <w:rPr>
+                <w:color w:val="FF0000"/>
+              </w:rPr>
               <w:t>Splitted</w:t>
             </w:r>
             <w:proofErr w:type="spellEnd"/>
             <w:r>
+              <w:rPr>
+                <w:color w:val="FF0000"/>
+              </w:rPr>
               <w:t xml:space="preserve"> words stored with frequencies</w:t>
             </w:r>
           </w:p>
@@ -7397,7 +7387,7 @@
           </w:tcPr>
           <w:p>
             <w:r>
-              <w:t>a, b, c, d, e</w:t>
+              <w:t>a, b, d, e</w:t>
             </w:r>
           </w:p>
         </w:tc>
@@ -7822,7 +7812,6 @@
         <w:jc w:val="center"/>
       </w:pPr>
       <w:r>
-        <w:lastRenderedPageBreak/>
         <w:t>Table 7. metadata for table “</w:t>
       </w:r>
       <w:proofErr w:type="spellStart"/>
@@ -7839,6 +7828,7 @@
         <w:ind w:firstLine="220"/>
       </w:pPr>
       <w:r>
+        <w:lastRenderedPageBreak/>
         <w:t>“</w:t>
       </w:r>
       <w:proofErr w:type="spellStart"/>

</xml_diff>

<commit_message>
Added ElasticSearch for the project. Still have some problems.
</commit_message>
<xml_diff>
--- a/doc/documentation.docx
+++ b/doc/documentation.docx
@@ -6392,6 +6392,617 @@
       </w:r>
     </w:p>
     <w:p>
+      <w:r>
+        <w:rPr>
+          <w:noProof/>
+        </w:rPr>
+        <w:drawing>
+          <wp:inline distT="0" distB="0" distL="0" distR="0" wp14:anchorId="72E8BA5E" wp14:editId="371F6F2A">
+            <wp:extent cx="5486400" cy="646430"/>
+            <wp:effectExtent l="0" t="0" r="0" b="1270"/>
+            <wp:docPr id="6" name="图片 6"/>
+            <wp:cNvGraphicFramePr>
+              <a:graphicFrameLocks xmlns:a="http://schemas.openxmlformats.org/drawingml/2006/main" noChangeAspect="1"/>
+            </wp:cNvGraphicFramePr>
+            <a:graphic xmlns:a="http://schemas.openxmlformats.org/drawingml/2006/main">
+              <a:graphicData uri="http://schemas.openxmlformats.org/drawingml/2006/picture">
+                <pic:pic xmlns:pic="http://schemas.openxmlformats.org/drawingml/2006/picture">
+                  <pic:nvPicPr>
+                    <pic:cNvPr id="1" name=""/>
+                    <pic:cNvPicPr/>
+                  </pic:nvPicPr>
+                  <pic:blipFill>
+                    <a:blip r:embed="rId9"/>
+                    <a:stretch>
+                      <a:fillRect/>
+                    </a:stretch>
+                  </pic:blipFill>
+                  <pic:spPr>
+                    <a:xfrm>
+                      <a:off x="0" y="0"/>
+                      <a:ext cx="5486400" cy="646430"/>
+                    </a:xfrm>
+                    <a:prstGeom prst="rect">
+                      <a:avLst/>
+                    </a:prstGeom>
+                  </pic:spPr>
+                </pic:pic>
+              </a:graphicData>
+            </a:graphic>
+          </wp:inline>
+        </w:drawing>
+      </w:r>
+    </w:p>
+    <w:p>
+      <w:pPr>
+        <w:jc w:val="center"/>
+      </w:pPr>
+      <w:r>
+        <w:lastRenderedPageBreak/>
+        <w:t>Index and type creation for ES</w:t>
+      </w:r>
+    </w:p>
+    <w:p>
+      <w:pPr>
+        <w:pStyle w:val="aa"/>
+        <w:spacing w:line="216" w:lineRule="auto"/>
+      </w:pPr>
+      <w:r>
+        <w:t>{</w:t>
+      </w:r>
+    </w:p>
+    <w:p>
+      <w:pPr>
+        <w:pStyle w:val="aa"/>
+        <w:spacing w:line="216" w:lineRule="auto"/>
+      </w:pPr>
+      <w:r>
+        <w:t xml:space="preserve">    "mappings": {</w:t>
+      </w:r>
+    </w:p>
+    <w:p>
+      <w:pPr>
+        <w:pStyle w:val="aa"/>
+        <w:spacing w:line="216" w:lineRule="auto"/>
+      </w:pPr>
+      <w:r>
+        <w:t xml:space="preserve">        "</w:t>
+      </w:r>
+      <w:proofErr w:type="spellStart"/>
+      <w:r>
+        <w:t>jobpost</w:t>
+      </w:r>
+      <w:proofErr w:type="spellEnd"/>
+      <w:r>
+        <w:t>": {</w:t>
+      </w:r>
+    </w:p>
+    <w:p>
+      <w:pPr>
+        <w:pStyle w:val="aa"/>
+        <w:spacing w:line="216" w:lineRule="auto"/>
+      </w:pPr>
+      <w:r>
+        <w:t xml:space="preserve">            "_all": {</w:t>
+      </w:r>
+    </w:p>
+    <w:p>
+      <w:pPr>
+        <w:pStyle w:val="aa"/>
+        <w:spacing w:line="216" w:lineRule="auto"/>
+      </w:pPr>
+      <w:r>
+        <w:t xml:space="preserve">                "analyzer": "simple"</w:t>
+      </w:r>
+    </w:p>
+    <w:p>
+      <w:pPr>
+        <w:pStyle w:val="aa"/>
+        <w:spacing w:line="216" w:lineRule="auto"/>
+      </w:pPr>
+      <w:r>
+        <w:t xml:space="preserve">            },</w:t>
+      </w:r>
+    </w:p>
+    <w:p>
+      <w:pPr>
+        <w:pStyle w:val="aa"/>
+        <w:spacing w:line="216" w:lineRule="auto"/>
+      </w:pPr>
+      <w:r>
+        <w:t xml:space="preserve">            "properties": {</w:t>
+      </w:r>
+    </w:p>
+    <w:p>
+      <w:pPr>
+        <w:pStyle w:val="aa"/>
+        <w:spacing w:line="216" w:lineRule="auto"/>
+      </w:pPr>
+      <w:r>
+        <w:t xml:space="preserve">                "title": {</w:t>
+      </w:r>
+    </w:p>
+    <w:p>
+      <w:pPr>
+        <w:pStyle w:val="aa"/>
+        <w:spacing w:line="216" w:lineRule="auto"/>
+      </w:pPr>
+      <w:r>
+        <w:t xml:space="preserve">                    "type": "string",</w:t>
+      </w:r>
+    </w:p>
+    <w:p>
+      <w:pPr>
+        <w:pStyle w:val="aa"/>
+        <w:spacing w:line="216" w:lineRule="auto"/>
+      </w:pPr>
+      <w:r>
+        <w:t xml:space="preserve">                    "index": "analyzed",</w:t>
+      </w:r>
+    </w:p>
+    <w:p>
+      <w:pPr>
+        <w:pStyle w:val="aa"/>
+        <w:spacing w:line="216" w:lineRule="auto"/>
+      </w:pPr>
+      <w:r>
+        <w:t xml:space="preserve">                    "analyzer": "simple"</w:t>
+      </w:r>
+    </w:p>
+    <w:p>
+      <w:pPr>
+        <w:pStyle w:val="aa"/>
+        <w:spacing w:line="216" w:lineRule="auto"/>
+      </w:pPr>
+      <w:r>
+        <w:t xml:space="preserve">                },</w:t>
+      </w:r>
+    </w:p>
+    <w:p>
+      <w:pPr>
+        <w:pStyle w:val="aa"/>
+        <w:spacing w:line="216" w:lineRule="auto"/>
+      </w:pPr>
+      <w:r>
+        <w:t xml:space="preserve">                "link": {</w:t>
+      </w:r>
+    </w:p>
+    <w:p>
+      <w:pPr>
+        <w:pStyle w:val="aa"/>
+        <w:spacing w:line="216" w:lineRule="auto"/>
+      </w:pPr>
+      <w:r>
+        <w:t xml:space="preserve">                    "type": "string",</w:t>
+      </w:r>
+    </w:p>
+    <w:p>
+      <w:pPr>
+        <w:pStyle w:val="aa"/>
+        <w:spacing w:line="216" w:lineRule="auto"/>
+      </w:pPr>
+      <w:r>
+        <w:t xml:space="preserve">                    "index": "</w:t>
+      </w:r>
+      <w:proofErr w:type="spellStart"/>
+      <w:r>
+        <w:t>not_analyzed</w:t>
+      </w:r>
+      <w:proofErr w:type="spellEnd"/>
+      <w:r>
+        <w:t>"</w:t>
+      </w:r>
+    </w:p>
+    <w:p>
+      <w:pPr>
+        <w:pStyle w:val="aa"/>
+        <w:spacing w:line="216" w:lineRule="auto"/>
+      </w:pPr>
+      <w:r>
+        <w:t xml:space="preserve">                },</w:t>
+      </w:r>
+    </w:p>
+    <w:p>
+      <w:pPr>
+        <w:pStyle w:val="aa"/>
+        <w:spacing w:line="216" w:lineRule="auto"/>
+      </w:pPr>
+      <w:r>
+        <w:t xml:space="preserve">                "company": {</w:t>
+      </w:r>
+    </w:p>
+    <w:p>
+      <w:pPr>
+        <w:pStyle w:val="aa"/>
+        <w:spacing w:line="216" w:lineRule="auto"/>
+      </w:pPr>
+      <w:r>
+        <w:t xml:space="preserve">                    "type": "string",</w:t>
+      </w:r>
+    </w:p>
+    <w:p>
+      <w:pPr>
+        <w:pStyle w:val="aa"/>
+        <w:spacing w:line="216" w:lineRule="auto"/>
+      </w:pPr>
+      <w:r>
+        <w:t xml:space="preserve">                    "index": "</w:t>
+      </w:r>
+      <w:proofErr w:type="spellStart"/>
+      <w:r>
+        <w:t>not_analyzed</w:t>
+      </w:r>
+      <w:proofErr w:type="spellEnd"/>
+      <w:r>
+        <w:t>"</w:t>
+      </w:r>
+    </w:p>
+    <w:p>
+      <w:pPr>
+        <w:pStyle w:val="aa"/>
+        <w:spacing w:line="216" w:lineRule="auto"/>
+      </w:pPr>
+      <w:r>
+        <w:t xml:space="preserve">                },</w:t>
+      </w:r>
+    </w:p>
+    <w:p>
+      <w:pPr>
+        <w:pStyle w:val="aa"/>
+        <w:spacing w:line="216" w:lineRule="auto"/>
+      </w:pPr>
+      <w:r>
+        <w:t xml:space="preserve">                "</w:t>
+      </w:r>
+      <w:proofErr w:type="spellStart"/>
+      <w:proofErr w:type="gramStart"/>
+      <w:r>
+        <w:t>salary</w:t>
+      </w:r>
+      <w:proofErr w:type="gramEnd"/>
+      <w:r>
+        <w:t>_min</w:t>
+      </w:r>
+      <w:proofErr w:type="spellEnd"/>
+      <w:r>
+        <w:t>": {</w:t>
+      </w:r>
+    </w:p>
+    <w:p>
+      <w:pPr>
+        <w:pStyle w:val="aa"/>
+        <w:spacing w:line="216" w:lineRule="auto"/>
+      </w:pPr>
+      <w:r>
+        <w:t xml:space="preserve">                    "type": "integer",</w:t>
+      </w:r>
+    </w:p>
+    <w:p>
+      <w:pPr>
+        <w:pStyle w:val="aa"/>
+        <w:spacing w:line="216" w:lineRule="auto"/>
+      </w:pPr>
+      <w:r>
+        <w:t xml:space="preserve">                    "index": "</w:t>
+      </w:r>
+      <w:proofErr w:type="spellStart"/>
+      <w:r>
+        <w:t>not_analyzed</w:t>
+      </w:r>
+      <w:proofErr w:type="spellEnd"/>
+      <w:r>
+        <w:t>",</w:t>
+      </w:r>
+    </w:p>
+    <w:p>
+      <w:pPr>
+        <w:pStyle w:val="aa"/>
+        <w:spacing w:line="216" w:lineRule="auto"/>
+      </w:pPr>
+      <w:r>
+        <w:t xml:space="preserve">                    "</w:t>
+      </w:r>
+      <w:proofErr w:type="spellStart"/>
+      <w:proofErr w:type="gramStart"/>
+      <w:r>
+        <w:t>null</w:t>
+      </w:r>
+      <w:proofErr w:type="gramEnd"/>
+      <w:r>
+        <w:t>_value</w:t>
+      </w:r>
+      <w:proofErr w:type="spellEnd"/>
+      <w:r>
+        <w:t>": 0</w:t>
+      </w:r>
+    </w:p>
+    <w:p>
+      <w:pPr>
+        <w:pStyle w:val="aa"/>
+        <w:spacing w:line="216" w:lineRule="auto"/>
+      </w:pPr>
+      <w:r>
+        <w:t xml:space="preserve">                },</w:t>
+      </w:r>
+    </w:p>
+    <w:p>
+      <w:pPr>
+        <w:pStyle w:val="aa"/>
+        <w:spacing w:line="216" w:lineRule="auto"/>
+      </w:pPr>
+      <w:r>
+        <w:t xml:space="preserve">                "</w:t>
+      </w:r>
+      <w:proofErr w:type="spellStart"/>
+      <w:proofErr w:type="gramStart"/>
+      <w:r>
+        <w:t>salary</w:t>
+      </w:r>
+      <w:proofErr w:type="gramEnd"/>
+      <w:r>
+        <w:t>_max</w:t>
+      </w:r>
+      <w:proofErr w:type="spellEnd"/>
+      <w:r>
+        <w:t>": {</w:t>
+      </w:r>
+    </w:p>
+    <w:p>
+      <w:pPr>
+        <w:pStyle w:val="aa"/>
+        <w:spacing w:line="216" w:lineRule="auto"/>
+      </w:pPr>
+      <w:r>
+        <w:t xml:space="preserve">                    "type": "integer",</w:t>
+      </w:r>
+    </w:p>
+    <w:p>
+      <w:pPr>
+        <w:pStyle w:val="aa"/>
+        <w:spacing w:line="216" w:lineRule="auto"/>
+      </w:pPr>
+      <w:r>
+        <w:t xml:space="preserve">                    "index": "</w:t>
+      </w:r>
+      <w:proofErr w:type="spellStart"/>
+      <w:r>
+        <w:t>not_analyzed</w:t>
+      </w:r>
+      <w:proofErr w:type="spellEnd"/>
+      <w:r>
+        <w:t>",</w:t>
+      </w:r>
+    </w:p>
+    <w:p>
+      <w:pPr>
+        <w:pStyle w:val="aa"/>
+        <w:spacing w:line="216" w:lineRule="auto"/>
+      </w:pPr>
+      <w:r>
+        <w:t xml:space="preserve">                    "</w:t>
+      </w:r>
+      <w:proofErr w:type="spellStart"/>
+      <w:proofErr w:type="gramStart"/>
+      <w:r>
+        <w:t>null</w:t>
+      </w:r>
+      <w:proofErr w:type="gramEnd"/>
+      <w:r>
+        <w:t>_value</w:t>
+      </w:r>
+      <w:proofErr w:type="spellEnd"/>
+      <w:r>
+        <w:t>": 0</w:t>
+      </w:r>
+    </w:p>
+    <w:p>
+      <w:pPr>
+        <w:pStyle w:val="aa"/>
+        <w:spacing w:line="216" w:lineRule="auto"/>
+      </w:pPr>
+      <w:r>
+        <w:t xml:space="preserve">                },</w:t>
+      </w:r>
+    </w:p>
+    <w:p>
+      <w:pPr>
+        <w:pStyle w:val="aa"/>
+        <w:spacing w:line="216" w:lineRule="auto"/>
+      </w:pPr>
+      <w:r>
+        <w:t xml:space="preserve">                "date": {</w:t>
+      </w:r>
+    </w:p>
+    <w:p>
+      <w:pPr>
+        <w:pStyle w:val="aa"/>
+        <w:spacing w:line="216" w:lineRule="auto"/>
+      </w:pPr>
+      <w:r>
+        <w:t xml:space="preserve">                    "type": "date",</w:t>
+      </w:r>
+    </w:p>
+    <w:p>
+      <w:pPr>
+        <w:pStyle w:val="aa"/>
+        <w:spacing w:line="216" w:lineRule="auto"/>
+      </w:pPr>
+      <w:r>
+        <w:t xml:space="preserve">                    "index": "</w:t>
+      </w:r>
+      <w:proofErr w:type="spellStart"/>
+      <w:r>
+        <w:t>not_analyzed</w:t>
+      </w:r>
+      <w:proofErr w:type="spellEnd"/>
+      <w:r>
+        <w:t>"</w:t>
+      </w:r>
+    </w:p>
+    <w:p>
+      <w:pPr>
+        <w:pStyle w:val="aa"/>
+        <w:spacing w:line="216" w:lineRule="auto"/>
+      </w:pPr>
+      <w:r>
+        <w:t xml:space="preserve">                },</w:t>
+      </w:r>
+    </w:p>
+    <w:p>
+      <w:pPr>
+        <w:pStyle w:val="aa"/>
+        <w:spacing w:line="216" w:lineRule="auto"/>
+      </w:pPr>
+      <w:r>
+        <w:t xml:space="preserve">                "description": {</w:t>
+      </w:r>
+    </w:p>
+    <w:p>
+      <w:pPr>
+        <w:pStyle w:val="aa"/>
+        <w:spacing w:line="216" w:lineRule="auto"/>
+      </w:pPr>
+      <w:r>
+        <w:t xml:space="preserve">                    "type": "text",</w:t>
+      </w:r>
+    </w:p>
+    <w:p>
+      <w:pPr>
+        <w:pStyle w:val="aa"/>
+        <w:spacing w:line="216" w:lineRule="auto"/>
+      </w:pPr>
+      <w:r>
+        <w:t xml:space="preserve">                    "index": "analyzed",</w:t>
+      </w:r>
+    </w:p>
+    <w:p>
+      <w:pPr>
+        <w:pStyle w:val="aa"/>
+        <w:spacing w:line="216" w:lineRule="auto"/>
+      </w:pPr>
+      <w:r>
+        <w:t xml:space="preserve">                    "analyzer": "simple"</w:t>
+      </w:r>
+    </w:p>
+    <w:p>
+      <w:pPr>
+        <w:pStyle w:val="aa"/>
+        <w:spacing w:line="216" w:lineRule="auto"/>
+      </w:pPr>
+      <w:r>
+        <w:lastRenderedPageBreak/>
+        <w:t xml:space="preserve">                }</w:t>
+      </w:r>
+    </w:p>
+    <w:p>
+      <w:pPr>
+        <w:pStyle w:val="aa"/>
+        <w:spacing w:line="216" w:lineRule="auto"/>
+      </w:pPr>
+      <w:r>
+        <w:t xml:space="preserve">            }</w:t>
+      </w:r>
+    </w:p>
+    <w:p>
+      <w:pPr>
+        <w:pStyle w:val="aa"/>
+        <w:spacing w:line="216" w:lineRule="auto"/>
+      </w:pPr>
+      <w:r>
+        <w:t xml:space="preserve">        }</w:t>
+      </w:r>
+    </w:p>
+    <w:p>
+      <w:pPr>
+        <w:pStyle w:val="aa"/>
+      </w:pPr>
+      <w:r>
+        <w:t xml:space="preserve">    },</w:t>
+      </w:r>
+    </w:p>
+    <w:p>
+      <w:pPr>
+        <w:pStyle w:val="aa"/>
+      </w:pPr>
+      <w:r>
+        <w:t xml:space="preserve">    "settings": {</w:t>
+      </w:r>
+    </w:p>
+    <w:p>
+      <w:pPr>
+        <w:pStyle w:val="aa"/>
+      </w:pPr>
+      <w:r>
+        <w:t xml:space="preserve">        "</w:t>
+      </w:r>
+      <w:proofErr w:type="spellStart"/>
+      <w:proofErr w:type="gramStart"/>
+      <w:r>
+        <w:t>number</w:t>
+      </w:r>
+      <w:proofErr w:type="gramEnd"/>
+      <w:r>
+        <w:t>_of_replicas</w:t>
+      </w:r>
+      <w:proofErr w:type="spellEnd"/>
+      <w:r>
+        <w:t>": 2,</w:t>
+      </w:r>
+    </w:p>
+    <w:p>
+      <w:pPr>
+        <w:pStyle w:val="aa"/>
+      </w:pPr>
+      <w:r>
+        <w:t xml:space="preserve">        "</w:t>
+      </w:r>
+      <w:proofErr w:type="spellStart"/>
+      <w:proofErr w:type="gramStart"/>
+      <w:r>
+        <w:t>number</w:t>
+      </w:r>
+      <w:proofErr w:type="gramEnd"/>
+      <w:r>
+        <w:t>_of_shards</w:t>
+      </w:r>
+      <w:proofErr w:type="spellEnd"/>
+      <w:r>
+        <w:t>": 5</w:t>
+      </w:r>
+    </w:p>
+    <w:p>
+      <w:pPr>
+        <w:pStyle w:val="aa"/>
+      </w:pPr>
+      <w:r>
+        <w:t xml:space="preserve">    }</w:t>
+      </w:r>
+    </w:p>
+    <w:p>
+      <w:pPr>
+        <w:pStyle w:val="aa"/>
+      </w:pPr>
+      <w:r>
+        <w:t>}</w:t>
+      </w:r>
+    </w:p>
+    <w:p>
+      <w:pPr>
+        <w:jc w:val="center"/>
+      </w:pPr>
+      <w:r>
+        <w:t>Structure of document “</w:t>
+      </w:r>
+      <w:proofErr w:type="spellStart"/>
+      <w:r>
+        <w:t>jobpost</w:t>
+      </w:r>
+      <w:proofErr w:type="spellEnd"/>
+      <w:r>
+        <w:t>”</w:t>
+      </w:r>
+    </w:p>
+    <w:p>
       <w:pPr>
         <w:ind w:firstLine="220"/>
       </w:pPr>
@@ -6457,7 +7068,6 @@
           <w:p>
             <w:proofErr w:type="spellStart"/>
             <w:r>
-              <w:lastRenderedPageBreak/>
               <w:t>Role_id</w:t>
             </w:r>
             <w:proofErr w:type="spellEnd"/>
@@ -7334,6 +7944,7 @@
           </w:tcPr>
           <w:p>
             <w:r>
+              <w:lastRenderedPageBreak/>
               <w:t xml:space="preserve">Company </w:t>
             </w:r>
           </w:p>
@@ -7828,7 +8439,6 @@
         <w:ind w:firstLine="220"/>
       </w:pPr>
       <w:r>
-        <w:lastRenderedPageBreak/>
         <w:t>“</w:t>
       </w:r>
       <w:proofErr w:type="spellStart"/>
@@ -8877,6 +9487,37 @@
       <w:szCs w:val="24"/>
     </w:rPr>
   </w:style>
+  <w:style w:type="paragraph" w:customStyle="1" w:styleId="aa">
+    <w:name w:val="代码"/>
+    <w:link w:val="ab"/>
+    <w:qFormat/>
+    <w:rsid w:val="00E87388"/>
+    <w:pPr>
+      <w:spacing w:before="120" w:after="120" w:line="240" w:lineRule="auto"/>
+    </w:pPr>
+    <w:rPr>
+      <w:rFonts w:ascii="Times New Roman" w:eastAsia="Times New Roman" w:hAnsi="Times New Roman" w:cs="Times New Roman"/>
+      <w:b/>
+      <w:bCs/>
+      <w:color w:val="4472C4" w:themeColor="accent1"/>
+      <w:sz w:val="20"/>
+      <w:szCs w:val="20"/>
+    </w:rPr>
+  </w:style>
+  <w:style w:type="character" w:customStyle="1" w:styleId="ab">
+    <w:name w:val="代码 字符"/>
+    <w:basedOn w:val="a0"/>
+    <w:link w:val="aa"/>
+    <w:rsid w:val="00E87388"/>
+    <w:rPr>
+      <w:rFonts w:ascii="Times New Roman" w:eastAsia="Times New Roman" w:hAnsi="Times New Roman" w:cs="Times New Roman"/>
+      <w:b/>
+      <w:bCs/>
+      <w:color w:val="4472C4" w:themeColor="accent1"/>
+      <w:sz w:val="20"/>
+      <w:szCs w:val="20"/>
+    </w:rPr>
+  </w:style>
 </w:styles>
 </file>
 

</xml_diff>

<commit_message>
Simplified the structure of ES index, created link (post_id) to mySQL.
</commit_message>
<xml_diff>
--- a/doc/documentation.docx
+++ b/doc/documentation.docx
@@ -6392,45 +6392,77 @@
       </w:r>
     </w:p>
     <w:p>
-      <w:r>
-        <w:rPr>
-          <w:noProof/>
-        </w:rPr>
-        <w:drawing>
-          <wp:inline distT="0" distB="0" distL="0" distR="0" wp14:anchorId="72E8BA5E" wp14:editId="371F6F2A">
-            <wp:extent cx="5486400" cy="646430"/>
-            <wp:effectExtent l="0" t="0" r="0" b="1270"/>
-            <wp:docPr id="6" name="图片 6"/>
-            <wp:cNvGraphicFramePr>
-              <a:graphicFrameLocks xmlns:a="http://schemas.openxmlformats.org/drawingml/2006/main" noChangeAspect="1"/>
-            </wp:cNvGraphicFramePr>
-            <a:graphic xmlns:a="http://schemas.openxmlformats.org/drawingml/2006/main">
-              <a:graphicData uri="http://schemas.openxmlformats.org/drawingml/2006/picture">
-                <pic:pic xmlns:pic="http://schemas.openxmlformats.org/drawingml/2006/picture">
-                  <pic:nvPicPr>
-                    <pic:cNvPr id="1" name=""/>
-                    <pic:cNvPicPr/>
-                  </pic:nvPicPr>
-                  <pic:blipFill>
-                    <a:blip r:embed="rId9"/>
-                    <a:stretch>
-                      <a:fillRect/>
-                    </a:stretch>
-                  </pic:blipFill>
-                  <pic:spPr>
-                    <a:xfrm>
-                      <a:off x="0" y="0"/>
-                      <a:ext cx="5486400" cy="646430"/>
-                    </a:xfrm>
-                    <a:prstGeom prst="rect">
-                      <a:avLst/>
-                    </a:prstGeom>
-                  </pic:spPr>
-                </pic:pic>
-              </a:graphicData>
-            </a:graphic>
-          </wp:inline>
-        </w:drawing>
+      <w:pPr>
+        <w:pStyle w:val="aa"/>
+      </w:pPr>
+      <w:proofErr w:type="spellStart"/>
+      <w:proofErr w:type="gramStart"/>
+      <w:r>
+        <w:rPr>
+          <w:color w:val="9CDCFE"/>
+        </w:rPr>
+        <w:t>es</w:t>
+      </w:r>
+      <w:r>
+        <w:t>.indices</w:t>
+      </w:r>
+      <w:proofErr w:type="gramEnd"/>
+      <w:r>
+        <w:t>.create</w:t>
+      </w:r>
+      <w:proofErr w:type="spellEnd"/>
+      <w:r>
+        <w:t>(</w:t>
+      </w:r>
+      <w:r>
+        <w:rPr>
+          <w:color w:val="9CDCFE"/>
+        </w:rPr>
+        <w:t>index</w:t>
+      </w:r>
+      <w:r>
+        <w:t>=</w:t>
+      </w:r>
+      <w:r>
+        <w:rPr>
+          <w:color w:val="CE9178"/>
+        </w:rPr>
+        <w:t>"</w:t>
+      </w:r>
+      <w:proofErr w:type="spellStart"/>
+      <w:r>
+        <w:rPr>
+          <w:color w:val="CE9178"/>
+        </w:rPr>
+        <w:t>index_jobposts</w:t>
+      </w:r>
+      <w:proofErr w:type="spellEnd"/>
+      <w:r>
+        <w:rPr>
+          <w:color w:val="CE9178"/>
+        </w:rPr>
+        <w:t>"</w:t>
+      </w:r>
+      <w:r>
+        <w:t>, </w:t>
+      </w:r>
+      <w:r>
+        <w:rPr>
+          <w:color w:val="9CDCFE"/>
+        </w:rPr>
+        <w:t>body</w:t>
+      </w:r>
+      <w:r>
+        <w:t>=</w:t>
+      </w:r>
+      <w:r>
+        <w:rPr>
+          <w:color w:val="9CDCFE"/>
+        </w:rPr>
+        <w:t>mappings</w:t>
+      </w:r>
+      <w:r>
+        <w:t>)</w:t>
       </w:r>
     </w:p>
     <w:p>
@@ -6438,478 +6470,7 @@
         <w:jc w:val="center"/>
       </w:pPr>
       <w:r>
-        <w:lastRenderedPageBreak/>
         <w:t>Index and type creation for ES</w:t>
-      </w:r>
-    </w:p>
-    <w:p>
-      <w:pPr>
-        <w:pStyle w:val="aa"/>
-        <w:spacing w:line="216" w:lineRule="auto"/>
-      </w:pPr>
-      <w:r>
-        <w:t>{</w:t>
-      </w:r>
-    </w:p>
-    <w:p>
-      <w:pPr>
-        <w:pStyle w:val="aa"/>
-        <w:spacing w:line="216" w:lineRule="auto"/>
-      </w:pPr>
-      <w:r>
-        <w:t xml:space="preserve">    "mappings": {</w:t>
-      </w:r>
-    </w:p>
-    <w:p>
-      <w:pPr>
-        <w:pStyle w:val="aa"/>
-        <w:spacing w:line="216" w:lineRule="auto"/>
-      </w:pPr>
-      <w:r>
-        <w:t xml:space="preserve">        "</w:t>
-      </w:r>
-      <w:proofErr w:type="spellStart"/>
-      <w:r>
-        <w:t>jobpost</w:t>
-      </w:r>
-      <w:proofErr w:type="spellEnd"/>
-      <w:r>
-        <w:t>": {</w:t>
-      </w:r>
-    </w:p>
-    <w:p>
-      <w:pPr>
-        <w:pStyle w:val="aa"/>
-        <w:spacing w:line="216" w:lineRule="auto"/>
-      </w:pPr>
-      <w:r>
-        <w:t xml:space="preserve">            "_all": {</w:t>
-      </w:r>
-    </w:p>
-    <w:p>
-      <w:pPr>
-        <w:pStyle w:val="aa"/>
-        <w:spacing w:line="216" w:lineRule="auto"/>
-      </w:pPr>
-      <w:r>
-        <w:t xml:space="preserve">                "analyzer": "simple"</w:t>
-      </w:r>
-    </w:p>
-    <w:p>
-      <w:pPr>
-        <w:pStyle w:val="aa"/>
-        <w:spacing w:line="216" w:lineRule="auto"/>
-      </w:pPr>
-      <w:r>
-        <w:t xml:space="preserve">            },</w:t>
-      </w:r>
-    </w:p>
-    <w:p>
-      <w:pPr>
-        <w:pStyle w:val="aa"/>
-        <w:spacing w:line="216" w:lineRule="auto"/>
-      </w:pPr>
-      <w:r>
-        <w:t xml:space="preserve">            "properties": {</w:t>
-      </w:r>
-    </w:p>
-    <w:p>
-      <w:pPr>
-        <w:pStyle w:val="aa"/>
-        <w:spacing w:line="216" w:lineRule="auto"/>
-      </w:pPr>
-      <w:r>
-        <w:t xml:space="preserve">                "title": {</w:t>
-      </w:r>
-    </w:p>
-    <w:p>
-      <w:pPr>
-        <w:pStyle w:val="aa"/>
-        <w:spacing w:line="216" w:lineRule="auto"/>
-      </w:pPr>
-      <w:r>
-        <w:t xml:space="preserve">                    "type": "string",</w:t>
-      </w:r>
-    </w:p>
-    <w:p>
-      <w:pPr>
-        <w:pStyle w:val="aa"/>
-        <w:spacing w:line="216" w:lineRule="auto"/>
-      </w:pPr>
-      <w:r>
-        <w:t xml:space="preserve">                    "index": "analyzed",</w:t>
-      </w:r>
-    </w:p>
-    <w:p>
-      <w:pPr>
-        <w:pStyle w:val="aa"/>
-        <w:spacing w:line="216" w:lineRule="auto"/>
-      </w:pPr>
-      <w:r>
-        <w:t xml:space="preserve">                    "analyzer": "simple"</w:t>
-      </w:r>
-    </w:p>
-    <w:p>
-      <w:pPr>
-        <w:pStyle w:val="aa"/>
-        <w:spacing w:line="216" w:lineRule="auto"/>
-      </w:pPr>
-      <w:r>
-        <w:t xml:space="preserve">                },</w:t>
-      </w:r>
-    </w:p>
-    <w:p>
-      <w:pPr>
-        <w:pStyle w:val="aa"/>
-        <w:spacing w:line="216" w:lineRule="auto"/>
-      </w:pPr>
-      <w:r>
-        <w:t xml:space="preserve">                "link": {</w:t>
-      </w:r>
-    </w:p>
-    <w:p>
-      <w:pPr>
-        <w:pStyle w:val="aa"/>
-        <w:spacing w:line="216" w:lineRule="auto"/>
-      </w:pPr>
-      <w:r>
-        <w:t xml:space="preserve">                    "type": "string",</w:t>
-      </w:r>
-    </w:p>
-    <w:p>
-      <w:pPr>
-        <w:pStyle w:val="aa"/>
-        <w:spacing w:line="216" w:lineRule="auto"/>
-      </w:pPr>
-      <w:r>
-        <w:t xml:space="preserve">                    "index": "</w:t>
-      </w:r>
-      <w:proofErr w:type="spellStart"/>
-      <w:r>
-        <w:t>not_analyzed</w:t>
-      </w:r>
-      <w:proofErr w:type="spellEnd"/>
-      <w:r>
-        <w:t>"</w:t>
-      </w:r>
-    </w:p>
-    <w:p>
-      <w:pPr>
-        <w:pStyle w:val="aa"/>
-        <w:spacing w:line="216" w:lineRule="auto"/>
-      </w:pPr>
-      <w:r>
-        <w:t xml:space="preserve">                },</w:t>
-      </w:r>
-    </w:p>
-    <w:p>
-      <w:pPr>
-        <w:pStyle w:val="aa"/>
-        <w:spacing w:line="216" w:lineRule="auto"/>
-      </w:pPr>
-      <w:r>
-        <w:t xml:space="preserve">                "company": {</w:t>
-      </w:r>
-    </w:p>
-    <w:p>
-      <w:pPr>
-        <w:pStyle w:val="aa"/>
-        <w:spacing w:line="216" w:lineRule="auto"/>
-      </w:pPr>
-      <w:r>
-        <w:t xml:space="preserve">                    "type": "string",</w:t>
-      </w:r>
-    </w:p>
-    <w:p>
-      <w:pPr>
-        <w:pStyle w:val="aa"/>
-        <w:spacing w:line="216" w:lineRule="auto"/>
-      </w:pPr>
-      <w:r>
-        <w:t xml:space="preserve">                    "index": "</w:t>
-      </w:r>
-      <w:proofErr w:type="spellStart"/>
-      <w:r>
-        <w:t>not_analyzed</w:t>
-      </w:r>
-      <w:proofErr w:type="spellEnd"/>
-      <w:r>
-        <w:t>"</w:t>
-      </w:r>
-    </w:p>
-    <w:p>
-      <w:pPr>
-        <w:pStyle w:val="aa"/>
-        <w:spacing w:line="216" w:lineRule="auto"/>
-      </w:pPr>
-      <w:r>
-        <w:t xml:space="preserve">                },</w:t>
-      </w:r>
-    </w:p>
-    <w:p>
-      <w:pPr>
-        <w:pStyle w:val="aa"/>
-        <w:spacing w:line="216" w:lineRule="auto"/>
-      </w:pPr>
-      <w:r>
-        <w:t xml:space="preserve">                "</w:t>
-      </w:r>
-      <w:proofErr w:type="spellStart"/>
-      <w:proofErr w:type="gramStart"/>
-      <w:r>
-        <w:t>salary</w:t>
-      </w:r>
-      <w:proofErr w:type="gramEnd"/>
-      <w:r>
-        <w:t>_min</w:t>
-      </w:r>
-      <w:proofErr w:type="spellEnd"/>
-      <w:r>
-        <w:t>": {</w:t>
-      </w:r>
-    </w:p>
-    <w:p>
-      <w:pPr>
-        <w:pStyle w:val="aa"/>
-        <w:spacing w:line="216" w:lineRule="auto"/>
-      </w:pPr>
-      <w:r>
-        <w:t xml:space="preserve">                    "type": "integer",</w:t>
-      </w:r>
-    </w:p>
-    <w:p>
-      <w:pPr>
-        <w:pStyle w:val="aa"/>
-        <w:spacing w:line="216" w:lineRule="auto"/>
-      </w:pPr>
-      <w:r>
-        <w:t xml:space="preserve">                    "index": "</w:t>
-      </w:r>
-      <w:proofErr w:type="spellStart"/>
-      <w:r>
-        <w:t>not_analyzed</w:t>
-      </w:r>
-      <w:proofErr w:type="spellEnd"/>
-      <w:r>
-        <w:t>",</w:t>
-      </w:r>
-    </w:p>
-    <w:p>
-      <w:pPr>
-        <w:pStyle w:val="aa"/>
-        <w:spacing w:line="216" w:lineRule="auto"/>
-      </w:pPr>
-      <w:r>
-        <w:t xml:space="preserve">                    "</w:t>
-      </w:r>
-      <w:proofErr w:type="spellStart"/>
-      <w:proofErr w:type="gramStart"/>
-      <w:r>
-        <w:t>null</w:t>
-      </w:r>
-      <w:proofErr w:type="gramEnd"/>
-      <w:r>
-        <w:t>_value</w:t>
-      </w:r>
-      <w:proofErr w:type="spellEnd"/>
-      <w:r>
-        <w:t>": 0</w:t>
-      </w:r>
-    </w:p>
-    <w:p>
-      <w:pPr>
-        <w:pStyle w:val="aa"/>
-        <w:spacing w:line="216" w:lineRule="auto"/>
-      </w:pPr>
-      <w:r>
-        <w:t xml:space="preserve">                },</w:t>
-      </w:r>
-    </w:p>
-    <w:p>
-      <w:pPr>
-        <w:pStyle w:val="aa"/>
-        <w:spacing w:line="216" w:lineRule="auto"/>
-      </w:pPr>
-      <w:r>
-        <w:t xml:space="preserve">                "</w:t>
-      </w:r>
-      <w:proofErr w:type="spellStart"/>
-      <w:proofErr w:type="gramStart"/>
-      <w:r>
-        <w:t>salary</w:t>
-      </w:r>
-      <w:proofErr w:type="gramEnd"/>
-      <w:r>
-        <w:t>_max</w:t>
-      </w:r>
-      <w:proofErr w:type="spellEnd"/>
-      <w:r>
-        <w:t>": {</w:t>
-      </w:r>
-    </w:p>
-    <w:p>
-      <w:pPr>
-        <w:pStyle w:val="aa"/>
-        <w:spacing w:line="216" w:lineRule="auto"/>
-      </w:pPr>
-      <w:r>
-        <w:t xml:space="preserve">                    "type": "integer",</w:t>
-      </w:r>
-    </w:p>
-    <w:p>
-      <w:pPr>
-        <w:pStyle w:val="aa"/>
-        <w:spacing w:line="216" w:lineRule="auto"/>
-      </w:pPr>
-      <w:r>
-        <w:t xml:space="preserve">                    "index": "</w:t>
-      </w:r>
-      <w:proofErr w:type="spellStart"/>
-      <w:r>
-        <w:t>not_analyzed</w:t>
-      </w:r>
-      <w:proofErr w:type="spellEnd"/>
-      <w:r>
-        <w:t>",</w:t>
-      </w:r>
-    </w:p>
-    <w:p>
-      <w:pPr>
-        <w:pStyle w:val="aa"/>
-        <w:spacing w:line="216" w:lineRule="auto"/>
-      </w:pPr>
-      <w:r>
-        <w:t xml:space="preserve">                    "</w:t>
-      </w:r>
-      <w:proofErr w:type="spellStart"/>
-      <w:proofErr w:type="gramStart"/>
-      <w:r>
-        <w:t>null</w:t>
-      </w:r>
-      <w:proofErr w:type="gramEnd"/>
-      <w:r>
-        <w:t>_value</w:t>
-      </w:r>
-      <w:proofErr w:type="spellEnd"/>
-      <w:r>
-        <w:t>": 0</w:t>
-      </w:r>
-    </w:p>
-    <w:p>
-      <w:pPr>
-        <w:pStyle w:val="aa"/>
-        <w:spacing w:line="216" w:lineRule="auto"/>
-      </w:pPr>
-      <w:r>
-        <w:t xml:space="preserve">                },</w:t>
-      </w:r>
-    </w:p>
-    <w:p>
-      <w:pPr>
-        <w:pStyle w:val="aa"/>
-        <w:spacing w:line="216" w:lineRule="auto"/>
-      </w:pPr>
-      <w:r>
-        <w:t xml:space="preserve">                "date": {</w:t>
-      </w:r>
-    </w:p>
-    <w:p>
-      <w:pPr>
-        <w:pStyle w:val="aa"/>
-        <w:spacing w:line="216" w:lineRule="auto"/>
-      </w:pPr>
-      <w:r>
-        <w:t xml:space="preserve">                    "type": "date",</w:t>
-      </w:r>
-    </w:p>
-    <w:p>
-      <w:pPr>
-        <w:pStyle w:val="aa"/>
-        <w:spacing w:line="216" w:lineRule="auto"/>
-      </w:pPr>
-      <w:r>
-        <w:t xml:space="preserve">                    "index": "</w:t>
-      </w:r>
-      <w:proofErr w:type="spellStart"/>
-      <w:r>
-        <w:t>not_analyzed</w:t>
-      </w:r>
-      <w:proofErr w:type="spellEnd"/>
-      <w:r>
-        <w:t>"</w:t>
-      </w:r>
-    </w:p>
-    <w:p>
-      <w:pPr>
-        <w:pStyle w:val="aa"/>
-        <w:spacing w:line="216" w:lineRule="auto"/>
-      </w:pPr>
-      <w:r>
-        <w:t xml:space="preserve">                },</w:t>
-      </w:r>
-    </w:p>
-    <w:p>
-      <w:pPr>
-        <w:pStyle w:val="aa"/>
-        <w:spacing w:line="216" w:lineRule="auto"/>
-      </w:pPr>
-      <w:r>
-        <w:t xml:space="preserve">                "description": {</w:t>
-      </w:r>
-    </w:p>
-    <w:p>
-      <w:pPr>
-        <w:pStyle w:val="aa"/>
-        <w:spacing w:line="216" w:lineRule="auto"/>
-      </w:pPr>
-      <w:r>
-        <w:t xml:space="preserve">                    "type": "text",</w:t>
-      </w:r>
-    </w:p>
-    <w:p>
-      <w:pPr>
-        <w:pStyle w:val="aa"/>
-        <w:spacing w:line="216" w:lineRule="auto"/>
-      </w:pPr>
-      <w:r>
-        <w:t xml:space="preserve">                    "index": "analyzed",</w:t>
-      </w:r>
-    </w:p>
-    <w:p>
-      <w:pPr>
-        <w:pStyle w:val="aa"/>
-        <w:spacing w:line="216" w:lineRule="auto"/>
-      </w:pPr>
-      <w:r>
-        <w:t xml:space="preserve">                    "analyzer": "simple"</w:t>
-      </w:r>
-    </w:p>
-    <w:p>
-      <w:pPr>
-        <w:pStyle w:val="aa"/>
-        <w:spacing w:line="216" w:lineRule="auto"/>
-      </w:pPr>
-      <w:r>
-        <w:lastRenderedPageBreak/>
-        <w:t xml:space="preserve">                }</w:t>
-      </w:r>
-    </w:p>
-    <w:p>
-      <w:pPr>
-        <w:pStyle w:val="aa"/>
-        <w:spacing w:line="216" w:lineRule="auto"/>
-      </w:pPr>
-      <w:r>
-        <w:t xml:space="preserve">            }</w:t>
-      </w:r>
-    </w:p>
-    <w:p>
-      <w:pPr>
-        <w:pStyle w:val="aa"/>
-        <w:spacing w:line="216" w:lineRule="auto"/>
-      </w:pPr>
-      <w:r>
-        <w:t xml:space="preserve">        }</w:t>
       </w:r>
     </w:p>
     <w:p>
@@ -6917,44 +6478,591 @@
         <w:pStyle w:val="aa"/>
       </w:pPr>
       <w:r>
-        <w:t xml:space="preserve">    },</w:t>
+        <w:t>{</w:t>
       </w:r>
     </w:p>
     <w:p>
       <w:pPr>
         <w:pStyle w:val="aa"/>
+        <w:rPr>
+          <w:color w:val="D4D4D4"/>
+        </w:rPr>
       </w:pPr>
       <w:r>
-        <w:t xml:space="preserve">    "settings": {</w:t>
+        <w:rPr>
+          <w:color w:val="9CDCFE"/>
+        </w:rPr>
+        <w:lastRenderedPageBreak/>
+        <w:t>        </w:t>
+      </w:r>
+      <w:r>
+        <w:t>"mappings"</w:t>
+      </w:r>
+      <w:r>
+        <w:rPr>
+          <w:color w:val="D4D4D4"/>
+        </w:rPr>
+        <w:t>: {</w:t>
       </w:r>
     </w:p>
     <w:p>
       <w:pPr>
         <w:pStyle w:val="aa"/>
+        <w:rPr>
+          <w:color w:val="D4D4D4"/>
+        </w:rPr>
       </w:pPr>
       <w:r>
-        <w:t xml:space="preserve">        "</w:t>
+        <w:rPr>
+          <w:color w:val="9CDCFE"/>
+        </w:rPr>
+        <w:t>            </w:t>
+      </w:r>
+      <w:r>
+        <w:t>"properties"</w:t>
+      </w:r>
+      <w:r>
+        <w:rPr>
+          <w:color w:val="D4D4D4"/>
+        </w:rPr>
+        <w:t>: {</w:t>
+      </w:r>
+    </w:p>
+    <w:p>
+      <w:pPr>
+        <w:pStyle w:val="aa"/>
+        <w:rPr>
+          <w:color w:val="D4D4D4"/>
+        </w:rPr>
+      </w:pPr>
+      <w:r>
+        <w:rPr>
+          <w:color w:val="9CDCFE"/>
+        </w:rPr>
+        <w:t>                </w:t>
+      </w:r>
+      <w:r>
+        <w:t>"</w:t>
       </w:r>
       <w:proofErr w:type="spellStart"/>
       <w:proofErr w:type="gramStart"/>
       <w:r>
-        <w:t>number</w:t>
+        <w:t>post</w:t>
       </w:r>
       <w:proofErr w:type="gramEnd"/>
       <w:r>
-        <w:t>_of_replicas</w:t>
+        <w:t>_id</w:t>
       </w:r>
       <w:proofErr w:type="spellEnd"/>
       <w:r>
-        <w:t>": 2,</w:t>
+        <w:t>"</w:t>
+      </w:r>
+      <w:r>
+        <w:rPr>
+          <w:color w:val="D4D4D4"/>
+        </w:rPr>
+        <w:t>: {</w:t>
       </w:r>
     </w:p>
     <w:p>
       <w:pPr>
         <w:pStyle w:val="aa"/>
+        <w:rPr>
+          <w:color w:val="D4D4D4"/>
+        </w:rPr>
       </w:pPr>
       <w:r>
-        <w:t xml:space="preserve">        "</w:t>
+        <w:rPr>
+          <w:color w:val="9CDCFE"/>
+        </w:rPr>
+        <w:t>                    </w:t>
+      </w:r>
+      <w:r>
+        <w:t>"type"</w:t>
+      </w:r>
+      <w:r>
+        <w:rPr>
+          <w:color w:val="D4D4D4"/>
+        </w:rPr>
+        <w:t>: </w:t>
+      </w:r>
+      <w:r>
+        <w:t>"long"</w:t>
+      </w:r>
+      <w:r>
+        <w:rPr>
+          <w:color w:val="D4D4D4"/>
+        </w:rPr>
+        <w:t>,</w:t>
+      </w:r>
+    </w:p>
+    <w:p>
+      <w:pPr>
+        <w:pStyle w:val="aa"/>
+        <w:rPr>
+          <w:color w:val="D4D4D4"/>
+        </w:rPr>
+      </w:pPr>
+      <w:r>
+        <w:rPr>
+          <w:color w:val="9CDCFE"/>
+        </w:rPr>
+        <w:t>                    </w:t>
+      </w:r>
+      <w:r>
+        <w:t>"index"</w:t>
+      </w:r>
+      <w:r>
+        <w:rPr>
+          <w:color w:val="D4D4D4"/>
+        </w:rPr>
+        <w:t>: </w:t>
+      </w:r>
+      <w:r>
+        <w:rPr>
+          <w:color w:val="569CD6"/>
+        </w:rPr>
+        <w:t>True</w:t>
+      </w:r>
+    </w:p>
+    <w:p>
+      <w:pPr>
+        <w:pStyle w:val="aa"/>
+        <w:rPr>
+          <w:color w:val="D4D4D4"/>
+        </w:rPr>
+      </w:pPr>
+      <w:r>
+        <w:rPr>
+          <w:color w:val="D4D4D4"/>
+        </w:rPr>
+        <w:t>                },</w:t>
+      </w:r>
+    </w:p>
+    <w:p>
+      <w:pPr>
+        <w:pStyle w:val="aa"/>
+        <w:rPr>
+          <w:color w:val="D4D4D4"/>
+        </w:rPr>
+      </w:pPr>
+      <w:r>
+        <w:rPr>
+          <w:color w:val="9CDCFE"/>
+        </w:rPr>
+        <w:t>                </w:t>
+      </w:r>
+      <w:r>
+        <w:t>"title"</w:t>
+      </w:r>
+      <w:r>
+        <w:rPr>
+          <w:color w:val="D4D4D4"/>
+        </w:rPr>
+        <w:t>: {</w:t>
+      </w:r>
+    </w:p>
+    <w:p>
+      <w:pPr>
+        <w:pStyle w:val="aa"/>
+        <w:rPr>
+          <w:color w:val="D4D4D4"/>
+        </w:rPr>
+      </w:pPr>
+      <w:r>
+        <w:rPr>
+          <w:color w:val="9CDCFE"/>
+        </w:rPr>
+        <w:t>                    </w:t>
+      </w:r>
+      <w:r>
+        <w:t>"type"</w:t>
+      </w:r>
+      <w:r>
+        <w:rPr>
+          <w:color w:val="D4D4D4"/>
+        </w:rPr>
+        <w:t>: </w:t>
+      </w:r>
+      <w:r>
+        <w:t>"text"</w:t>
+      </w:r>
+      <w:r>
+        <w:rPr>
+          <w:color w:val="D4D4D4"/>
+        </w:rPr>
+        <w:t>,</w:t>
+      </w:r>
+    </w:p>
+    <w:p>
+      <w:pPr>
+        <w:pStyle w:val="aa"/>
+        <w:rPr>
+          <w:color w:val="D4D4D4"/>
+        </w:rPr>
+      </w:pPr>
+      <w:r>
+        <w:rPr>
+          <w:color w:val="9CDCFE"/>
+        </w:rPr>
+        <w:t>                    </w:t>
+      </w:r>
+      <w:r>
+        <w:t>"index"</w:t>
+      </w:r>
+      <w:r>
+        <w:rPr>
+          <w:color w:val="D4D4D4"/>
+        </w:rPr>
+        <w:t>: </w:t>
+      </w:r>
+      <w:r>
+        <w:rPr>
+          <w:color w:val="569CD6"/>
+        </w:rPr>
+        <w:t>True</w:t>
+      </w:r>
+      <w:r>
+        <w:rPr>
+          <w:color w:val="D4D4D4"/>
+        </w:rPr>
+        <w:t>,</w:t>
+      </w:r>
+    </w:p>
+    <w:p>
+      <w:pPr>
+        <w:pStyle w:val="aa"/>
+        <w:rPr>
+          <w:color w:val="D4D4D4"/>
+        </w:rPr>
+      </w:pPr>
+      <w:r>
+        <w:rPr>
+          <w:color w:val="9CDCFE"/>
+        </w:rPr>
+        <w:t>                    </w:t>
+      </w:r>
+      <w:r>
+        <w:t>"analyzer"</w:t>
+      </w:r>
+      <w:r>
+        <w:rPr>
+          <w:color w:val="D4D4D4"/>
+        </w:rPr>
+        <w:t>: </w:t>
+      </w:r>
+      <w:r>
+        <w:t>"default"</w:t>
+      </w:r>
+    </w:p>
+    <w:p>
+      <w:pPr>
+        <w:pStyle w:val="aa"/>
+        <w:rPr>
+          <w:color w:val="D4D4D4"/>
+        </w:rPr>
+      </w:pPr>
+      <w:r>
+        <w:rPr>
+          <w:color w:val="D4D4D4"/>
+        </w:rPr>
+        <w:t>                },</w:t>
+      </w:r>
+    </w:p>
+    <w:p>
+      <w:pPr>
+        <w:pStyle w:val="aa"/>
+        <w:rPr>
+          <w:color w:val="D4D4D4"/>
+        </w:rPr>
+      </w:pPr>
+      <w:r>
+        <w:rPr>
+          <w:color w:val="9CDCFE"/>
+        </w:rPr>
+        <w:t>                </w:t>
+      </w:r>
+      <w:r>
+        <w:t>"company"</w:t>
+      </w:r>
+      <w:r>
+        <w:rPr>
+          <w:color w:val="D4D4D4"/>
+        </w:rPr>
+        <w:t>: {</w:t>
+      </w:r>
+    </w:p>
+    <w:p>
+      <w:pPr>
+        <w:pStyle w:val="aa"/>
+        <w:rPr>
+          <w:color w:val="D4D4D4"/>
+        </w:rPr>
+      </w:pPr>
+      <w:r>
+        <w:rPr>
+          <w:color w:val="9CDCFE"/>
+        </w:rPr>
+        <w:t>                    </w:t>
+      </w:r>
+      <w:r>
+        <w:t>"type"</w:t>
+      </w:r>
+      <w:r>
+        <w:rPr>
+          <w:color w:val="D4D4D4"/>
+        </w:rPr>
+        <w:t>: </w:t>
+      </w:r>
+      <w:r>
+        <w:t>"text"</w:t>
+      </w:r>
+      <w:r>
+        <w:rPr>
+          <w:color w:val="D4D4D4"/>
+        </w:rPr>
+        <w:t>,</w:t>
+      </w:r>
+    </w:p>
+    <w:p>
+      <w:pPr>
+        <w:pStyle w:val="aa"/>
+        <w:rPr>
+          <w:color w:val="D4D4D4"/>
+        </w:rPr>
+      </w:pPr>
+      <w:r>
+        <w:rPr>
+          <w:color w:val="9CDCFE"/>
+        </w:rPr>
+        <w:t>                    </w:t>
+      </w:r>
+      <w:r>
+        <w:t>"index"</w:t>
+      </w:r>
+      <w:r>
+        <w:rPr>
+          <w:color w:val="D4D4D4"/>
+        </w:rPr>
+        <w:t>: </w:t>
+      </w:r>
+      <w:r>
+        <w:rPr>
+          <w:color w:val="569CD6"/>
+        </w:rPr>
+        <w:t>True</w:t>
+      </w:r>
+    </w:p>
+    <w:p>
+      <w:pPr>
+        <w:pStyle w:val="aa"/>
+        <w:rPr>
+          <w:color w:val="D4D4D4"/>
+        </w:rPr>
+      </w:pPr>
+      <w:r>
+        <w:rPr>
+          <w:color w:val="D4D4D4"/>
+        </w:rPr>
+        <w:t>                },</w:t>
+      </w:r>
+    </w:p>
+    <w:p>
+      <w:pPr>
+        <w:pStyle w:val="aa"/>
+        <w:rPr>
+          <w:color w:val="D4D4D4"/>
+        </w:rPr>
+      </w:pPr>
+      <w:r>
+        <w:rPr>
+          <w:color w:val="9CDCFE"/>
+        </w:rPr>
+        <w:t>                </w:t>
+      </w:r>
+      <w:r>
+        <w:t>"description"</w:t>
+      </w:r>
+      <w:r>
+        <w:rPr>
+          <w:color w:val="D4D4D4"/>
+        </w:rPr>
+        <w:t>: {</w:t>
+      </w:r>
+    </w:p>
+    <w:p>
+      <w:pPr>
+        <w:pStyle w:val="aa"/>
+        <w:rPr>
+          <w:color w:val="D4D4D4"/>
+        </w:rPr>
+      </w:pPr>
+      <w:r>
+        <w:rPr>
+          <w:color w:val="9CDCFE"/>
+        </w:rPr>
+        <w:t>                    </w:t>
+      </w:r>
+      <w:r>
+        <w:t>"type"</w:t>
+      </w:r>
+      <w:r>
+        <w:rPr>
+          <w:color w:val="D4D4D4"/>
+        </w:rPr>
+        <w:t>: </w:t>
+      </w:r>
+      <w:r>
+        <w:t>"text"</w:t>
+      </w:r>
+      <w:r>
+        <w:rPr>
+          <w:color w:val="D4D4D4"/>
+        </w:rPr>
+        <w:t>,</w:t>
+      </w:r>
+    </w:p>
+    <w:p>
+      <w:pPr>
+        <w:pStyle w:val="aa"/>
+        <w:rPr>
+          <w:color w:val="D4D4D4"/>
+        </w:rPr>
+      </w:pPr>
+      <w:r>
+        <w:rPr>
+          <w:color w:val="9CDCFE"/>
+        </w:rPr>
+        <w:t>                    </w:t>
+      </w:r>
+      <w:r>
+        <w:t>"index"</w:t>
+      </w:r>
+      <w:r>
+        <w:rPr>
+          <w:color w:val="D4D4D4"/>
+        </w:rPr>
+        <w:t>: </w:t>
+      </w:r>
+      <w:r>
+        <w:rPr>
+          <w:color w:val="569CD6"/>
+        </w:rPr>
+        <w:t>True</w:t>
+      </w:r>
+      <w:r>
+        <w:rPr>
+          <w:color w:val="D4D4D4"/>
+        </w:rPr>
+        <w:t>,</w:t>
+      </w:r>
+    </w:p>
+    <w:p>
+      <w:pPr>
+        <w:pStyle w:val="aa"/>
+        <w:rPr>
+          <w:color w:val="D4D4D4"/>
+        </w:rPr>
+      </w:pPr>
+      <w:r>
+        <w:rPr>
+          <w:color w:val="9CDCFE"/>
+        </w:rPr>
+        <w:t>                    </w:t>
+      </w:r>
+      <w:r>
+        <w:t>"analyzer"</w:t>
+      </w:r>
+      <w:r>
+        <w:rPr>
+          <w:color w:val="D4D4D4"/>
+        </w:rPr>
+        <w:t>: </w:t>
+      </w:r>
+      <w:r>
+        <w:t>"default"</w:t>
+      </w:r>
+    </w:p>
+    <w:p>
+      <w:pPr>
+        <w:pStyle w:val="aa"/>
+        <w:rPr>
+          <w:color w:val="D4D4D4"/>
+        </w:rPr>
+      </w:pPr>
+      <w:r>
+        <w:rPr>
+          <w:color w:val="D4D4D4"/>
+        </w:rPr>
+        <w:t>                }</w:t>
+      </w:r>
+    </w:p>
+    <w:p>
+      <w:pPr>
+        <w:pStyle w:val="aa"/>
+        <w:rPr>
+          <w:color w:val="D4D4D4"/>
+        </w:rPr>
+      </w:pPr>
+      <w:r>
+        <w:rPr>
+          <w:color w:val="D4D4D4"/>
+        </w:rPr>
+        <w:t>            }</w:t>
+      </w:r>
+    </w:p>
+    <w:p>
+      <w:pPr>
+        <w:pStyle w:val="aa"/>
+        <w:rPr>
+          <w:color w:val="D4D4D4"/>
+        </w:rPr>
+      </w:pPr>
+      <w:r>
+        <w:rPr>
+          <w:color w:val="D4D4D4"/>
+        </w:rPr>
+        <w:t>        },</w:t>
+      </w:r>
+    </w:p>
+    <w:p>
+      <w:pPr>
+        <w:pStyle w:val="aa"/>
+        <w:rPr>
+          <w:color w:val="D4D4D4"/>
+        </w:rPr>
+      </w:pPr>
+      <w:r>
+        <w:rPr>
+          <w:color w:val="9CDCFE"/>
+        </w:rPr>
+        <w:t>        </w:t>
+      </w:r>
+      <w:r>
+        <w:t>"settings"</w:t>
+      </w:r>
+      <w:r>
+        <w:rPr>
+          <w:color w:val="D4D4D4"/>
+        </w:rPr>
+        <w:t>: {</w:t>
+      </w:r>
+    </w:p>
+    <w:p>
+      <w:pPr>
+        <w:pStyle w:val="aa"/>
+        <w:rPr>
+          <w:color w:val="D4D4D4"/>
+        </w:rPr>
+      </w:pPr>
+      <w:r>
+        <w:rPr>
+          <w:color w:val="9CDCFE"/>
+        </w:rPr>
+        <w:t>            </w:t>
+      </w:r>
+      <w:r>
+        <w:t>"</w:t>
       </w:r>
       <w:proofErr w:type="spellStart"/>
       <w:proofErr w:type="gramStart"/>
@@ -6963,27 +7071,99 @@
       </w:r>
       <w:proofErr w:type="gramEnd"/>
       <w:r>
-        <w:t>_of_shards</w:t>
+        <w:t>_of_replicas</w:t>
       </w:r>
       <w:proofErr w:type="spellEnd"/>
       <w:r>
-        <w:t>": 5</w:t>
+        <w:t>"</w:t>
+      </w:r>
+      <w:r>
+        <w:rPr>
+          <w:color w:val="D4D4D4"/>
+        </w:rPr>
+        <w:t>: </w:t>
+      </w:r>
+      <w:r>
+        <w:rPr>
+          <w:color w:val="B5CEA8"/>
+        </w:rPr>
+        <w:t>2</w:t>
+      </w:r>
+      <w:r>
+        <w:rPr>
+          <w:color w:val="D4D4D4"/>
+        </w:rPr>
+        <w:t>,</w:t>
       </w:r>
     </w:p>
     <w:p>
       <w:pPr>
         <w:pStyle w:val="aa"/>
+        <w:rPr>
+          <w:color w:val="D4D4D4"/>
+        </w:rPr>
       </w:pPr>
       <w:r>
-        <w:t xml:space="preserve">    }</w:t>
+        <w:rPr>
+          <w:color w:val="9CDCFE"/>
+        </w:rPr>
+        <w:t>            </w:t>
+      </w:r>
+      <w:r>
+        <w:t>"</w:t>
+      </w:r>
+      <w:proofErr w:type="spellStart"/>
+      <w:proofErr w:type="gramStart"/>
+      <w:r>
+        <w:t>number</w:t>
+      </w:r>
+      <w:proofErr w:type="gramEnd"/>
+      <w:r>
+        <w:t>_of_shards</w:t>
+      </w:r>
+      <w:proofErr w:type="spellEnd"/>
+      <w:r>
+        <w:t>"</w:t>
+      </w:r>
+      <w:r>
+        <w:rPr>
+          <w:color w:val="D4D4D4"/>
+        </w:rPr>
+        <w:t>: </w:t>
+      </w:r>
+      <w:r>
+        <w:rPr>
+          <w:color w:val="B5CEA8"/>
+        </w:rPr>
+        <w:t>5</w:t>
       </w:r>
     </w:p>
     <w:p>
       <w:pPr>
         <w:pStyle w:val="aa"/>
+        <w:rPr>
+          <w:color w:val="D4D4D4"/>
+        </w:rPr>
       </w:pPr>
       <w:r>
-        <w:t>}</w:t>
+        <w:rPr>
+          <w:color w:val="D4D4D4"/>
+        </w:rPr>
+        <w:t>        }</w:t>
+      </w:r>
+    </w:p>
+    <w:p>
+      <w:pPr>
+        <w:pStyle w:val="aa"/>
+        <w:rPr>
+          <w:color w:val="D4D4D4"/>
+        </w:rPr>
+      </w:pPr>
+      <w:r>
+        <w:rPr>
+          <w:color w:val="D4D4D4"/>
+        </w:rPr>
+        <w:t>    }</w:t>
       </w:r>
     </w:p>
     <w:p>
@@ -7210,6 +7390,7 @@
               <w:jc w:val="center"/>
             </w:pPr>
             <w:r>
+              <w:lastRenderedPageBreak/>
               <w:t>Notation</w:t>
             </w:r>
           </w:p>
@@ -7944,7 +8125,6 @@
           </w:tcPr>
           <w:p>
             <w:r>
-              <w:lastRenderedPageBreak/>
               <w:t xml:space="preserve">Company </w:t>
             </w:r>
           </w:p>
@@ -8560,6 +8740,7 @@
           <w:p>
             <w:proofErr w:type="spellStart"/>
             <w:r>
+              <w:lastRenderedPageBreak/>
               <w:t>User_id</w:t>
             </w:r>
             <w:proofErr w:type="spellEnd"/>

</xml_diff>

<commit_message>
Designed the UI for user managing.
</commit_message>
<xml_diff>
--- a/doc/documentation.docx
+++ b/doc/documentation.docx
@@ -5414,13 +5414,16 @@
                       <wps:txbx>
                         <w:txbxContent>
                           <w:p>
+                            <w:pPr>
+                              <w:pStyle w:val="aa"/>
+                            </w:pPr>
                             <w:r>
                               <w:t>{</w:t>
                             </w:r>
                           </w:p>
                           <w:p>
                             <w:pPr>
-                              <w:ind w:firstLine="220"/>
+                              <w:pStyle w:val="aa"/>
                             </w:pPr>
                             <w:r>
                               <w:t>“name</w:t>
@@ -5442,7 +5445,7 @@
                           </w:p>
                           <w:p>
                             <w:pPr>
-                              <w:ind w:firstLine="220"/>
+                              <w:pStyle w:val="aa"/>
                             </w:pPr>
                             <w:r>
                               <w:t>“</w:t>
@@ -5464,7 +5467,7 @@
                           </w:p>
                           <w:p>
                             <w:pPr>
-                              <w:ind w:firstLine="220"/>
+                              <w:pStyle w:val="aa"/>
                             </w:pPr>
                             <w:r>
                               <w:t>“email</w:t>
@@ -5494,7 +5497,7 @@
                           </w:p>
                           <w:p>
                             <w:pPr>
-                              <w:ind w:firstLine="220"/>
+                              <w:pStyle w:val="aa"/>
                             </w:pPr>
                             <w:r>
                               <w:t>“password</w:t>
@@ -5513,7 +5516,7 @@
                           </w:p>
                           <w:p>
                             <w:pPr>
-                              <w:ind w:firstLine="220"/>
+                              <w:pStyle w:val="aa"/>
                             </w:pPr>
                             <w:r>
                               <w:t>“</w:t>
@@ -5533,6 +5536,9 @@
                             </w:r>
                           </w:p>
                           <w:p>
+                            <w:pPr>
+                              <w:pStyle w:val="aa"/>
+                            </w:pPr>
                             <w:r>
                               <w:t>}</w:t>
                             </w:r>
@@ -5558,13 +5564,16 @@
                 <v:textbox style="mso-fit-shape-to-text:t">
                   <w:txbxContent>
                     <w:p>
+                      <w:pPr>
+                        <w:pStyle w:val="aa"/>
+                      </w:pPr>
                       <w:r>
                         <w:t>{</w:t>
                       </w:r>
                     </w:p>
                     <w:p>
                       <w:pPr>
-                        <w:ind w:firstLine="220"/>
+                        <w:pStyle w:val="aa"/>
                       </w:pPr>
                       <w:r>
                         <w:t>“name</w:t>
@@ -5586,7 +5595,7 @@
                     </w:p>
                     <w:p>
                       <w:pPr>
-                        <w:ind w:firstLine="220"/>
+                        <w:pStyle w:val="aa"/>
                       </w:pPr>
                       <w:r>
                         <w:t>“</w:t>
@@ -5608,7 +5617,7 @@
                     </w:p>
                     <w:p>
                       <w:pPr>
-                        <w:ind w:firstLine="220"/>
+                        <w:pStyle w:val="aa"/>
                       </w:pPr>
                       <w:r>
                         <w:t>“email</w:t>
@@ -5638,7 +5647,7 @@
                     </w:p>
                     <w:p>
                       <w:pPr>
-                        <w:ind w:firstLine="220"/>
+                        <w:pStyle w:val="aa"/>
                       </w:pPr>
                       <w:r>
                         <w:t>“password</w:t>
@@ -5657,7 +5666,7 @@
                     </w:p>
                     <w:p>
                       <w:pPr>
-                        <w:ind w:firstLine="220"/>
+                        <w:pStyle w:val="aa"/>
                       </w:pPr>
                       <w:r>
                         <w:t>“</w:t>
@@ -5677,6 +5686,9 @@
                       </w:r>
                     </w:p>
                     <w:p>
+                      <w:pPr>
+                        <w:pStyle w:val="aa"/>
+                      </w:pPr>
                       <w:r>
                         <w:t>}</w:t>
                       </w:r>

</xml_diff>

<commit_message>
Created the template for job_create.html. Rectified the js validation.
</commit_message>
<xml_diff>
--- a/doc/documentation.docx
+++ b/doc/documentation.docx
@@ -4969,7 +4969,16 @@
     </w:p>
     <w:p>
       <w:r>
-        <w:t xml:space="preserve">                 Subgraph 1.5. edit-jobpost.html                         Subgraph 1.6. user-manage.html</w:t>
+        <w:t xml:space="preserve">                 Subgraph 1.5. job</w:t>
+      </w:r>
+      <w:r>
+        <w:rPr>
+          <w:rFonts w:hint="eastAsia"/>
+        </w:rPr>
+        <w:t>_create</w:t>
+      </w:r>
+      <w:r>
+        <w:t>.html                         Subgraph 1.6. user-manage.html</w:t>
       </w:r>
     </w:p>
     <w:p>

</xml_diff>

<commit_message>
Corrected the metadata for each db model.
</commit_message>
<xml_diff>
--- a/doc/documentation.docx
+++ b/doc/documentation.docx
@@ -5,6 +5,27 @@
     <w:p>
       <w:pPr>
         <w:pStyle w:val="1"/>
+        <w:jc w:val="center"/>
+        <w:rPr>
+          <w:rFonts w:hint="eastAsia"/>
+        </w:rPr>
+      </w:pPr>
+      <w:r>
+        <w:t>J</w:t>
+      </w:r>
+      <w:r>
+        <w:rPr>
+          <w:rFonts w:hint="eastAsia"/>
+        </w:rPr>
+        <w:t>o</w:t>
+      </w:r>
+      <w:r>
+        <w:t>b Searching &amp; Management Platform</w:t>
+      </w:r>
+    </w:p>
+    <w:p>
+      <w:pPr>
+        <w:pStyle w:val="1"/>
       </w:pPr>
       <w:r>
         <w:t xml:space="preserve">1. </w:t>
@@ -50,59 +71,8 @@
     </w:p>
     <w:p>
       <w:pPr>
-        <w:rPr>
-          <w:color w:val="FF0000"/>
-        </w:rPr>
-      </w:pPr>
-      <w:r>
-        <w:rPr>
-          <w:color w:val="FF0000"/>
-        </w:rPr>
-        <w:t>(Add an overview of background knowledge, include Indeed introduction, screenshot of Indeed list page)</w:t>
-      </w:r>
-    </w:p>
-    <w:p/>
-    <w:p>
-      <w:pPr>
-        <w:pStyle w:val="1"/>
-      </w:pPr>
-      <w:r>
-        <w:t xml:space="preserve">2. </w:t>
-      </w:r>
-      <w:r>
-        <w:t>Overview</w:t>
-      </w:r>
-    </w:p>
-    <w:p>
-      <w:pPr>
         <w:ind w:firstLine="220"/>
       </w:pPr>
-      <w:r>
-        <w:t>This project is built up with 4 important components, which can be listed as follows:</w:t>
-      </w:r>
-    </w:p>
-    <w:p>
-      <w:pPr>
-        <w:ind w:firstLine="220"/>
-      </w:pPr>
-      <w:r>
-        <w:t xml:space="preserve">1) </w:t>
-      </w:r>
-      <w:r>
-        <w:rPr>
-          <w:b/>
-          <w:bCs/>
-          <w:i/>
-          <w:iCs/>
-        </w:rPr>
-        <w:t>web crawler</w:t>
-      </w:r>
-      <w:r>
-        <w:t xml:space="preserve">: </w:t>
-      </w:r>
-      <w:r>
-        <w:t xml:space="preserve">used to collect job posts from </w:t>
-      </w:r>
       <w:hyperlink r:id="rId6" w:history="1">
         <w:r>
           <w:rPr>
@@ -112,15 +82,169 @@
         </w:r>
       </w:hyperlink>
       <w:r>
-        <w:t xml:space="preserve"> routinely</w:t>
+        <w:t xml:space="preserve"> is a popular job searching site that connects millions of job seekers with recruiting </w:t>
+      </w:r>
+      <w:proofErr w:type="spellStart"/>
+      <w:r>
+        <w:t>enterprices</w:t>
+      </w:r>
+      <w:proofErr w:type="spellEnd"/>
+      <w:r>
+        <w:t xml:space="preserve"> worldwide. It has a concise </w:t>
+      </w:r>
+      <w:proofErr w:type="spellStart"/>
+      <w:r>
+        <w:t>mainpage</w:t>
+      </w:r>
+      <w:proofErr w:type="spellEnd"/>
+      <w:r>
+        <w:t xml:space="preserve"> that provides users with a list of job cards, which can be searched, filtered and sorted. Each of the job cards provides the title, location of the company, salary, a descriptive short snippet, etc. More detailed information can be found by clicking the link the card has been attached to. Users can choose to favor, </w:t>
+      </w:r>
+      <w:proofErr w:type="spellStart"/>
+      <w:r>
+        <w:t>unfavor</w:t>
+      </w:r>
+      <w:proofErr w:type="spellEnd"/>
+      <w:r>
+        <w:t xml:space="preserve"> or report an issue on a job post.</w:t>
       </w:r>
     </w:p>
     <w:p>
       <w:pPr>
         <w:ind w:firstLine="220"/>
-      </w:pPr>
-      <w:r>
-        <w:t xml:space="preserve">2) </w:t>
+        <w:jc w:val="center"/>
+      </w:pPr>
+      <w:r>
+        <w:rPr>
+          <w:noProof/>
+        </w:rPr>
+        <w:drawing>
+          <wp:inline distT="0" distB="0" distL="0" distR="0" wp14:anchorId="223B6787" wp14:editId="07071300">
+            <wp:extent cx="3756385" cy="2527300"/>
+            <wp:effectExtent l="0" t="0" r="0" b="6350"/>
+            <wp:docPr id="23" name="图片 23"/>
+            <wp:cNvGraphicFramePr>
+              <a:graphicFrameLocks xmlns:a="http://schemas.openxmlformats.org/drawingml/2006/main" noChangeAspect="1"/>
+            </wp:cNvGraphicFramePr>
+            <a:graphic xmlns:a="http://schemas.openxmlformats.org/drawingml/2006/main">
+              <a:graphicData uri="http://schemas.openxmlformats.org/drawingml/2006/picture">
+                <pic:pic xmlns:pic="http://schemas.openxmlformats.org/drawingml/2006/picture">
+                  <pic:nvPicPr>
+                    <pic:cNvPr id="1" name=""/>
+                    <pic:cNvPicPr/>
+                  </pic:nvPicPr>
+                  <pic:blipFill>
+                    <a:blip r:embed="rId7"/>
+                    <a:stretch>
+                      <a:fillRect/>
+                    </a:stretch>
+                  </pic:blipFill>
+                  <pic:spPr>
+                    <a:xfrm>
+                      <a:off x="0" y="0"/>
+                      <a:ext cx="3771476" cy="2537454"/>
+                    </a:xfrm>
+                    <a:prstGeom prst="rect">
+                      <a:avLst/>
+                    </a:prstGeom>
+                  </pic:spPr>
+                </pic:pic>
+              </a:graphicData>
+            </a:graphic>
+          </wp:inline>
+        </w:drawing>
+      </w:r>
+    </w:p>
+    <w:p>
+      <w:pPr>
+        <w:ind w:firstLine="220"/>
+        <w:jc w:val="center"/>
+      </w:pPr>
+      <w:r>
+        <w:t>A sample searching page on Indeed</w:t>
+      </w:r>
+    </w:p>
+    <w:p>
+      <w:pPr>
+        <w:ind w:firstLine="220"/>
+        <w:jc w:val="center"/>
+      </w:pPr>
+      <w:r>
+        <w:rPr>
+          <w:noProof/>
+        </w:rPr>
+        <w:drawing>
+          <wp:inline distT="0" distB="0" distL="0" distR="0" wp14:anchorId="52336AC5" wp14:editId="442A8590">
+            <wp:extent cx="3979772" cy="2400300"/>
+            <wp:effectExtent l="0" t="0" r="1905" b="0"/>
+            <wp:docPr id="22" name="图片 22"/>
+            <wp:cNvGraphicFramePr>
+              <a:graphicFrameLocks xmlns:a="http://schemas.openxmlformats.org/drawingml/2006/main" noChangeAspect="1"/>
+            </wp:cNvGraphicFramePr>
+            <a:graphic xmlns:a="http://schemas.openxmlformats.org/drawingml/2006/main">
+              <a:graphicData uri="http://schemas.openxmlformats.org/drawingml/2006/picture">
+                <pic:pic xmlns:pic="http://schemas.openxmlformats.org/drawingml/2006/picture">
+                  <pic:nvPicPr>
+                    <pic:cNvPr id="1" name=""/>
+                    <pic:cNvPicPr/>
+                  </pic:nvPicPr>
+                  <pic:blipFill>
+                    <a:blip r:embed="rId8"/>
+                    <a:stretch>
+                      <a:fillRect/>
+                    </a:stretch>
+                  </pic:blipFill>
+                  <pic:spPr>
+                    <a:xfrm>
+                      <a:off x="0" y="0"/>
+                      <a:ext cx="4000092" cy="2412556"/>
+                    </a:xfrm>
+                    <a:prstGeom prst="rect">
+                      <a:avLst/>
+                    </a:prstGeom>
+                  </pic:spPr>
+                </pic:pic>
+              </a:graphicData>
+            </a:graphic>
+          </wp:inline>
+        </w:drawing>
+      </w:r>
+    </w:p>
+    <w:p>
+      <w:pPr>
+        <w:ind w:firstLine="220"/>
+        <w:jc w:val="center"/>
+      </w:pPr>
+      <w:r>
+        <w:t>Detailed display for a job card</w:t>
+      </w:r>
+    </w:p>
+    <w:p>
+      <w:pPr>
+        <w:pStyle w:val="1"/>
+      </w:pPr>
+      <w:r>
+        <w:lastRenderedPageBreak/>
+        <w:t xml:space="preserve">2. </w:t>
+      </w:r>
+      <w:r>
+        <w:t>Overview</w:t>
+      </w:r>
+    </w:p>
+    <w:p>
+      <w:pPr>
+        <w:ind w:firstLine="220"/>
+      </w:pPr>
+      <w:r>
+        <w:t>This project is built up with 4 important components, which can be listed as follows:</w:t>
+      </w:r>
+    </w:p>
+    <w:p>
+      <w:pPr>
+        <w:ind w:firstLine="220"/>
+      </w:pPr>
+      <w:r>
+        <w:t xml:space="preserve">1) </w:t>
       </w:r>
       <w:r>
         <w:rPr>
@@ -129,10 +253,19 @@
           <w:i/>
           <w:iCs/>
         </w:rPr>
-        <w:t>front-end pages</w:t>
-      </w:r>
-      <w:r>
-        <w:t>: provide user interfaces for job searching and result displaying</w:t>
+        <w:t>web crawler</w:t>
+      </w:r>
+      <w:r>
+        <w:t xml:space="preserve">: </w:t>
+      </w:r>
+      <w:r>
+        <w:t xml:space="preserve">used to collect job posts from </w:t>
+      </w:r>
+      <w:r>
+        <w:t>Indeed</w:t>
+      </w:r>
+      <w:r>
+        <w:t xml:space="preserve"> routinely</w:t>
       </w:r>
     </w:p>
     <w:p>
@@ -140,7 +273,7 @@
         <w:ind w:firstLine="220"/>
       </w:pPr>
       <w:r>
-        <w:t xml:space="preserve">3) </w:t>
+        <w:t xml:space="preserve">2) </w:t>
       </w:r>
       <w:r>
         <w:rPr>
@@ -149,27 +282,7 @@
           <w:i/>
           <w:iCs/>
         </w:rPr>
-        <w:t>back-end API</w:t>
-      </w:r>
-      <w:r>
-        <w:t>: realize the logic for web pages</w:t>
-      </w:r>
-      <w:r>
-        <w:t>, retrieve and proceed with user inputs while interact with databases to collect</w:t>
-      </w:r>
-      <w:r>
-        <w:t xml:space="preserve"> and return</w:t>
-      </w:r>
-      <w:r>
-        <w:t xml:space="preserve"> the results</w:t>
-      </w:r>
-    </w:p>
-    <w:p>
-      <w:pPr>
-        <w:ind w:firstLine="220"/>
-      </w:pPr>
-      <w:r>
-        <w:t xml:space="preserve">4) </w:t>
+        <w:t xml:space="preserve">front-end </w:t>
       </w:r>
       <w:r>
         <w:rPr>
@@ -178,6 +291,55 @@
           <w:i/>
           <w:iCs/>
         </w:rPr>
+        <w:t>UI</w:t>
+      </w:r>
+      <w:r>
+        <w:t>: provide user interfaces for job searching and result displaying</w:t>
+      </w:r>
+    </w:p>
+    <w:p>
+      <w:pPr>
+        <w:ind w:firstLine="220"/>
+      </w:pPr>
+      <w:r>
+        <w:t xml:space="preserve">3) </w:t>
+      </w:r>
+      <w:r>
+        <w:rPr>
+          <w:b/>
+          <w:bCs/>
+          <w:i/>
+          <w:iCs/>
+        </w:rPr>
+        <w:t>back-end API</w:t>
+      </w:r>
+      <w:r>
+        <w:t>: realize the logic for web pages</w:t>
+      </w:r>
+      <w:r>
+        <w:t>, retrieve and proceed with user inputs while interact with databases to collect</w:t>
+      </w:r>
+      <w:r>
+        <w:t xml:space="preserve"> and return</w:t>
+      </w:r>
+      <w:r>
+        <w:t xml:space="preserve"> the results</w:t>
+      </w:r>
+    </w:p>
+    <w:p>
+      <w:pPr>
+        <w:ind w:firstLine="220"/>
+      </w:pPr>
+      <w:r>
+        <w:t xml:space="preserve">4) </w:t>
+      </w:r>
+      <w:r>
+        <w:rPr>
+          <w:b/>
+          <w:bCs/>
+          <w:i/>
+          <w:iCs/>
+        </w:rPr>
         <w:t>databases</w:t>
       </w:r>
       <w:r>
@@ -199,25 +361,207 @@
         <w:t xml:space="preserve"> for job posts</w:t>
       </w:r>
       <w:r>
+        <w:t>.</w:t>
+      </w:r>
+    </w:p>
+    <w:p>
+      <w:pPr>
+        <w:ind w:firstLine="220"/>
+      </w:pPr>
+    </w:p>
+    <w:p>
+      <w:pPr>
+        <w:ind w:firstLine="220"/>
+      </w:pPr>
+      <w:r>
+        <w:t xml:space="preserve">Meanwhile, the </w:t>
+      </w:r>
+      <w:r>
+        <w:t>job searching platform provides the following functions:</w:t>
+      </w:r>
+    </w:p>
+    <w:p>
+      <w:pPr>
+        <w:ind w:firstLine="220"/>
+      </w:pPr>
+      <w:r>
+        <w:t xml:space="preserve">1) </w:t>
+      </w:r>
+      <w:r>
+        <w:rPr>
+          <w:b/>
+          <w:bCs/>
+        </w:rPr>
+        <w:t>job posts searching</w:t>
+      </w:r>
+      <w:r>
+        <w:rPr>
+          <w:b/>
+          <w:bCs/>
+        </w:rPr>
+        <w:t xml:space="preserve"> platform</w:t>
+      </w:r>
+      <w:r>
+        <w:t xml:space="preserve"> open to any users (registered or unregistered); the page also supports post-searching operations like filtering and sorting</w:t>
+      </w:r>
+    </w:p>
+    <w:p>
+      <w:pPr>
+        <w:ind w:firstLine="220"/>
+      </w:pPr>
+      <w:r>
+        <w:t xml:space="preserve">2) </w:t>
+      </w:r>
+      <w:r>
+        <w:rPr>
+          <w:b/>
+          <w:bCs/>
+        </w:rPr>
+        <w:t>registration and logging in</w:t>
+      </w:r>
+      <w:r>
+        <w:t xml:space="preserve"> for users;</w:t>
+      </w:r>
+    </w:p>
+    <w:p>
+      <w:pPr>
+        <w:ind w:firstLine="220"/>
+      </w:pPr>
+      <w:r>
+        <w:t xml:space="preserve">3) </w:t>
+      </w:r>
+      <w:r>
+        <w:rPr>
+          <w:b/>
+          <w:bCs/>
+        </w:rPr>
+        <w:t>a simple recommendation of jobs</w:t>
+      </w:r>
+      <w:r>
+        <w:t xml:space="preserve"> for users based on searching histories when no search is conducted;</w:t>
+      </w:r>
+    </w:p>
+    <w:p>
+      <w:pPr>
+        <w:ind w:firstLine="220"/>
+      </w:pPr>
+      <w:r>
+        <w:t xml:space="preserve">4) </w:t>
+      </w:r>
+      <w:r>
+        <w:rPr>
+          <w:b/>
+          <w:bCs/>
+        </w:rPr>
+        <w:t>management of job posts</w:t>
+      </w:r>
+      <w:r>
+        <w:t xml:space="preserve"> specified for companies;</w:t>
+      </w:r>
+    </w:p>
+    <w:p>
+      <w:pPr>
+        <w:ind w:firstLine="220"/>
+      </w:pPr>
+      <w:r>
+        <w:t xml:space="preserve">5) </w:t>
+      </w:r>
+      <w:r>
+        <w:rPr>
+          <w:b/>
+          <w:bCs/>
+        </w:rPr>
+        <w:t>management of users</w:t>
+      </w:r>
+      <w:r>
+        <w:t xml:space="preserve"> specified for administrators.</w:t>
+      </w:r>
+    </w:p>
+    <w:p/>
+    <w:p/>
+    <w:p/>
+    <w:p>
+      <w:pPr>
+        <w:pStyle w:val="1"/>
+      </w:pPr>
+      <w:r>
+        <w:t xml:space="preserve">3. </w:t>
+      </w:r>
+      <w:r>
+        <w:t>Infrastructure</w:t>
+      </w:r>
+      <w:r>
+        <w:t xml:space="preserve"> (Technology Stack)</w:t>
+      </w:r>
+    </w:p>
+    <w:p>
+      <w:pPr>
+        <w:ind w:firstLine="220"/>
+      </w:pPr>
+      <w:r>
+        <w:t xml:space="preserve">The overall project is </w:t>
+      </w:r>
+      <w:r>
+        <w:t xml:space="preserve">written in </w:t>
+      </w:r>
+      <w:r>
+        <w:rPr>
+          <w:u w:val="single"/>
+        </w:rPr>
+        <w:t>Python</w:t>
+      </w:r>
+      <w:r>
+        <w:t xml:space="preserve">, and </w:t>
+      </w:r>
+      <w:r>
+        <w:t xml:space="preserve">supported by </w:t>
+      </w:r>
+      <w:r>
+        <w:rPr>
+          <w:u w:val="single"/>
+        </w:rPr>
+        <w:t>Flask</w:t>
+      </w:r>
+      <w:r>
+        <w:t>.</w:t>
+      </w:r>
+    </w:p>
+    <w:p>
+      <w:pPr>
+        <w:ind w:firstLine="220"/>
+      </w:pPr>
+      <w:r>
+        <w:t xml:space="preserve">The web crawler uses </w:t>
+      </w:r>
+      <w:r>
+        <w:rPr>
+          <w:u w:val="single"/>
+        </w:rPr>
+        <w:t>Selenium</w:t>
+      </w:r>
+      <w:r>
+        <w:t xml:space="preserve"> to simulate user login and to retrieve the static / dynamic content</w:t>
+      </w:r>
+      <w:r>
+        <w:t>s</w:t>
+      </w:r>
+      <w:r>
         <w:t xml:space="preserve"> </w:t>
       </w:r>
       <w:r>
-        <w:rPr>
-          <w:color w:val="FF0000"/>
-        </w:rPr>
-        <w:t>(Add document DB)</w:t>
-      </w:r>
-    </w:p>
-    <w:p/>
-    <w:p>
-      <w:pPr>
-        <w:pStyle w:val="1"/>
-      </w:pPr>
-      <w:r>
-        <w:t xml:space="preserve">3. </w:t>
-      </w:r>
-      <w:r>
-        <w:t>Infrastructure</w:t>
+        <w:t>from</w:t>
+      </w:r>
+      <w:r>
+        <w:t xml:space="preserve"> the original website. Once the contents are </w:t>
+      </w:r>
+      <w:r>
+        <w:t xml:space="preserve">collected, they are proceeded locally with </w:t>
+      </w:r>
+      <w:r>
+        <w:t>Beautiful Soup (bs4)</w:t>
+      </w:r>
+      <w:r>
+        <w:t>.</w:t>
       </w:r>
     </w:p>
     <w:p>
@@ -225,28 +569,117 @@
         <w:ind w:firstLine="220"/>
       </w:pPr>
       <w:r>
-        <w:t xml:space="preserve">The overall project is </w:t>
-      </w:r>
-      <w:r>
-        <w:t xml:space="preserve">written in </w:t>
+        <w:t xml:space="preserve">The front-end pages are displayed as </w:t>
+      </w:r>
+      <w:r>
+        <w:t>html</w:t>
+      </w:r>
+      <w:r>
+        <w:t xml:space="preserve"> files with </w:t>
+      </w:r>
+      <w:r>
+        <w:t>CSS</w:t>
+      </w:r>
+      <w:r>
+        <w:t xml:space="preserve"> </w:t>
+      </w:r>
+      <w:r>
+        <w:t>styles</w:t>
+      </w:r>
+      <w:r>
+        <w:t xml:space="preserve">. </w:t>
       </w:r>
       <w:r>
         <w:rPr>
           <w:u w:val="single"/>
         </w:rPr>
-        <w:t>Python</w:t>
-      </w:r>
-      <w:r>
-        <w:t xml:space="preserve">, and </w:t>
-      </w:r>
-      <w:r>
-        <w:t xml:space="preserve">supported by </w:t>
+        <w:t>Bootstrap</w:t>
+      </w:r>
+      <w:r>
+        <w:t xml:space="preserve"> is chosen for </w:t>
+      </w:r>
+      <w:r>
+        <w:t xml:space="preserve">page </w:t>
+      </w:r>
+      <w:r>
+        <w:t>rendering. The results of interaction between front-end and back-end API</w:t>
+      </w:r>
+      <w:r>
+        <w:t>s</w:t>
+      </w:r>
+      <w:r>
+        <w:t xml:space="preserve"> </w:t>
+      </w:r>
+      <w:r>
+        <w:t xml:space="preserve">are </w:t>
+      </w:r>
+      <w:r>
+        <w:t>reflected</w:t>
+      </w:r>
+      <w:r>
+        <w:t xml:space="preserve"> in web pages</w:t>
+      </w:r>
+      <w:r>
+        <w:t xml:space="preserve"> with</w:t>
+      </w:r>
+      <w:r>
+        <w:t xml:space="preserve"> the help of</w:t>
+      </w:r>
+      <w:r>
+        <w:t xml:space="preserve"> </w:t>
+      </w:r>
+      <w:r>
+        <w:t>Jinja2</w:t>
+      </w:r>
+      <w:r>
+        <w:t xml:space="preserve"> template</w:t>
+      </w:r>
+      <w:r>
+        <w:t xml:space="preserve"> rendering</w:t>
+      </w:r>
+      <w:r>
+        <w:t xml:space="preserve"> engine,</w:t>
+      </w:r>
+      <w:r>
+        <w:t xml:space="preserve"> which is </w:t>
+      </w:r>
+      <w:r>
+        <w:t>provided by Flask.</w:t>
+      </w:r>
+    </w:p>
+    <w:p>
+      <w:pPr>
+        <w:ind w:firstLine="220"/>
+      </w:pPr>
+      <w:r>
+        <w:t>The back-end logics are realized with Flask, a lightweight Python framework.</w:t>
+      </w:r>
+      <w:r>
+        <w:t xml:space="preserve"> The visiting activities are recorded by</w:t>
+      </w:r>
+      <w:r>
+        <w:t xml:space="preserve"> cookies and</w:t>
+      </w:r>
+      <w:r>
+        <w:t xml:space="preserve"> sessions, </w:t>
+      </w:r>
+      <w:r>
+        <w:t>and the sessions</w:t>
+      </w:r>
+      <w:r>
+        <w:t xml:space="preserve"> </w:t>
+      </w:r>
+      <w:r>
+        <w:t>are recorded in</w:t>
+      </w:r>
+      <w:r>
+        <w:t xml:space="preserve"> </w:t>
       </w:r>
       <w:r>
         <w:rPr>
           <w:u w:val="single"/>
         </w:rPr>
-        <w:t>Flask</w:t>
+        <w:t>Redis</w:t>
       </w:r>
       <w:r>
         <w:t>.</w:t>
@@ -257,210 +690,62 @@
         <w:ind w:firstLine="220"/>
       </w:pPr>
       <w:r>
-        <w:t xml:space="preserve">The web crawler uses </w:t>
+        <w:t xml:space="preserve">Two types of database systems are applied in this project. </w:t>
       </w:r>
       <w:r>
         <w:rPr>
           <w:u w:val="single"/>
         </w:rPr>
-        <w:t>Selenium</w:t>
-      </w:r>
-      <w:r>
-        <w:t xml:space="preserve"> to simulate user login and to retrieve the static / dynamic content</w:t>
-      </w:r>
-      <w:r>
-        <w:t>s</w:t>
+        <w:t>MySQL</w:t>
+      </w:r>
+      <w:r>
+        <w:t xml:space="preserve"> is selected for storing all the information, including roles, accounts and job posts (forward indexed).</w:t>
       </w:r>
       <w:r>
         <w:t xml:space="preserve"> </w:t>
       </w:r>
-      <w:r>
-        <w:t>from</w:t>
-      </w:r>
-      <w:r>
-        <w:t xml:space="preserve"> the original website. Once the contents are </w:t>
-      </w:r>
-      <w:r>
-        <w:t xml:space="preserve">collected, they are proceeded locally with </w:t>
+      <w:proofErr w:type="spellStart"/>
+      <w:r>
+        <w:t>Sqlalchemy</w:t>
+      </w:r>
+      <w:proofErr w:type="spellEnd"/>
+      <w:r>
+        <w:t xml:space="preserve"> is applied to interact with MySQL through Python script.</w:t>
+      </w:r>
+      <w:r>
+        <w:t xml:space="preserve"> </w:t>
+      </w:r>
+      <w:r>
+        <w:t>Meanwhile, since</w:t>
+      </w:r>
+      <w:r>
+        <w:t xml:space="preserve"> the main function of </w:t>
+      </w:r>
+      <w:r>
+        <w:t>a job searching site</w:t>
+      </w:r>
+      <w:r>
+        <w:t xml:space="preserve"> is</w:t>
+      </w:r>
+      <w:r>
+        <w:t xml:space="preserve"> the search for jobs, </w:t>
       </w:r>
       <w:r>
         <w:rPr>
           <w:u w:val="single"/>
         </w:rPr>
-        <w:t>Beautiful Soup (bs4)</w:t>
-      </w:r>
-      <w:r>
-        <w:t>.</w:t>
-      </w:r>
-    </w:p>
-    <w:p>
-      <w:pPr>
-        <w:ind w:firstLine="220"/>
-      </w:pPr>
-      <w:r>
-        <w:t xml:space="preserve">The front-end pages are displayed as </w:t>
-      </w:r>
-      <w:r>
-        <w:rPr>
-          <w:u w:val="single"/>
-        </w:rPr>
-        <w:t>html</w:t>
-      </w:r>
-      <w:r>
-        <w:t xml:space="preserve"> files with </w:t>
-      </w:r>
-      <w:r>
-        <w:rPr>
-          <w:u w:val="single"/>
-        </w:rPr>
-        <w:t>CSS</w:t>
-      </w:r>
-      <w:r>
-        <w:t xml:space="preserve"> models. </w:t>
-      </w:r>
-      <w:r>
-        <w:rPr>
-          <w:u w:val="single"/>
-        </w:rPr>
-        <w:t>Bootstrap</w:t>
-      </w:r>
-      <w:r>
-        <w:t xml:space="preserve"> is chosen for </w:t>
-      </w:r>
-      <w:r>
-        <w:t xml:space="preserve">page </w:t>
-      </w:r>
-      <w:r>
-        <w:t>rendering. The results of interaction between front-end and back-end API</w:t>
-      </w:r>
-      <w:r>
-        <w:t>s</w:t>
+        <w:t>Elasticsearch</w:t>
+      </w:r>
+      <w:r>
+        <w:t xml:space="preserve"> is adopted to support inverted indexing of the job posts</w:t>
+      </w:r>
+      <w:r>
+        <w:t xml:space="preserve"> in order to accelerate the searching process.</w:t>
       </w:r>
       <w:r>
         <w:t xml:space="preserve"> </w:t>
       </w:r>
-      <w:r>
-        <w:t xml:space="preserve">are </w:t>
-      </w:r>
-      <w:r>
-        <w:t>reflected</w:t>
-      </w:r>
-      <w:r>
-        <w:t xml:space="preserve"> in web pages</w:t>
-      </w:r>
-      <w:r>
-        <w:t xml:space="preserve"> with</w:t>
-      </w:r>
-      <w:r>
-        <w:t xml:space="preserve"> the help of</w:t>
-      </w:r>
-      <w:r>
-        <w:t xml:space="preserve"> </w:t>
-      </w:r>
-      <w:r>
-        <w:rPr>
-          <w:u w:val="single"/>
-        </w:rPr>
-        <w:t>Jinja2</w:t>
-      </w:r>
-      <w:r>
-        <w:t xml:space="preserve"> template</w:t>
-      </w:r>
-      <w:r>
-        <w:t xml:space="preserve"> rendering</w:t>
-      </w:r>
-      <w:r>
-        <w:t xml:space="preserve"> engine,</w:t>
-      </w:r>
-      <w:r>
-        <w:t xml:space="preserve"> which is </w:t>
-      </w:r>
-      <w:r>
-        <w:t>provided by Flask.</w:t>
-      </w:r>
-    </w:p>
-    <w:p>
-      <w:pPr>
-        <w:ind w:firstLine="220"/>
-      </w:pPr>
-      <w:r>
-        <w:t>The back-end logics are realized with Flask, a lightweight Python framework.</w:t>
-      </w:r>
-      <w:r>
-        <w:t xml:space="preserve"> The visiting activities are recorded by sessions, which are supported by </w:t>
-      </w:r>
-      <w:r>
-        <w:rPr>
-          <w:u w:val="single"/>
-        </w:rPr>
-        <w:t>flask_session</w:t>
-      </w:r>
-      <w:r>
-        <w:t>.</w:t>
-      </w:r>
-    </w:p>
-    <w:p>
-      <w:pPr>
-        <w:ind w:firstLine="220"/>
-      </w:pPr>
-      <w:r>
-        <w:t xml:space="preserve">Two types of database systems are applied in this project. </w:t>
-      </w:r>
-      <w:r>
-        <w:rPr>
-          <w:u w:val="single"/>
-        </w:rPr>
-        <w:t>MySQL</w:t>
-      </w:r>
-      <w:r>
-        <w:t xml:space="preserve"> is selected for storing all the information, including roles, accounts and job posts (forward indexed).</w:t>
-      </w:r>
-      <w:r>
-        <w:t xml:space="preserve"> </w:t>
-      </w:r>
-      <w:proofErr w:type="spellStart"/>
-      <w:r>
-        <w:rPr>
-          <w:u w:val="single"/>
-        </w:rPr>
-        <w:t>Sqlalchemy</w:t>
-      </w:r>
-      <w:proofErr w:type="spellEnd"/>
-      <w:r>
-        <w:t xml:space="preserve"> is applied to interact with MySQL through Python script.</w:t>
-      </w:r>
-      <w:r>
-        <w:t xml:space="preserve"> </w:t>
-      </w:r>
-      <w:r>
-        <w:t>Meanwhile, since</w:t>
-      </w:r>
-      <w:r>
-        <w:t xml:space="preserve"> the main function of </w:t>
-      </w:r>
-      <w:r>
-        <w:t>a job searching site</w:t>
-      </w:r>
-      <w:r>
-        <w:t xml:space="preserve"> is</w:t>
-      </w:r>
-      <w:r>
-        <w:t xml:space="preserve"> the search for jobs, </w:t>
-      </w:r>
-      <w:r>
-        <w:rPr>
-          <w:u w:val="single"/>
-        </w:rPr>
-        <w:t>Elasticsearch</w:t>
-      </w:r>
-      <w:r>
-        <w:t xml:space="preserve"> is adopted to support inverted indexing of the job posts</w:t>
-      </w:r>
-      <w:r>
-        <w:t xml:space="preserve"> in order to accelerate the searching process.</w:t>
-      </w:r>
-    </w:p>
-    <w:p/>
+    </w:p>
     <w:p>
       <w:pPr>
         <w:pStyle w:val="1"/>
@@ -492,7 +777,16 @@
         <w:t>Initially</w:t>
       </w:r>
       <w:r>
-        <w:t>, the scrawler returns all the job posts with keywords “software”, “IT” and “developer”.</w:t>
+        <w:t>, the scrawler returns all the job posts with keywords “software”</w:t>
+      </w:r>
+      <w:r>
+        <w:t xml:space="preserve"> and</w:t>
+      </w:r>
+      <w:r>
+        <w:t xml:space="preserve"> “IT”</w:t>
+      </w:r>
+      <w:r>
+        <w:t>.</w:t>
       </w:r>
       <w:r>
         <w:t xml:space="preserve"> </w:t>
@@ -520,13 +814,13 @@
         <w:tblLook w:val="04A0" w:firstRow="1" w:lastRow="0" w:firstColumn="1" w:lastColumn="0" w:noHBand="0" w:noVBand="1"/>
       </w:tblPr>
       <w:tblGrid>
-        <w:gridCol w:w="4315"/>
-        <w:gridCol w:w="4315"/>
+        <w:gridCol w:w="2689"/>
+        <w:gridCol w:w="5941"/>
       </w:tblGrid>
       <w:tr>
         <w:tc>
           <w:tcPr>
-            <w:tcW w:w="4315" w:type="dxa"/>
+            <w:tcW w:w="2689" w:type="dxa"/>
             <w:shd w:val="clear" w:color="auto" w:fill="D9E2F3" w:themeFill="accent1" w:themeFillTint="33"/>
           </w:tcPr>
           <w:p>
@@ -538,7 +832,7 @@
         </w:tc>
         <w:tc>
           <w:tcPr>
-            <w:tcW w:w="4315" w:type="dxa"/>
+            <w:tcW w:w="5941" w:type="dxa"/>
             <w:shd w:val="clear" w:color="auto" w:fill="D9E2F3" w:themeFill="accent1" w:themeFillTint="33"/>
           </w:tcPr>
           <w:p>
@@ -551,22 +845,25 @@
       <w:tr>
         <w:tc>
           <w:tcPr>
-            <w:tcW w:w="4315" w:type="dxa"/>
+            <w:tcW w:w="2689" w:type="dxa"/>
             <w:shd w:val="clear" w:color="auto" w:fill="E2EFD9" w:themeFill="accent6" w:themeFillTint="33"/>
           </w:tcPr>
           <w:p>
             <w:r>
-              <w:t>URL</w:t>
-            </w:r>
-          </w:p>
-        </w:tc>
-        <w:tc>
-          <w:tcPr>
-            <w:tcW w:w="4315" w:type="dxa"/>
-          </w:tcPr>
-          <w:p>
-            <w:r>
-              <w:t>Link to the detailed description of a job post</w:t>
+              <w:t>T</w:t>
+            </w:r>
+            <w:r>
+              <w:t>itle</w:t>
+            </w:r>
+          </w:p>
+        </w:tc>
+        <w:tc>
+          <w:tcPr>
+            <w:tcW w:w="5941" w:type="dxa"/>
+          </w:tcPr>
+          <w:p>
+            <w:r>
+              <w:t>Name/Title of the job</w:t>
             </w:r>
           </w:p>
         </w:tc>
@@ -574,24 +871,22 @@
       <w:tr>
         <w:tc>
           <w:tcPr>
-            <w:tcW w:w="4315" w:type="dxa"/>
+            <w:tcW w:w="2689" w:type="dxa"/>
             <w:shd w:val="clear" w:color="auto" w:fill="E2EFD9" w:themeFill="accent6" w:themeFillTint="33"/>
           </w:tcPr>
           <w:p>
-            <w:proofErr w:type="spellStart"/>
-            <w:r>
-              <w:t>Job_title</w:t>
-            </w:r>
-            <w:proofErr w:type="spellEnd"/>
-          </w:p>
-        </w:tc>
-        <w:tc>
-          <w:tcPr>
-            <w:tcW w:w="4315" w:type="dxa"/>
-          </w:tcPr>
-          <w:p>
-            <w:r>
-              <w:t>Name/Title of the job</w:t>
+            <w:r>
+              <w:t>Link</w:t>
+            </w:r>
+          </w:p>
+        </w:tc>
+        <w:tc>
+          <w:tcPr>
+            <w:tcW w:w="5941" w:type="dxa"/>
+          </w:tcPr>
+          <w:p>
+            <w:r>
+              <w:t>Link to the detailed description of a job post</w:t>
             </w:r>
           </w:p>
         </w:tc>
@@ -599,20 +894,18 @@
       <w:tr>
         <w:tc>
           <w:tcPr>
-            <w:tcW w:w="4315" w:type="dxa"/>
+            <w:tcW w:w="2689" w:type="dxa"/>
             <w:shd w:val="clear" w:color="auto" w:fill="E2EFD9" w:themeFill="accent6" w:themeFillTint="33"/>
           </w:tcPr>
           <w:p>
-            <w:proofErr w:type="spellStart"/>
-            <w:r>
-              <w:t>Company_name</w:t>
-            </w:r>
-            <w:proofErr w:type="spellEnd"/>
-          </w:p>
-        </w:tc>
-        <w:tc>
-          <w:tcPr>
-            <w:tcW w:w="4315" w:type="dxa"/>
+            <w:r>
+              <w:t>Company</w:t>
+            </w:r>
+          </w:p>
+        </w:tc>
+        <w:tc>
+          <w:tcPr>
+            <w:tcW w:w="5941" w:type="dxa"/>
           </w:tcPr>
           <w:p>
             <w:r>
@@ -624,7 +917,7 @@
       <w:tr>
         <w:tc>
           <w:tcPr>
-            <w:tcW w:w="4315" w:type="dxa"/>
+            <w:tcW w:w="2689" w:type="dxa"/>
             <w:shd w:val="clear" w:color="auto" w:fill="E2EFD9" w:themeFill="accent6" w:themeFillTint="33"/>
           </w:tcPr>
           <w:p>
@@ -635,7 +928,7 @@
         </w:tc>
         <w:tc>
           <w:tcPr>
-            <w:tcW w:w="4315" w:type="dxa"/>
+            <w:tcW w:w="5941" w:type="dxa"/>
           </w:tcPr>
           <w:p>
             <w:r>
@@ -647,20 +940,21 @@
       <w:tr>
         <w:tc>
           <w:tcPr>
-            <w:tcW w:w="4315" w:type="dxa"/>
+            <w:tcW w:w="2689" w:type="dxa"/>
             <w:shd w:val="clear" w:color="auto" w:fill="E2EFD9" w:themeFill="accent6" w:themeFillTint="33"/>
           </w:tcPr>
           <w:p>
-            <w:proofErr w:type="spellStart"/>
-            <w:r>
-              <w:t>Release_date</w:t>
-            </w:r>
-            <w:proofErr w:type="spellEnd"/>
-          </w:p>
-        </w:tc>
-        <w:tc>
-          <w:tcPr>
-            <w:tcW w:w="4315" w:type="dxa"/>
+            <w:r>
+              <w:t>D</w:t>
+            </w:r>
+            <w:r>
+              <w:t>ate</w:t>
+            </w:r>
+          </w:p>
+        </w:tc>
+        <w:tc>
+          <w:tcPr>
+            <w:tcW w:w="5941" w:type="dxa"/>
           </w:tcPr>
           <w:p>
             <w:r>
@@ -672,7 +966,7 @@
       <w:tr>
         <w:tc>
           <w:tcPr>
-            <w:tcW w:w="4315" w:type="dxa"/>
+            <w:tcW w:w="2689" w:type="dxa"/>
             <w:shd w:val="clear" w:color="auto" w:fill="E2EFD9" w:themeFill="accent6" w:themeFillTint="33"/>
           </w:tcPr>
           <w:p>
@@ -683,7 +977,7 @@
         </w:tc>
         <w:tc>
           <w:tcPr>
-            <w:tcW w:w="4315" w:type="dxa"/>
+            <w:tcW w:w="5941" w:type="dxa"/>
           </w:tcPr>
           <w:p>
             <w:r>
@@ -721,13 +1015,7 @@
       <w:proofErr w:type="spellEnd"/>
       <w:proofErr w:type="gramEnd"/>
       <w:r>
-        <w:t xml:space="preserve"> object is instantiated with web driver Chrome. After that, a search URL is generated with desired keywords (title, company, link, date</w:t>
-      </w:r>
-      <w:r>
-        <w:t>, desc</w:t>
-      </w:r>
-      <w:r>
-        <w:t xml:space="preserve">) with the help of </w:t>
+        <w:t xml:space="preserve"> object is instantiated with web driver Chrome. After that, a search URL is generated with desired keywords with the help of </w:t>
       </w:r>
       <w:proofErr w:type="spellStart"/>
       <w:r>
@@ -786,101 +1074,65 @@
         <w:ind w:firstLine="220"/>
       </w:pPr>
       <w:r>
-        <w:t>The project is initialized with all the related job posts within 30 days</w:t>
-      </w:r>
-      <w:r>
-        <w:t xml:space="preserve"> (</w:t>
+        <w:t>The range of time can be specified for the collected posts, and the number of posts to be crawled can also be configured.</w:t>
+      </w:r>
+    </w:p>
+    <w:p>
+      <w:pPr>
+        <w:pStyle w:val="2"/>
+      </w:pPr>
+      <w:r>
+        <w:t xml:space="preserve">4.2. </w:t>
+      </w:r>
+      <w:r>
+        <w:t>F</w:t>
+      </w:r>
+      <w:r>
+        <w:t>ront-end UI</w:t>
+      </w:r>
+    </w:p>
+    <w:p>
+      <w:pPr>
+        <w:ind w:firstLine="220"/>
+      </w:pPr>
+      <w:r>
+        <w:t xml:space="preserve">The front-end UI would mainly be supported by Bootstrap, including the CSS configurations and </w:t>
       </w:r>
       <w:proofErr w:type="spellStart"/>
       <w:r>
-        <w:t>init_</w:t>
-      </w:r>
-      <w:proofErr w:type="gramStart"/>
-      <w:r>
-        <w:t>jobposts</w:t>
+        <w:t>Javascripts</w:t>
       </w:r>
       <w:proofErr w:type="spellEnd"/>
       <w:r>
-        <w:t>(</w:t>
-      </w:r>
-      <w:proofErr w:type="gramEnd"/>
-      <w:r>
-        <w:t>))</w:t>
-      </w:r>
-      <w:r>
-        <w:t>, and updated once a day</w:t>
-      </w:r>
-      <w:r>
-        <w:t xml:space="preserve"> (</w:t>
+        <w:t xml:space="preserve">. The UIs can be divided into the following parts: home.html, register.html, login.html, </w:t>
+      </w:r>
+      <w:r>
+        <w:t>job</w:t>
+      </w:r>
+      <w:r>
+        <w:t>-manage.html,</w:t>
+      </w:r>
+      <w:r>
+        <w:t xml:space="preserve"> </w:t>
+      </w:r>
+      <w:r>
+        <w:t>edit</w:t>
+      </w:r>
+      <w:r>
+        <w:t>-jobpost.html,</w:t>
+      </w:r>
+      <w:r>
+        <w:t xml:space="preserve"> user-manage.html. </w:t>
+      </w:r>
+      <w:r>
+        <w:t xml:space="preserve">The </w:t>
       </w:r>
       <w:proofErr w:type="spellStart"/>
       <w:r>
-        <w:t>update_jobposts</w:t>
+        <w:t>rought</w:t>
       </w:r>
       <w:proofErr w:type="spellEnd"/>
       <w:r>
-        <w:t>())</w:t>
-      </w:r>
-      <w:r>
-        <w:t>.</w:t>
-      </w:r>
-    </w:p>
-    <w:p>
-      <w:pPr>
-        <w:pStyle w:val="2"/>
-      </w:pPr>
-      <w:r>
-        <w:t xml:space="preserve">4.2. </w:t>
-      </w:r>
-      <w:r>
-        <w:t>F</w:t>
-      </w:r>
-      <w:r>
-        <w:t>ront-end UI</w:t>
-      </w:r>
-    </w:p>
-    <w:p>
-      <w:pPr>
-        <w:ind w:firstLine="220"/>
-      </w:pPr>
-      <w:r>
-        <w:t xml:space="preserve">The front-end UI would mainly be supported by Bootstrap, including the CSS configurations and </w:t>
-      </w:r>
-      <w:proofErr w:type="spellStart"/>
-      <w:r>
-        <w:t>Javascripts</w:t>
-      </w:r>
-      <w:proofErr w:type="spellEnd"/>
-      <w:r>
-        <w:t xml:space="preserve">. The UIs can be divided into the following parts: home.html, register.html, login.html, </w:t>
-      </w:r>
-      <w:r>
-        <w:t>job</w:t>
-      </w:r>
-      <w:r>
-        <w:t>-manage.html,</w:t>
-      </w:r>
-      <w:r>
-        <w:t xml:space="preserve"> </w:t>
-      </w:r>
-      <w:r>
-        <w:t>edit</w:t>
-      </w:r>
-      <w:r>
-        <w:t>-jobpost.html,</w:t>
-      </w:r>
-      <w:r>
-        <w:t xml:space="preserve"> user-manage.html. </w:t>
-      </w:r>
-      <w:r>
-        <w:t xml:space="preserve">The </w:t>
-      </w:r>
-      <w:proofErr w:type="spellStart"/>
-      <w:r>
-        <w:t>rought</w:t>
-      </w:r>
-      <w:proofErr w:type="spellEnd"/>
-      <w:r>
         <w:t xml:space="preserve"> layouts of the above files are shown in Graph 1. </w:t>
       </w:r>
     </w:p>
@@ -892,7 +1144,6 @@
         <w:rPr>
           <w:noProof/>
         </w:rPr>
-        <w:lastRenderedPageBreak/>
         <mc:AlternateContent>
           <mc:Choice Requires="wpg">
             <w:drawing>
@@ -1535,14 +1786,7 @@
                                 <w:sz w:val="20"/>
                                 <w:szCs w:val="20"/>
                               </w:rPr>
-                              <w:t>(</w:t>
-                            </w:r>
-                            <w:r>
-                              <w:rPr>
-                                <w:sz w:val="20"/>
-                                <w:szCs w:val="20"/>
-                              </w:rPr>
-                              <w:t>job title with hyperlink)</w:t>
+                              <w:t>(job title with hyperlink)</w:t>
                             </w:r>
                           </w:p>
                           <w:p>
@@ -1635,14 +1879,7 @@
                           <w:sz w:val="20"/>
                           <w:szCs w:val="20"/>
                         </w:rPr>
-                        <w:t>(</w:t>
-                      </w:r>
-                      <w:r>
-                        <w:rPr>
-                          <w:sz w:val="20"/>
-                          <w:szCs w:val="20"/>
-                        </w:rPr>
-                        <w:t>job title with hyperlink)</w:t>
+                        <w:t>(job title with hyperlink)</w:t>
                       </w:r>
                     </w:p>
                     <w:p>
@@ -1981,10 +2218,7 @@
                               <w:jc w:val="center"/>
                             </w:pPr>
                             <w:r>
-                              <w:t>(</w:t>
-                            </w:r>
-                            <w:r>
-                              <w:t>or recommended posts)</w:t>
+                              <w:t>(or recommended posts)</w:t>
                             </w:r>
                           </w:p>
                         </w:txbxContent>
@@ -2030,10 +2264,7 @@
                         <w:jc w:val="center"/>
                       </w:pPr>
                       <w:r>
-                        <w:t>(</w:t>
-                      </w:r>
-                      <w:r>
-                        <w:t>or recommended posts)</w:t>
+                        <w:t>(or recommended posts)</w:t>
                       </w:r>
                     </w:p>
                   </w:txbxContent>
@@ -2494,6 +2725,7 @@
     </w:p>
     <w:p>
       <w:r>
+        <w:lastRenderedPageBreak/>
         <w:t xml:space="preserve">                     Subgraph 1.1. home.html                                    Subgraph 1.2. register.html</w:t>
       </w:r>
     </w:p>
@@ -3128,14 +3360,7 @@
                                 <w:sz w:val="20"/>
                                 <w:szCs w:val="20"/>
                               </w:rPr>
-                              <w:t>(</w:t>
-                            </w:r>
-                            <w:r>
-                              <w:rPr>
-                                <w:sz w:val="20"/>
-                                <w:szCs w:val="20"/>
-                              </w:rPr>
-                              <w:t>job title</w:t>
+                              <w:t>(job title</w:t>
                             </w:r>
                             <w:r>
                               <w:rPr>
@@ -3225,14 +3450,7 @@
                           <w:sz w:val="20"/>
                           <w:szCs w:val="20"/>
                         </w:rPr>
-                        <w:t>(</w:t>
-                      </w:r>
-                      <w:r>
-                        <w:rPr>
-                          <w:sz w:val="20"/>
-                          <w:szCs w:val="20"/>
-                        </w:rPr>
-                        <w:t>job title</w:t>
+                        <w:t>(job title</w:t>
                       </w:r>
                       <w:r>
                         <w:rPr>
@@ -3879,7 +4097,6 @@
         <w:rPr>
           <w:noProof/>
         </w:rPr>
-        <w:lastRenderedPageBreak/>
         <mc:AlternateContent>
           <mc:Choice Requires="wps">
             <w:drawing>
@@ -4034,10 +4251,7 @@
                         <w:txbxContent>
                           <w:p>
                             <w:r>
-                              <w:t>(</w:t>
-                            </w:r>
-                            <w:r>
-                              <w:t>user id, user name, user type, user permissions listed as columns)</w:t>
+                              <w:t>(user id, user name, user type, user permissions listed as columns)</w:t>
                             </w:r>
                           </w:p>
                         </w:txbxContent>
@@ -4067,10 +4281,7 @@
                   <w:txbxContent>
                     <w:p>
                       <w:r>
-                        <w:t>(</w:t>
-                      </w:r>
-                      <w:r>
-                        <w:t>user id, user name, user type, user permissions listed as columns)</w:t>
+                        <w:t>(user id, user name, user type, user permissions listed as columns)</w:t>
                       </w:r>
                     </w:p>
                   </w:txbxContent>
@@ -4890,6 +5101,7 @@
         <w:ind w:firstLine="220"/>
       </w:pPr>
       <w:r>
+        <w:lastRenderedPageBreak/>
         <w:t xml:space="preserve">Register.html and login.html </w:t>
       </w:r>
       <w:r>
@@ -5012,226 +5224,224 @@
         <w:t>ese</w:t>
       </w:r>
       <w:r>
-        <w:t xml:space="preserve"> recommended job posts are selected from the </w:t>
-      </w:r>
-      <w:r>
+        <w:t xml:space="preserve"> recommended job posts are selected from the keywords collected from the user’s latest searches. To be more specified, the split </w:t>
+      </w:r>
+      <w:r>
+        <w:t>words (</w:t>
+      </w:r>
+      <w:r>
+        <w:rPr>
+          <w:rFonts w:hint="eastAsia"/>
+        </w:rPr>
+        <w:t>分词结果？</w:t>
+      </w:r>
+      <w:r>
+        <w:t>)</w:t>
+      </w:r>
+      <w:r>
+        <w:t xml:space="preserve"> from </w:t>
+      </w:r>
+      <w:proofErr w:type="spellStart"/>
+      <w:r>
+        <w:t>ElasticSearch</w:t>
+      </w:r>
+      <w:proofErr w:type="spellEnd"/>
+      <w:r>
+        <w:t xml:space="preserve"> </w:t>
+      </w:r>
+      <w:r>
+        <w:t>a</w:t>
+      </w:r>
+      <w:r>
+        <w:t xml:space="preserve">nalyzer of each search </w:t>
+      </w:r>
+      <w:r>
+        <w:rPr>
+          <w:rFonts w:hint="eastAsia"/>
+        </w:rPr>
+        <w:t>are</w:t>
+      </w:r>
+      <w:r>
+        <w:t xml:space="preserve"> stored as a </w:t>
+      </w:r>
+      <w:r>
+        <w:t>json object</w:t>
+      </w:r>
+      <w:r>
+        <w:t xml:space="preserve">, with </w:t>
+      </w:r>
+      <w:r>
+        <w:t xml:space="preserve">the </w:t>
+      </w:r>
+      <w:r>
+        <w:t>keyword and its frequency</w:t>
+      </w:r>
+      <w:r>
+        <w:t xml:space="preserve"> as key and value</w:t>
+      </w:r>
+      <w:r>
+        <w:t>.</w:t>
+      </w:r>
+      <w:r>
+        <w:t xml:space="preserve"> The 3 most frequently</w:t>
+      </w:r>
+      <w:r>
+        <w:t>-</w:t>
+      </w:r>
+      <w:r>
+        <w:t>chos</w:t>
+      </w:r>
+      <w:r>
+        <w:t>e</w:t>
+      </w:r>
+      <w:r>
+        <w:t xml:space="preserve">n words are selected to generate the recommendations. In order to do this, the json object is translated into a python dictionary, with its key ordered as a max-heap of their frequencies. The </w:t>
+      </w:r>
+      <w:proofErr w:type="spellStart"/>
+      <w:r>
+        <w:t>heapify</w:t>
+      </w:r>
+      <w:proofErr w:type="spellEnd"/>
+      <w:r>
+        <w:t xml:space="preserve"> process, along with picking up the 3 max elements, takes O(N) times.</w:t>
+      </w:r>
+      <w:r>
+        <w:t xml:space="preserve"> Although it is not so efficient to generate the recommendations, the update of the keywords can be done in </w:t>
+      </w:r>
+      <w:proofErr w:type="gramStart"/>
+      <w:r>
+        <w:t>O(</w:t>
+      </w:r>
+      <w:proofErr w:type="gramEnd"/>
+      <w:r>
+        <w:t>1) times, w</w:t>
+      </w:r>
+      <w:r>
+        <w:rPr>
+          <w:rFonts w:hint="eastAsia"/>
+        </w:rPr>
+        <w:t>hich</w:t>
+      </w:r>
+      <w:r>
+        <w:t xml:space="preserve"> happens more frequently.</w:t>
+      </w:r>
+    </w:p>
+    <w:p>
+      <w:pPr>
+        <w:ind w:firstLine="220"/>
+      </w:pPr>
+      <w:r>
+        <w:t xml:space="preserve">The searching process begins upon pressing the confirm button beside the search bar. The searching keyword would be analyzed by </w:t>
+      </w:r>
+      <w:proofErr w:type="spellStart"/>
+      <w:r>
+        <w:t>ElasticSearch</w:t>
+      </w:r>
+      <w:proofErr w:type="spellEnd"/>
+      <w:r>
+        <w:t xml:space="preserve"> </w:t>
+      </w:r>
+      <w:r>
+        <w:t xml:space="preserve">and help locate the targets. At the same time, the </w:t>
+      </w:r>
+      <w:r>
+        <w:t>keywords’ analyzing results</w:t>
+      </w:r>
+      <w:r>
+        <w:t xml:space="preserve"> </w:t>
+      </w:r>
+      <w:r>
+        <w:t xml:space="preserve">would be updated to the user’s info. </w:t>
+      </w:r>
+    </w:p>
+    <w:p>
+      <w:pPr>
+        <w:ind w:firstLine="220"/>
+      </w:pPr>
+      <w:r>
+        <w:t xml:space="preserve">After each search by a user/tourist, the results would be shown in a table. Only the first </w:t>
+      </w:r>
+      <w:r>
+        <w:t>3</w:t>
+      </w:r>
+      <w:r>
+        <w:t xml:space="preserve">00 records would be displayed in order to control the space cost. These records would be stored as a list of python dictionaries (excluding the description but involving the score provided by </w:t>
+      </w:r>
+      <w:proofErr w:type="spellStart"/>
+      <w:r>
+        <w:t>ElasticSearch</w:t>
+      </w:r>
+      <w:proofErr w:type="spellEnd"/>
+      <w:r>
+        <w:t>). The filter works on certain keys of the dictionary, and filtering would take O(N) time. The sorting process is implemented with dual-pivot quicksort, which takes O(</w:t>
+      </w:r>
+      <w:proofErr w:type="spellStart"/>
+      <w:r>
+        <w:t>NlogN</w:t>
+      </w:r>
+      <w:proofErr w:type="spellEnd"/>
+      <w:r>
+        <w:t>) time on average.</w:t>
+      </w:r>
+      <w:r>
+        <w:t xml:space="preserve"> The sorting functions are provided in </w:t>
+      </w:r>
+      <w:r>
+        <w:rPr>
+          <w:rFonts w:hint="eastAsia"/>
+        </w:rPr>
+        <w:t>app</w:t>
+      </w:r>
+      <w:r>
+        <w:t>/</w:t>
+      </w:r>
+      <w:r>
+        <w:t>utils</w:t>
+      </w:r>
+      <w:r>
+        <w:t>.py.</w:t>
+      </w:r>
+    </w:p>
+    <w:p>
+      <w:pPr>
+        <w:pStyle w:val="3"/>
+      </w:pPr>
+      <w:r>
+        <w:t>4.3.2. register</w:t>
+      </w:r>
+    </w:p>
+    <w:p>
+      <w:pPr>
+        <w:ind w:firstLine="220"/>
+      </w:pPr>
+      <w:r>
+        <w:t xml:space="preserve">This API uses the request class from flask to retrieve the payload of a post request from register.html. The payload should include a form with the following data: name, </w:t>
+      </w:r>
+      <w:r>
+        <w:t>role</w:t>
+      </w:r>
+      <w:r>
+        <w:t xml:space="preserve">, email, password, </w:t>
+      </w:r>
+      <w:proofErr w:type="spellStart"/>
+      <w:r>
+        <w:t>repassword</w:t>
+      </w:r>
+      <w:proofErr w:type="spellEnd"/>
+      <w:r>
+        <w:t xml:space="preserve">. </w:t>
+      </w:r>
+    </w:p>
+    <w:p>
+      <w:pPr>
+        <w:ind w:firstLine="220"/>
+        <w:jc w:val="center"/>
+      </w:pPr>
+      <w:r>
+        <w:rPr>
+          <w:noProof/>
+        </w:rPr>
         <w:lastRenderedPageBreak/>
-        <w:t xml:space="preserve">keywords collected from the user’s latest searches. To be more specified, the split </w:t>
-      </w:r>
-      <w:r>
-        <w:t>words (</w:t>
-      </w:r>
-      <w:r>
-        <w:rPr>
-          <w:rFonts w:hint="eastAsia"/>
-        </w:rPr>
-        <w:t>分词结果？</w:t>
-      </w:r>
-      <w:r>
-        <w:t>)</w:t>
-      </w:r>
-      <w:r>
-        <w:t xml:space="preserve"> from </w:t>
-      </w:r>
-      <w:proofErr w:type="spellStart"/>
-      <w:r>
-        <w:t>ElasticSearch</w:t>
-      </w:r>
-      <w:proofErr w:type="spellEnd"/>
-      <w:r>
-        <w:t xml:space="preserve"> </w:t>
-      </w:r>
-      <w:r>
-        <w:t>a</w:t>
-      </w:r>
-      <w:r>
-        <w:t xml:space="preserve">nalyzer of each search </w:t>
-      </w:r>
-      <w:r>
-        <w:rPr>
-          <w:rFonts w:hint="eastAsia"/>
-        </w:rPr>
-        <w:t>are</w:t>
-      </w:r>
-      <w:r>
-        <w:t xml:space="preserve"> stored as a </w:t>
-      </w:r>
-      <w:r>
-        <w:t>json object</w:t>
-      </w:r>
-      <w:r>
-        <w:t xml:space="preserve">, with </w:t>
-      </w:r>
-      <w:r>
-        <w:t xml:space="preserve">the </w:t>
-      </w:r>
-      <w:r>
-        <w:t>keyword and its frequency</w:t>
-      </w:r>
-      <w:r>
-        <w:t xml:space="preserve"> as key and value</w:t>
-      </w:r>
-      <w:r>
-        <w:t>.</w:t>
-      </w:r>
-      <w:r>
-        <w:t xml:space="preserve"> The 3 most frequently</w:t>
-      </w:r>
-      <w:r>
-        <w:t>-</w:t>
-      </w:r>
-      <w:r>
-        <w:t>chos</w:t>
-      </w:r>
-      <w:r>
-        <w:t>e</w:t>
-      </w:r>
-      <w:r>
-        <w:t xml:space="preserve">n words are selected to generate the recommendations. In order to do this, the json object is translated into a python dictionary, with its key ordered as a max-heap of their frequencies. The </w:t>
-      </w:r>
-      <w:proofErr w:type="spellStart"/>
-      <w:r>
-        <w:t>heapify</w:t>
-      </w:r>
-      <w:proofErr w:type="spellEnd"/>
-      <w:r>
-        <w:t xml:space="preserve"> process, along with picking up the 3 max elements, takes O(N) times.</w:t>
-      </w:r>
-      <w:r>
-        <w:t xml:space="preserve"> Although it is not so efficient to generate the recommendations, the update of the keywords can be done in </w:t>
-      </w:r>
-      <w:proofErr w:type="gramStart"/>
-      <w:r>
-        <w:t>O(</w:t>
-      </w:r>
-      <w:proofErr w:type="gramEnd"/>
-      <w:r>
-        <w:t>1) times, w</w:t>
-      </w:r>
-      <w:r>
-        <w:rPr>
-          <w:rFonts w:hint="eastAsia"/>
-        </w:rPr>
-        <w:t>hich</w:t>
-      </w:r>
-      <w:r>
-        <w:t xml:space="preserve"> happens more frequently.</w:t>
-      </w:r>
-    </w:p>
-    <w:p>
-      <w:pPr>
-        <w:ind w:firstLine="220"/>
-      </w:pPr>
-      <w:r>
-        <w:t xml:space="preserve">The searching process begins upon pressing the confirm button beside the search bar. The searching keyword would be analyzed by </w:t>
-      </w:r>
-      <w:proofErr w:type="spellStart"/>
-      <w:r>
-        <w:t>ElasticSearch</w:t>
-      </w:r>
-      <w:proofErr w:type="spellEnd"/>
-      <w:r>
-        <w:t xml:space="preserve"> </w:t>
-      </w:r>
-      <w:r>
-        <w:t xml:space="preserve">and help locate the targets. At the same time, the </w:t>
-      </w:r>
-      <w:r>
-        <w:t>keywords’ analyzing results</w:t>
-      </w:r>
-      <w:r>
-        <w:t xml:space="preserve"> </w:t>
-      </w:r>
-      <w:r>
-        <w:t xml:space="preserve">would be updated to the user’s info. </w:t>
-      </w:r>
-    </w:p>
-    <w:p>
-      <w:pPr>
-        <w:ind w:firstLine="220"/>
-      </w:pPr>
-      <w:r>
-        <w:t xml:space="preserve">After each search by a user/tourist, the results would be shown in a table. Only the first </w:t>
-      </w:r>
-      <w:r>
-        <w:t>3</w:t>
-      </w:r>
-      <w:r>
-        <w:t xml:space="preserve">00 records would be displayed in order to control the space cost. These records would be stored as a list of python dictionaries (excluding the description but involving the score provided by </w:t>
-      </w:r>
-      <w:proofErr w:type="spellStart"/>
-      <w:r>
-        <w:t>ElasticSearch</w:t>
-      </w:r>
-      <w:proofErr w:type="spellEnd"/>
-      <w:r>
-        <w:t>). The filter works on certain keys of the dictionary, and filtering would take O(N) time. The sorting process is implemented with dual-pivot quicksort, which takes O(</w:t>
-      </w:r>
-      <w:proofErr w:type="spellStart"/>
-      <w:r>
-        <w:t>NlogN</w:t>
-      </w:r>
-      <w:proofErr w:type="spellEnd"/>
-      <w:r>
-        <w:t>) time on average.</w:t>
-      </w:r>
-      <w:r>
-        <w:t xml:space="preserve"> The sorting functions are provided in </w:t>
-      </w:r>
-      <w:r>
-        <w:rPr>
-          <w:rFonts w:hint="eastAsia"/>
-        </w:rPr>
-        <w:t>app</w:t>
-      </w:r>
-      <w:r>
-        <w:t>/</w:t>
-      </w:r>
-      <w:r>
-        <w:t>utils</w:t>
-      </w:r>
-      <w:r>
-        <w:t>.py.</w:t>
-      </w:r>
-    </w:p>
-    <w:p>
-      <w:pPr>
-        <w:pStyle w:val="3"/>
-      </w:pPr>
-      <w:r>
-        <w:t>4.3.2. register</w:t>
-      </w:r>
-    </w:p>
-    <w:p>
-      <w:pPr>
-        <w:ind w:firstLine="220"/>
-      </w:pPr>
-      <w:r>
-        <w:t xml:space="preserve">This API uses the request class from flask to retrieve the payload of a post request from register.html. The payload should include a form with the following data: name, </w:t>
-      </w:r>
-      <w:r>
-        <w:t>role</w:t>
-      </w:r>
-      <w:r>
-        <w:t xml:space="preserve">, email, password, </w:t>
-      </w:r>
-      <w:proofErr w:type="spellStart"/>
-      <w:r>
-        <w:t>repassword</w:t>
-      </w:r>
-      <w:proofErr w:type="spellEnd"/>
-      <w:r>
-        <w:t xml:space="preserve">. </w:t>
-      </w:r>
-    </w:p>
-    <w:p>
-      <w:pPr>
-        <w:ind w:firstLine="220"/>
-      </w:pPr>
-      <w:r>
-        <w:rPr>
-          <w:noProof/>
-        </w:rPr>
         <mc:AlternateContent>
           <mc:Choice Requires="wps">
             <w:drawing>
@@ -5283,10 +5493,7 @@
                               <w:pStyle w:val="aa"/>
                             </w:pPr>
                             <w:r>
-                              <w:t>“name</w:t>
-                            </w:r>
-                            <w:r>
-                              <w:t xml:space="preserve">” </w:t>
+                              <w:t xml:space="preserve">“name” </w:t>
                             </w:r>
                             <w:r>
                               <w:rPr>
@@ -5322,7 +5529,7 @@
                             <w:r>
                               <w:t>“email” : “</w:t>
                             </w:r>
-                            <w:hyperlink r:id="rId7" w:history="1">
+                            <w:hyperlink r:id="rId9" w:history="1">
                               <w:r>
                                 <w:rPr>
                                   <w:rStyle w:val="a7"/>
@@ -5353,10 +5560,7 @@
                               <w:pStyle w:val="aa"/>
                             </w:pPr>
                             <w:r>
-                              <w:t>“</w:t>
-                            </w:r>
-                            <w:r>
-                              <w:t>repassword” : “11111111”</w:t>
+                              <w:t>“repassword” : “11111111”</w:t>
                             </w:r>
                           </w:p>
                           <w:p>
@@ -5400,10 +5604,7 @@
                         <w:pStyle w:val="aa"/>
                       </w:pPr>
                       <w:r>
-                        <w:t>“name</w:t>
-                      </w:r>
-                      <w:r>
-                        <w:t xml:space="preserve">” </w:t>
+                        <w:t xml:space="preserve">“name” </w:t>
                       </w:r>
                       <w:r>
                         <w:rPr>
@@ -5439,7 +5640,7 @@
                       <w:r>
                         <w:t>“email” : “</w:t>
                       </w:r>
-                      <w:hyperlink r:id="rId8" w:history="1">
+                      <w:hyperlink r:id="rId10" w:history="1">
                         <w:r>
                           <w:rPr>
                             <w:rStyle w:val="a7"/>
@@ -5470,10 +5671,7 @@
                         <w:pStyle w:val="aa"/>
                       </w:pPr>
                       <w:r>
-                        <w:t>“</w:t>
-                      </w:r>
-                      <w:r>
-                        <w:t>repassword” : “11111111”</w:t>
+                        <w:t>“repassword” : “11111111”</w:t>
                       </w:r>
                     </w:p>
                     <w:p>
@@ -5496,6 +5694,7 @@
     <w:p>
       <w:pPr>
         <w:ind w:firstLine="220"/>
+        <w:jc w:val="center"/>
       </w:pPr>
       <w:r>
         <w:t>Sample of a post request payload (as a form)</w:t>
@@ -5635,6 +5834,7 @@
     <w:p>
       <w:pPr>
         <w:ind w:firstLine="220"/>
+        <w:jc w:val="center"/>
       </w:pPr>
       <w:r>
         <w:t>Common errors and their alert messages</w:t>
@@ -5645,8 +5845,135 @@
         <w:pStyle w:val="3"/>
       </w:pPr>
       <w:r>
+        <w:t>4.3.3. log in</w:t>
+      </w:r>
+    </w:p>
+    <w:p>
+      <w:pPr>
+        <w:ind w:firstLine="220"/>
+      </w:pPr>
+      <w:r>
+        <w:t xml:space="preserve">This API works for login.html. Similar to 4.3.2., this API gets a post request with email and password, find out the user with the given email and check the correctness of password. </w:t>
+      </w:r>
+      <w:proofErr w:type="spellStart"/>
+      <w:r>
+        <w:t>Occurance</w:t>
+      </w:r>
+      <w:proofErr w:type="spellEnd"/>
+      <w:r>
+        <w:t xml:space="preserve"> of empty account or wrong password would be recorded as a list and displayed as alerts in login.html.</w:t>
+      </w:r>
+    </w:p>
+    <w:p>
+      <w:pPr>
+        <w:pStyle w:val="3"/>
+      </w:pPr>
+      <w:r>
+        <w:t>4.3.4. job post editing</w:t>
+      </w:r>
+    </w:p>
+    <w:p>
+      <w:r>
+        <w:t xml:space="preserve">    This API is called when a company click on the “create a new job post” button</w:t>
+      </w:r>
+      <w:r>
+        <w:t>, and the user must pass the permission check</w:t>
+      </w:r>
+      <w:r>
+        <w:t xml:space="preserve">. </w:t>
+      </w:r>
+      <w:r>
+        <w:t xml:space="preserve">All the information provided in edit-jobpost.html would be sent as a post request, while the company name </w:t>
+      </w:r>
+      <w:proofErr w:type="spellStart"/>
+      <w:r>
+        <w:t>woud</w:t>
+      </w:r>
+      <w:proofErr w:type="spellEnd"/>
+      <w:r>
+        <w:t xml:space="preserve"> be automatically acquired from the current session. </w:t>
+      </w:r>
+      <w:r>
+        <w:t xml:space="preserve">The creation date would </w:t>
+      </w:r>
+      <w:r>
+        <w:t>be set as</w:t>
+      </w:r>
+      <w:r>
+        <w:t xml:space="preserve"> the current date. </w:t>
+      </w:r>
+    </w:p>
+    <w:p>
+      <w:pPr>
+        <w:pStyle w:val="3"/>
+      </w:pPr>
+      <w:r>
+        <w:t>4.3.</w:t>
+      </w:r>
+      <w:r>
+        <w:t>5</w:t>
+      </w:r>
+      <w:r>
+        <w:t xml:space="preserve">. </w:t>
+      </w:r>
+      <w:r>
+        <w:t>job managing and user managing</w:t>
+      </w:r>
+    </w:p>
+    <w:p>
+      <w:r>
+        <w:t xml:space="preserve">   Job managing API and user managing API follow a similar logic. First, the </w:t>
+      </w:r>
+      <w:r>
+        <w:t>page permission should be checked. After that, the respective user information would be displayed in the managing page, and the job posts/users list would be displayed in a table. Different from that of a job search, the source of the job post list / users list is MySQL</w:t>
+      </w:r>
+      <w:r>
+        <w:t xml:space="preserve">, </w:t>
+      </w:r>
+      <w:r>
+        <w:t xml:space="preserve">considering </w:t>
+      </w:r>
+      <w:r>
+        <w:t>that many</w:t>
+      </w:r>
+      <w:r>
+        <w:t xml:space="preserve"> / all of the records in a table should be returned.</w:t>
+      </w:r>
+      <w:r>
+        <w:t xml:space="preserve"> The records are stored in a list of python dictionaries</w:t>
+      </w:r>
+      <w:r>
+        <w:t xml:space="preserve"> (</w:t>
+      </w:r>
+      <w:r>
+        <w:rPr>
+          <w:color w:val="FF0000"/>
+        </w:rPr>
+        <w:t>would it be better to use a view of the table?</w:t>
+      </w:r>
+      <w:r>
+        <w:t>)</w:t>
+      </w:r>
+      <w:r>
+        <w:t>. The filtering and sorting processes are the same as that of the search results for job searching (4.3.1.).</w:t>
+      </w:r>
+    </w:p>
+    <w:p>
+      <w:pPr>
+        <w:pStyle w:val="2"/>
+      </w:pPr>
+      <w:r>
         <w:lastRenderedPageBreak/>
-        <w:t>4.3.3. log in</w:t>
+        <w:t xml:space="preserve">4.4. </w:t>
+      </w:r>
+      <w:r>
+        <w:t>D</w:t>
+      </w:r>
+      <w:r>
+        <w:t xml:space="preserve">atabase </w:t>
+      </w:r>
+      <w:r>
+        <w:t>Systems</w:t>
       </w:r>
     </w:p>
     <w:p>
@@ -5654,126 +5981,35 @@
         <w:ind w:firstLine="220"/>
       </w:pPr>
       <w:r>
-        <w:t xml:space="preserve">This API works for login.html. Similar to 4.3.2., this API gets a post request with email and password, find out the user with the given email and check the correctness of password. </w:t>
+        <w:t xml:space="preserve">Two database systems are used for this project. </w:t>
+      </w:r>
+      <w:r>
+        <w:t>Elasticsearch is adopted specifically for job searching, and include</w:t>
+      </w:r>
+      <w:r>
+        <w:rPr>
+          <w:rFonts w:hint="eastAsia"/>
+        </w:rPr>
+        <w:t>s</w:t>
+      </w:r>
+      <w:r>
+        <w:t xml:space="preserve"> one main table/type: </w:t>
       </w:r>
       <w:proofErr w:type="spellStart"/>
       <w:r>
-        <w:t>Occurance</w:t>
+        <w:t>jobposts</w:t>
       </w:r>
       <w:proofErr w:type="spellEnd"/>
       <w:r>
-        <w:t xml:space="preserve"> of empty account or wrong password would be recorded as a list and displayed as alerts in login.html.</w:t>
-      </w:r>
-    </w:p>
-    <w:p>
-      <w:pPr>
-        <w:pStyle w:val="3"/>
-      </w:pPr>
-      <w:r>
-        <w:t>4.3.4. job post editing</w:t>
-      </w:r>
-    </w:p>
-    <w:p>
-      <w:r>
-        <w:t xml:space="preserve">    This API is called when a company click on the “create a new job post” button</w:t>
-      </w:r>
-      <w:r>
-        <w:t>, and the user must pass the permission check</w:t>
-      </w:r>
-      <w:r>
-        <w:t xml:space="preserve">. </w:t>
-      </w:r>
-      <w:r>
-        <w:t xml:space="preserve">All the information provided in edit-jobpost.html would be sent as a post request, while the company name </w:t>
+        <w:t xml:space="preserve">. MySQL is used for general purposes, and include four main tables: roles, users, </w:t>
       </w:r>
       <w:proofErr w:type="spellStart"/>
       <w:r>
-        <w:t>woud</w:t>
+        <w:t>jobposts</w:t>
       </w:r>
       <w:proofErr w:type="spellEnd"/>
       <w:r>
-        <w:t xml:space="preserve"> be automatically acquired from the current session. </w:t>
-      </w:r>
-      <w:r>
-        <w:t xml:space="preserve">The creation date would </w:t>
-      </w:r>
-      <w:r>
-        <w:t>be set as</w:t>
-      </w:r>
-      <w:r>
-        <w:t xml:space="preserve"> the current date. </w:t>
-      </w:r>
-    </w:p>
-    <w:p>
-      <w:pPr>
-        <w:pStyle w:val="3"/>
-      </w:pPr>
-      <w:r>
-        <w:t>4.3.</w:t>
-      </w:r>
-      <w:r>
-        <w:t>5</w:t>
-      </w:r>
-      <w:r>
-        <w:t xml:space="preserve">. </w:t>
-      </w:r>
-      <w:r>
-        <w:t>job managing and user managing</w:t>
-      </w:r>
-    </w:p>
-    <w:p>
-      <w:r>
-        <w:t xml:space="preserve">   Job managing API and user managing API follow a similar logic. First, the </w:t>
-      </w:r>
-      <w:r>
-        <w:t>page permission should be checked. After that, the respective user information would be displayed in the managing page, and the job posts/users list would be displayed in a table. Different from that of a job search, the source of the job post list / users list is MySQL</w:t>
-      </w:r>
-      <w:r>
-        <w:t xml:space="preserve">, </w:t>
-      </w:r>
-      <w:r>
-        <w:t xml:space="preserve">considering </w:t>
-      </w:r>
-      <w:r>
-        <w:t>that many</w:t>
-      </w:r>
-      <w:r>
-        <w:t xml:space="preserve"> / all of the records in a table should be returned.</w:t>
-      </w:r>
-      <w:r>
-        <w:t xml:space="preserve"> The records are stored in a list of python dictionaries</w:t>
-      </w:r>
-      <w:r>
-        <w:t xml:space="preserve"> (</w:t>
-      </w:r>
-      <w:r>
-        <w:rPr>
-          <w:color w:val="FF0000"/>
-        </w:rPr>
-        <w:t>would it be better to use a view of the table?</w:t>
-      </w:r>
-      <w:r>
-        <w:t>)</w:t>
-      </w:r>
-      <w:r>
-        <w:t>. The filtering and sorting processes are the same as that of the search results for job searching (4.3.1.).</w:t>
-      </w:r>
-    </w:p>
-    <w:p>
-      <w:pPr>
-        <w:pStyle w:val="2"/>
-      </w:pPr>
-      <w:r>
-        <w:t xml:space="preserve">4.4. </w:t>
-      </w:r>
-      <w:r>
-        <w:t>D</w:t>
-      </w:r>
-      <w:r>
-        <w:t xml:space="preserve">atabase </w:t>
-      </w:r>
-      <w:r>
-        <w:t>Systems</w:t>
+        <w:t>.</w:t>
       </w:r>
     </w:p>
     <w:p>
@@ -5781,70 +6017,32 @@
         <w:ind w:firstLine="220"/>
       </w:pPr>
       <w:r>
-        <w:t xml:space="preserve">Two database systems are used for this project. </w:t>
-      </w:r>
-      <w:r>
-        <w:t>Elasticsearch is adopted specifically for job searching, and include</w:t>
-      </w:r>
-      <w:r>
-        <w:rPr>
-          <w:rFonts w:hint="eastAsia"/>
-        </w:rPr>
+        <w:t xml:space="preserve">The metadata of table/type </w:t>
+      </w:r>
+      <w:proofErr w:type="spellStart"/>
+      <w:r>
+        <w:t>jobposts</w:t>
+      </w:r>
+      <w:proofErr w:type="spellEnd"/>
+      <w:r>
+        <w:t xml:space="preserve"> in </w:t>
+      </w:r>
+      <w:proofErr w:type="spellStart"/>
+      <w:r>
+        <w:t>ElasticSearch</w:t>
+      </w:r>
+      <w:proofErr w:type="spellEnd"/>
+      <w:r>
+        <w:t xml:space="preserve"> is described in Table 2. </w:t>
+      </w:r>
+      <w:r>
+        <w:t>Each of the file</w:t>
+      </w:r>
+      <w:r>
         <w:t>s</w:t>
       </w:r>
       <w:r>
-        <w:t xml:space="preserve"> one main table/type: </w:t>
-      </w:r>
-      <w:proofErr w:type="spellStart"/>
-      <w:r>
-        <w:t>jobposts</w:t>
-      </w:r>
-      <w:proofErr w:type="spellEnd"/>
-      <w:r>
-        <w:t xml:space="preserve">. MySQL is used for general purposes, and include four main tables: roles, users, </w:t>
-      </w:r>
-      <w:proofErr w:type="spellStart"/>
-      <w:r>
-        <w:t>jobposts</w:t>
-      </w:r>
-      <w:proofErr w:type="spellEnd"/>
-      <w:r>
-        <w:t xml:space="preserve">, </w:t>
-      </w:r>
-      <w:proofErr w:type="spellStart"/>
-      <w:r>
-        <w:t>favored_jobposts</w:t>
-      </w:r>
-      <w:proofErr w:type="spellEnd"/>
-      <w:r>
-        <w:t>.</w:t>
-      </w:r>
-    </w:p>
-    <w:p>
-      <w:pPr>
-        <w:ind w:firstLine="220"/>
-      </w:pPr>
-      <w:r>
-        <w:t xml:space="preserve">The metadata of table/type </w:t>
-      </w:r>
-      <w:proofErr w:type="spellStart"/>
-      <w:r>
-        <w:t>jobposts</w:t>
-      </w:r>
-      <w:proofErr w:type="spellEnd"/>
-      <w:r>
-        <w:t xml:space="preserve"> in </w:t>
-      </w:r>
-      <w:proofErr w:type="spellStart"/>
-      <w:r>
-        <w:t>ElasticSearch</w:t>
-      </w:r>
-      <w:proofErr w:type="spellEnd"/>
-      <w:r>
-        <w:t xml:space="preserve"> is described in Table 2. </w:t>
-      </w:r>
-      <w:r>
-        <w:t>Each of the file in ES represents a job post.</w:t>
+        <w:t xml:space="preserve"> in ES represents a job post.</w:t>
       </w:r>
     </w:p>
     <w:tbl>
@@ -5902,7 +6100,7 @@
           <w:p>
             <w:proofErr w:type="spellStart"/>
             <w:r>
-              <w:t>Job_title</w:t>
+              <w:t>Post_id</w:t>
             </w:r>
             <w:proofErr w:type="spellEnd"/>
           </w:p>
@@ -5913,7 +6111,7 @@
           </w:tcPr>
           <w:p>
             <w:r>
-              <w:t xml:space="preserve">Text </w:t>
+              <w:t>Integer</w:t>
             </w:r>
           </w:p>
         </w:tc>
@@ -5923,7 +6121,7 @@
           </w:tcPr>
           <w:p>
             <w:r>
-              <w:t>Name/Title of the job</w:t>
+              <w:t>A unique ID for the job post in the database</w:t>
             </w:r>
           </w:p>
         </w:tc>
@@ -5936,7 +6134,7 @@
           </w:tcPr>
           <w:p>
             <w:r>
-              <w:t>URL</w:t>
+              <w:t>Title</w:t>
             </w:r>
           </w:p>
         </w:tc>
@@ -5946,7 +6144,7 @@
           </w:tcPr>
           <w:p>
             <w:r>
-              <w:t xml:space="preserve">Keyword </w:t>
+              <w:t xml:space="preserve">Text </w:t>
             </w:r>
           </w:p>
         </w:tc>
@@ -5956,7 +6154,7 @@
           </w:tcPr>
           <w:p>
             <w:r>
-              <w:t>Link to the detailed description of a job post; nullable</w:t>
+              <w:t>Name/Title of the job</w:t>
             </w:r>
           </w:p>
         </w:tc>
@@ -5968,11 +6166,9 @@
             <w:shd w:val="clear" w:color="auto" w:fill="E2EFD9" w:themeFill="accent6" w:themeFillTint="33"/>
           </w:tcPr>
           <w:p>
-            <w:proofErr w:type="spellStart"/>
-            <w:r>
-              <w:t>Company_name</w:t>
-            </w:r>
-            <w:proofErr w:type="spellEnd"/>
+            <w:r>
+              <w:t>Company</w:t>
+            </w:r>
           </w:p>
         </w:tc>
         <w:tc>
@@ -5992,116 +6188,6 @@
           <w:p>
             <w:r>
               <w:t>Name of the company who releases this job post</w:t>
-            </w:r>
-          </w:p>
-        </w:tc>
-      </w:tr>
-      <w:tr>
-        <w:tc>
-          <w:tcPr>
-            <w:tcW w:w="2153" w:type="dxa"/>
-            <w:shd w:val="clear" w:color="auto" w:fill="E2EFD9" w:themeFill="accent6" w:themeFillTint="33"/>
-          </w:tcPr>
-          <w:p>
-            <w:proofErr w:type="spellStart"/>
-            <w:r>
-              <w:t>Salary_min</w:t>
-            </w:r>
-            <w:proofErr w:type="spellEnd"/>
-          </w:p>
-        </w:tc>
-        <w:tc>
-          <w:tcPr>
-            <w:tcW w:w="1528" w:type="dxa"/>
-          </w:tcPr>
-          <w:p>
-            <w:r>
-              <w:t>Integer</w:t>
-            </w:r>
-          </w:p>
-        </w:tc>
-        <w:tc>
-          <w:tcPr>
-            <w:tcW w:w="4949" w:type="dxa"/>
-          </w:tcPr>
-          <w:p>
-            <w:proofErr w:type="spellStart"/>
-            <w:r>
-              <w:t>Loweset</w:t>
-            </w:r>
-            <w:proofErr w:type="spellEnd"/>
-            <w:r>
-              <w:t xml:space="preserve"> claimed salary on the job post</w:t>
-            </w:r>
-          </w:p>
-        </w:tc>
-      </w:tr>
-      <w:tr>
-        <w:tc>
-          <w:tcPr>
-            <w:tcW w:w="2153" w:type="dxa"/>
-            <w:shd w:val="clear" w:color="auto" w:fill="E2EFD9" w:themeFill="accent6" w:themeFillTint="33"/>
-          </w:tcPr>
-          <w:p>
-            <w:proofErr w:type="spellStart"/>
-            <w:r>
-              <w:t>Salary_max</w:t>
-            </w:r>
-            <w:proofErr w:type="spellEnd"/>
-          </w:p>
-        </w:tc>
-        <w:tc>
-          <w:tcPr>
-            <w:tcW w:w="1528" w:type="dxa"/>
-          </w:tcPr>
-          <w:p>
-            <w:r>
-              <w:t>Integer</w:t>
-            </w:r>
-          </w:p>
-        </w:tc>
-        <w:tc>
-          <w:tcPr>
-            <w:tcW w:w="4949" w:type="dxa"/>
-          </w:tcPr>
-          <w:p>
-            <w:r>
-              <w:t>Highest claimed salary on the job post</w:t>
-            </w:r>
-          </w:p>
-        </w:tc>
-      </w:tr>
-      <w:tr>
-        <w:tc>
-          <w:tcPr>
-            <w:tcW w:w="2153" w:type="dxa"/>
-            <w:shd w:val="clear" w:color="auto" w:fill="E2EFD9" w:themeFill="accent6" w:themeFillTint="33"/>
-          </w:tcPr>
-          <w:p>
-            <w:proofErr w:type="spellStart"/>
-            <w:r>
-              <w:t>Release_date</w:t>
-            </w:r>
-            <w:proofErr w:type="spellEnd"/>
-          </w:p>
-        </w:tc>
-        <w:tc>
-          <w:tcPr>
-            <w:tcW w:w="1528" w:type="dxa"/>
-          </w:tcPr>
-          <w:p>
-            <w:r>
-              <w:t xml:space="preserve">Date </w:t>
-            </w:r>
-          </w:p>
-        </w:tc>
-        <w:tc>
-          <w:tcPr>
-            <w:tcW w:w="4949" w:type="dxa"/>
-          </w:tcPr>
-          <w:p>
-            <w:r>
-              <w:t>Date when the job post was released</w:t>
             </w:r>
           </w:p>
         </w:tc>
@@ -6295,7 +6381,6 @@
         <w:rPr>
           <w:color w:val="9CDCFE"/>
         </w:rPr>
-        <w:lastRenderedPageBreak/>
         <w:t>        </w:t>
       </w:r>
       <w:r>
@@ -6631,16 +6716,137 @@
       <w:pPr>
         <w:pStyle w:val="aa"/>
         <w:rPr>
+          <w:color w:val="569CD6"/>
+        </w:rPr>
+      </w:pPr>
+      <w:r>
+        <w:rPr>
+          <w:color w:val="9CDCFE"/>
+        </w:rPr>
+        <w:t>                    </w:t>
+      </w:r>
+      <w:r>
+        <w:t>"index"</w:t>
+      </w:r>
+      <w:r>
+        <w:rPr>
           <w:color w:val="D4D4D4"/>
         </w:rPr>
+        <w:t>: </w:t>
+      </w:r>
+      <w:r>
+        <w:rPr>
+          <w:color w:val="569CD6"/>
+        </w:rPr>
+        <w:t>True</w:t>
+      </w:r>
+    </w:p>
+    <w:p>
+      <w:pPr>
+        <w:pStyle w:val="aa"/>
+        <w:rPr>
+          <w:color w:val="D4D4D4"/>
+        </w:rPr>
+      </w:pPr>
+      <w:r>
+        <w:t xml:space="preserve">                    </w:t>
+      </w:r>
+      <w:r>
+        <w:t>"analyzer"</w:t>
+      </w:r>
+      <w:r>
+        <w:rPr>
+          <w:color w:val="D4D4D4"/>
+        </w:rPr>
+        <w:t>: </w:t>
+      </w:r>
+      <w:r>
+        <w:t>"default"</w:t>
+      </w:r>
+    </w:p>
+    <w:p>
+      <w:pPr>
+        <w:pStyle w:val="aa"/>
+        <w:rPr>
+          <w:color w:val="D4D4D4"/>
+        </w:rPr>
+      </w:pPr>
+      <w:r>
+        <w:rPr>
+          <w:color w:val="D4D4D4"/>
+        </w:rPr>
+        <w:t>                },</w:t>
+      </w:r>
+    </w:p>
+    <w:p>
+      <w:pPr>
+        <w:pStyle w:val="aa"/>
+        <w:rPr>
+          <w:color w:val="D4D4D4"/>
+        </w:rPr>
       </w:pPr>
       <w:r>
         <w:rPr>
           <w:color w:val="9CDCFE"/>
         </w:rPr>
+        <w:t>                </w:t>
+      </w:r>
+      <w:r>
+        <w:t>"description"</w:t>
+      </w:r>
+      <w:r>
+        <w:rPr>
+          <w:color w:val="D4D4D4"/>
+        </w:rPr>
+        <w:t>: {</w:t>
+      </w:r>
+    </w:p>
+    <w:p>
+      <w:pPr>
+        <w:pStyle w:val="aa"/>
+        <w:rPr>
+          <w:color w:val="D4D4D4"/>
+        </w:rPr>
+      </w:pPr>
+      <w:r>
+        <w:rPr>
+          <w:color w:val="9CDCFE"/>
+        </w:rPr>
         <w:t>                    </w:t>
       </w:r>
       <w:r>
+        <w:t>"type"</w:t>
+      </w:r>
+      <w:r>
+        <w:rPr>
+          <w:color w:val="D4D4D4"/>
+        </w:rPr>
+        <w:t>: </w:t>
+      </w:r>
+      <w:r>
+        <w:t>"text"</w:t>
+      </w:r>
+      <w:r>
+        <w:rPr>
+          <w:color w:val="D4D4D4"/>
+        </w:rPr>
+        <w:t>,</w:t>
+      </w:r>
+    </w:p>
+    <w:p>
+      <w:pPr>
+        <w:pStyle w:val="aa"/>
+        <w:rPr>
+          <w:color w:val="D4D4D4"/>
+        </w:rPr>
+      </w:pPr>
+      <w:r>
+        <w:rPr>
+          <w:color w:val="9CDCFE"/>
+        </w:rPr>
+        <w:t>                    </w:t>
+      </w:r>
+      <w:r>
         <w:t>"index"</w:t>
       </w:r>
       <w:r>
@@ -6655,6 +6861,12 @@
         </w:rPr>
         <w:t>True</w:t>
       </w:r>
+      <w:r>
+        <w:rPr>
+          <w:color w:val="D4D4D4"/>
+        </w:rPr>
+        <w:t>,</w:t>
+      </w:r>
     </w:p>
     <w:p>
       <w:pPr>
@@ -6665,112 +6877,9 @@
       </w:pPr>
       <w:r>
         <w:rPr>
-          <w:color w:val="D4D4D4"/>
-        </w:rPr>
-        <w:t>                },</w:t>
-      </w:r>
-    </w:p>
-    <w:p>
-      <w:pPr>
-        <w:pStyle w:val="aa"/>
-        <w:rPr>
-          <w:color w:val="D4D4D4"/>
-        </w:rPr>
-      </w:pPr>
-      <w:r>
-        <w:rPr>
           <w:color w:val="9CDCFE"/>
         </w:rPr>
-        <w:t>                </w:t>
-      </w:r>
-      <w:r>
-        <w:t>"description"</w:t>
-      </w:r>
-      <w:r>
-        <w:rPr>
-          <w:color w:val="D4D4D4"/>
-        </w:rPr>
-        <w:t>: {</w:t>
-      </w:r>
-    </w:p>
-    <w:p>
-      <w:pPr>
-        <w:pStyle w:val="aa"/>
-        <w:rPr>
-          <w:color w:val="D4D4D4"/>
-        </w:rPr>
-      </w:pPr>
-      <w:r>
-        <w:rPr>
-          <w:color w:val="9CDCFE"/>
-        </w:rPr>
-        <w:t>                    </w:t>
-      </w:r>
-      <w:r>
-        <w:t>"type"</w:t>
-      </w:r>
-      <w:r>
-        <w:rPr>
-          <w:color w:val="D4D4D4"/>
-        </w:rPr>
-        <w:t>: </w:t>
-      </w:r>
-      <w:r>
-        <w:t>"text"</w:t>
-      </w:r>
-      <w:r>
-        <w:rPr>
-          <w:color w:val="D4D4D4"/>
-        </w:rPr>
-        <w:t>,</w:t>
-      </w:r>
-    </w:p>
-    <w:p>
-      <w:pPr>
-        <w:pStyle w:val="aa"/>
-        <w:rPr>
-          <w:color w:val="D4D4D4"/>
-        </w:rPr>
-      </w:pPr>
-      <w:r>
-        <w:rPr>
-          <w:color w:val="9CDCFE"/>
-        </w:rPr>
-        <w:t>                    </w:t>
-      </w:r>
-      <w:r>
-        <w:t>"index"</w:t>
-      </w:r>
-      <w:r>
-        <w:rPr>
-          <w:color w:val="D4D4D4"/>
-        </w:rPr>
-        <w:t>: </w:t>
-      </w:r>
-      <w:r>
-        <w:rPr>
-          <w:color w:val="569CD6"/>
-        </w:rPr>
-        <w:t>True</w:t>
-      </w:r>
-      <w:r>
-        <w:rPr>
-          <w:color w:val="D4D4D4"/>
-        </w:rPr>
-        <w:t>,</w:t>
-      </w:r>
-    </w:p>
-    <w:p>
-      <w:pPr>
-        <w:pStyle w:val="aa"/>
-        <w:rPr>
-          <w:color w:val="D4D4D4"/>
-        </w:rPr>
-      </w:pPr>
-      <w:r>
-        <w:rPr>
-          <w:color w:val="9CDCFE"/>
-        </w:rPr>
+        <w:lastRenderedPageBreak/>
         <w:t>                    </w:t>
       </w:r>
       <w:r>
@@ -7193,7 +7302,6 @@
               <w:jc w:val="center"/>
             </w:pPr>
             <w:r>
-              <w:lastRenderedPageBreak/>
               <w:t>Notation</w:t>
             </w:r>
           </w:p>
@@ -7718,73 +7826,6 @@
           </w:p>
         </w:tc>
       </w:tr>
-      <w:tr>
-        <w:tc>
-          <w:tcPr>
-            <w:tcW w:w="2122" w:type="dxa"/>
-            <w:shd w:val="clear" w:color="auto" w:fill="E2EFD9" w:themeFill="accent6" w:themeFillTint="33"/>
-          </w:tcPr>
-          <w:p>
-            <w:pPr>
-              <w:rPr>
-                <w:color w:val="FF0000"/>
-              </w:rPr>
-            </w:pPr>
-            <w:proofErr w:type="spellStart"/>
-            <w:r>
-              <w:rPr>
-                <w:color w:val="FF0000"/>
-              </w:rPr>
-              <w:t>Search_history</w:t>
-            </w:r>
-            <w:proofErr w:type="spellEnd"/>
-          </w:p>
-        </w:tc>
-        <w:tc>
-          <w:tcPr>
-            <w:tcW w:w="1559" w:type="dxa"/>
-          </w:tcPr>
-          <w:p>
-            <w:pPr>
-              <w:rPr>
-                <w:color w:val="FF0000"/>
-              </w:rPr>
-            </w:pPr>
-            <w:r>
-              <w:rPr>
-                <w:color w:val="FF0000"/>
-              </w:rPr>
-              <w:t xml:space="preserve">Json </w:t>
-            </w:r>
-          </w:p>
-        </w:tc>
-        <w:tc>
-          <w:tcPr>
-            <w:tcW w:w="4949" w:type="dxa"/>
-          </w:tcPr>
-          <w:p>
-            <w:pPr>
-              <w:rPr>
-                <w:color w:val="FF0000"/>
-              </w:rPr>
-            </w:pPr>
-            <w:proofErr w:type="spellStart"/>
-            <w:r>
-              <w:rPr>
-                <w:color w:val="FF0000"/>
-              </w:rPr>
-              <w:t>Splitted</w:t>
-            </w:r>
-            <w:proofErr w:type="spellEnd"/>
-            <w:r>
-              <w:rPr>
-                <w:color w:val="FF0000"/>
-              </w:rPr>
-              <w:t xml:space="preserve"> words stored with frequencies</w:t>
-            </w:r>
-          </w:p>
-        </w:tc>
-      </w:tr>
     </w:tbl>
     <w:p>
       <w:pPr>
@@ -7928,6 +7969,7 @@
           </w:tcPr>
           <w:p>
             <w:r>
+              <w:lastRenderedPageBreak/>
               <w:t xml:space="preserve">Company </w:t>
             </w:r>
           </w:p>
@@ -7981,7 +8023,7 @@
           </w:tcPr>
           <w:p>
             <w:r>
-              <w:t>a, b, d, e</w:t>
+              <w:t>a, b, e</w:t>
             </w:r>
           </w:p>
         </w:tc>
@@ -8130,11 +8172,9 @@
             <w:shd w:val="clear" w:color="auto" w:fill="E2EFD9" w:themeFill="accent6" w:themeFillTint="33"/>
           </w:tcPr>
           <w:p>
-            <w:proofErr w:type="spellStart"/>
-            <w:r>
-              <w:t>Job_title</w:t>
-            </w:r>
-            <w:proofErr w:type="spellEnd"/>
+            <w:r>
+              <w:t>Title</w:t>
+            </w:r>
           </w:p>
         </w:tc>
         <w:tc>
@@ -8171,7 +8211,7 @@
           </w:tcPr>
           <w:p>
             <w:r>
-              <w:t>URL</w:t>
+              <w:t>Link</w:t>
             </w:r>
           </w:p>
         </w:tc>
@@ -8180,13 +8220,8 @@
             <w:tcW w:w="1528" w:type="dxa"/>
           </w:tcPr>
           <w:p>
-            <w:proofErr w:type="gramStart"/>
-            <w:r>
-              <w:t>Varchar(</w:t>
-            </w:r>
-            <w:proofErr w:type="gramEnd"/>
-            <w:r>
-              <w:t>200)</w:t>
+            <w:r>
+              <w:t>Text</w:t>
             </w:r>
           </w:p>
         </w:tc>
@@ -8208,11 +8243,9 @@
             <w:shd w:val="clear" w:color="auto" w:fill="E2EFD9" w:themeFill="accent6" w:themeFillTint="33"/>
           </w:tcPr>
           <w:p>
-            <w:proofErr w:type="spellStart"/>
-            <w:r>
-              <w:t>Company_name</w:t>
-            </w:r>
-            <w:proofErr w:type="spellEnd"/>
+            <w:r>
+              <w:t>Company</w:t>
+            </w:r>
           </w:p>
         </w:tc>
         <w:tc>
@@ -8323,11 +8356,9 @@
             <w:shd w:val="clear" w:color="auto" w:fill="E2EFD9" w:themeFill="accent6" w:themeFillTint="33"/>
           </w:tcPr>
           <w:p>
-            <w:proofErr w:type="spellStart"/>
-            <w:r>
-              <w:t>Release_date</w:t>
-            </w:r>
-            <w:proofErr w:type="spellEnd"/>
+            <w:r>
+              <w:t>Date</w:t>
+            </w:r>
           </w:p>
         </w:tc>
         <w:tc>
@@ -8336,13 +8367,7 @@
           </w:tcPr>
           <w:p>
             <w:r>
-              <w:t>Time</w:t>
-            </w:r>
-            <w:r>
-              <w:rPr>
-                <w:rFonts w:hint="eastAsia"/>
-              </w:rPr>
-              <w:t>stamp</w:t>
+              <w:t>Date</w:t>
             </w:r>
           </w:p>
         </w:tc>
@@ -8411,243 +8436,6 @@
       <w:proofErr w:type="spellStart"/>
       <w:r>
         <w:t>jobpost</w:t>
-      </w:r>
-      <w:proofErr w:type="spellEnd"/>
-      <w:r>
-        <w:t>”</w:t>
-      </w:r>
-    </w:p>
-    <w:p>
-      <w:pPr>
-        <w:ind w:firstLine="220"/>
-      </w:pPr>
-      <w:r>
-        <w:t>“</w:t>
-      </w:r>
-      <w:proofErr w:type="spellStart"/>
-      <w:r>
-        <w:t>favoredjobpost</w:t>
-      </w:r>
-      <w:proofErr w:type="spellEnd"/>
-      <w:r>
-        <w:t xml:space="preserve">” is </w:t>
-      </w:r>
-      <w:r>
-        <w:t>stored for each user and provide</w:t>
-      </w:r>
-      <w:r>
-        <w:t>s</w:t>
-      </w:r>
-      <w:r>
-        <w:t xml:space="preserve"> easy access for job posts tracing and comparing. </w:t>
-      </w:r>
-      <w:r>
-        <w:t>The metadata of this table is shown in table 8.</w:t>
-      </w:r>
-    </w:p>
-    <w:tbl>
-      <w:tblPr>
-        <w:tblStyle w:val="a9"/>
-        <w:tblW w:w="0" w:type="auto"/>
-        <w:tblLook w:val="04A0" w:firstRow="1" w:lastRow="0" w:firstColumn="1" w:lastColumn="0" w:noHBand="0" w:noVBand="1"/>
-      </w:tblPr>
-      <w:tblGrid>
-        <w:gridCol w:w="2153"/>
-        <w:gridCol w:w="1528"/>
-        <w:gridCol w:w="4949"/>
-      </w:tblGrid>
-      <w:tr>
-        <w:tc>
-          <w:tcPr>
-            <w:tcW w:w="2153" w:type="dxa"/>
-            <w:shd w:val="clear" w:color="auto" w:fill="D9E2F3" w:themeFill="accent1" w:themeFillTint="33"/>
-          </w:tcPr>
-          <w:p>
-            <w:r>
-              <w:t>Column Name</w:t>
-            </w:r>
-          </w:p>
-        </w:tc>
-        <w:tc>
-          <w:tcPr>
-            <w:tcW w:w="1528" w:type="dxa"/>
-            <w:shd w:val="clear" w:color="auto" w:fill="D9E2F3" w:themeFill="accent1" w:themeFillTint="33"/>
-          </w:tcPr>
-          <w:p>
-            <w:r>
-              <w:t>Data Type</w:t>
-            </w:r>
-          </w:p>
-        </w:tc>
-        <w:tc>
-          <w:tcPr>
-            <w:tcW w:w="4949" w:type="dxa"/>
-            <w:shd w:val="clear" w:color="auto" w:fill="D9E2F3" w:themeFill="accent1" w:themeFillTint="33"/>
-          </w:tcPr>
-          <w:p>
-            <w:r>
-              <w:t>Description</w:t>
-            </w:r>
-          </w:p>
-        </w:tc>
-      </w:tr>
-      <w:tr>
-        <w:tc>
-          <w:tcPr>
-            <w:tcW w:w="2153" w:type="dxa"/>
-            <w:shd w:val="clear" w:color="auto" w:fill="E2EFD9" w:themeFill="accent6" w:themeFillTint="33"/>
-          </w:tcPr>
-          <w:p>
-            <w:proofErr w:type="spellStart"/>
-            <w:r>
-              <w:t>Record_id</w:t>
-            </w:r>
-            <w:proofErr w:type="spellEnd"/>
-          </w:p>
-        </w:tc>
-        <w:tc>
-          <w:tcPr>
-            <w:tcW w:w="1528" w:type="dxa"/>
-          </w:tcPr>
-          <w:p>
-            <w:r>
-              <w:t>Integer</w:t>
-            </w:r>
-          </w:p>
-        </w:tc>
-        <w:tc>
-          <w:tcPr>
-            <w:tcW w:w="4949" w:type="dxa"/>
-          </w:tcPr>
-          <w:p>
-            <w:r>
-              <w:t>(</w:t>
-            </w:r>
-            <w:proofErr w:type="gramStart"/>
-            <w:r>
-              <w:t>primary</w:t>
-            </w:r>
-            <w:proofErr w:type="gramEnd"/>
-            <w:r>
-              <w:t xml:space="preserve"> key) Unique id for the favored post</w:t>
-            </w:r>
-          </w:p>
-        </w:tc>
-      </w:tr>
-      <w:tr>
-        <w:tc>
-          <w:tcPr>
-            <w:tcW w:w="2153" w:type="dxa"/>
-            <w:shd w:val="clear" w:color="auto" w:fill="E2EFD9" w:themeFill="accent6" w:themeFillTint="33"/>
-          </w:tcPr>
-          <w:p>
-            <w:proofErr w:type="spellStart"/>
-            <w:r>
-              <w:lastRenderedPageBreak/>
-              <w:t>User_id</w:t>
-            </w:r>
-            <w:proofErr w:type="spellEnd"/>
-          </w:p>
-        </w:tc>
-        <w:tc>
-          <w:tcPr>
-            <w:tcW w:w="1528" w:type="dxa"/>
-          </w:tcPr>
-          <w:p>
-            <w:r>
-              <w:t>Integer</w:t>
-            </w:r>
-          </w:p>
-        </w:tc>
-        <w:tc>
-          <w:tcPr>
-            <w:tcW w:w="4949" w:type="dxa"/>
-          </w:tcPr>
-          <w:p>
-            <w:r>
-              <w:t>(</w:t>
-            </w:r>
-            <w:proofErr w:type="gramStart"/>
-            <w:r>
-              <w:t>foreign</w:t>
-            </w:r>
-            <w:proofErr w:type="gramEnd"/>
-            <w:r>
-              <w:t xml:space="preserve"> key) </w:t>
-            </w:r>
-            <w:proofErr w:type="spellStart"/>
-            <w:r>
-              <w:t>User_id</w:t>
-            </w:r>
-            <w:proofErr w:type="spellEnd"/>
-            <w:r>
-              <w:t xml:space="preserve"> for the user who favored this post</w:t>
-            </w:r>
-          </w:p>
-        </w:tc>
-      </w:tr>
-      <w:tr>
-        <w:tc>
-          <w:tcPr>
-            <w:tcW w:w="2153" w:type="dxa"/>
-            <w:shd w:val="clear" w:color="auto" w:fill="E2EFD9" w:themeFill="accent6" w:themeFillTint="33"/>
-          </w:tcPr>
-          <w:p>
-            <w:proofErr w:type="spellStart"/>
-            <w:r>
-              <w:t>Post_id</w:t>
-            </w:r>
-            <w:proofErr w:type="spellEnd"/>
-          </w:p>
-        </w:tc>
-        <w:tc>
-          <w:tcPr>
-            <w:tcW w:w="1528" w:type="dxa"/>
-          </w:tcPr>
-          <w:p>
-            <w:r>
-              <w:t>Integer</w:t>
-            </w:r>
-          </w:p>
-        </w:tc>
-        <w:tc>
-          <w:tcPr>
-            <w:tcW w:w="4949" w:type="dxa"/>
-          </w:tcPr>
-          <w:p>
-            <w:r>
-              <w:t>(</w:t>
-            </w:r>
-            <w:proofErr w:type="gramStart"/>
-            <w:r>
-              <w:t>foreign</w:t>
-            </w:r>
-            <w:proofErr w:type="gramEnd"/>
-            <w:r>
-              <w:t xml:space="preserve"> key) </w:t>
-            </w:r>
-            <w:proofErr w:type="spellStart"/>
-            <w:r>
-              <w:t>Post_id</w:t>
-            </w:r>
-            <w:proofErr w:type="spellEnd"/>
-            <w:r>
-              <w:t xml:space="preserve"> for the job post favored</w:t>
-            </w:r>
-          </w:p>
-        </w:tc>
-      </w:tr>
-    </w:tbl>
-    <w:p>
-      <w:pPr>
-        <w:jc w:val="center"/>
-      </w:pPr>
-      <w:r>
-        <w:t>Table 8. metadata for table “</w:t>
-      </w:r>
-      <w:proofErr w:type="spellStart"/>
-      <w:r>
-        <w:t>favoredjobpost</w:t>
       </w:r>
       <w:proofErr w:type="spellEnd"/>
       <w:r>

</xml_diff>

<commit_message>
Test for README mods.
</commit_message>
<xml_diff>
--- a/doc/documentation.docx
+++ b/doc/documentation.docx
@@ -42,7 +42,19 @@
         <w:t xml:space="preserve"> aims to</w:t>
       </w:r>
       <w:r>
-        <w:t xml:space="preserve"> imitate some simple operations of a job searching website. It provides users with up-to-date job post information and supports job searching and filtering. It also allows companies to post and </w:t>
+        <w:t xml:space="preserve"> </w:t>
+      </w:r>
+      <w:r>
+        <w:rPr>
+          <w:rFonts w:hint="eastAsia"/>
+        </w:rPr>
+        <w:t>design</w:t>
+      </w:r>
+      <w:r>
+        <w:t xml:space="preserve"> a simple</w:t>
+      </w:r>
+      <w:r>
+        <w:t xml:space="preserve"> job searching website. It provides users with up-to-date job post information and supports job searching and filtering. It also allows companies to post and </w:t>
       </w:r>
       <w:r>
         <w:t>manage</w:t>
@@ -2271,13 +2283,7 @@
         <w:t xml:space="preserve">the server first </w:t>
       </w:r>
       <w:r>
-        <w:t xml:space="preserve">tries to generate the recommendations with 3 latest used keywords by </w:t>
-      </w:r>
-      <w:r>
-        <w:t>any of the users</w:t>
-      </w:r>
-      <w:r>
-        <w:t xml:space="preserve">. As a tourist does not have his own search history, it would be better to recommend them with the </w:t>
+        <w:t xml:space="preserve">tries to generate the recommendations with 3 latest used keywords by any of the users. As a tourist does not have his own search history, it would be better to recommend them with the </w:t>
       </w:r>
       <w:r>
         <w:t>latest</w:t>
@@ -2488,11 +2494,7 @@
                               <w:t xml:space="preserve">    </w:t>
                             </w:r>
                             <w:r>
-                              <w:t>“name</w:t>
-                            </w:r>
-                            <w:proofErr w:type="gramStart"/>
-                            <w:r>
-                              <w:t xml:space="preserve">” </w:t>
+                              <w:t xml:space="preserve">“name” </w:t>
                             </w:r>
                             <w:r>
                               <w:rPr>
@@ -2500,7 +2502,6 @@
                               </w:rPr>
                               <w:t>:</w:t>
                             </w:r>
-                            <w:proofErr w:type="gramEnd"/>
                             <w:r>
                               <w:t xml:space="preserve"> “John”,</w:t>
                             </w:r>
@@ -2518,16 +2519,11 @@
                             <w:r>
                               <w:t>role</w:t>
                             </w:r>
-                            <w:proofErr w:type="gramStart"/>
                             <w:r>
                               <w:t>”</w:t>
                             </w:r>
                             <w:r>
-                              <w:t xml:space="preserve"> :</w:t>
-                            </w:r>
-                            <w:proofErr w:type="gramEnd"/>
-                            <w:r>
-                              <w:t xml:space="preserve"> “jobseeker”,</w:t>
+                              <w:t xml:space="preserve"> : “jobseeker”,</w:t>
                             </w:r>
                           </w:p>
                           <w:p>
@@ -2538,15 +2534,7 @@
                               <w:t xml:space="preserve">    </w:t>
                             </w:r>
                             <w:r>
-                              <w:t>“email</w:t>
-                            </w:r>
-                            <w:proofErr w:type="gramStart"/>
-                            <w:r>
-                              <w:t>” :</w:t>
-                            </w:r>
-                            <w:proofErr w:type="gramEnd"/>
-                            <w:r>
-                              <w:t xml:space="preserve"> “</w:t>
+                              <w:t>“email” : “</w:t>
                             </w:r>
                             <w:r>
                               <w:t>123123@qq.com</w:t>
@@ -2566,15 +2554,7 @@
                               <w:t xml:space="preserve">    </w:t>
                             </w:r>
                             <w:r>
-                              <w:t>“password</w:t>
-                            </w:r>
-                            <w:proofErr w:type="gramStart"/>
-                            <w:r>
-                              <w:t>” :</w:t>
-                            </w:r>
-                            <w:proofErr w:type="gramEnd"/>
-                            <w:r>
-                              <w:t xml:space="preserve"> “11111111”</w:t>
+                              <w:t>“password” : “11111111”</w:t>
                             </w:r>
                             <w:r>
                               <w:t>,</w:t>
@@ -2588,20 +2568,7 @@
                               <w:t xml:space="preserve">    </w:t>
                             </w:r>
                             <w:r>
-                              <w:t>“</w:t>
-                            </w:r>
-                            <w:proofErr w:type="spellStart"/>
-                            <w:r>
-                              <w:t>repassword</w:t>
-                            </w:r>
-                            <w:proofErr w:type="spellEnd"/>
-                            <w:proofErr w:type="gramStart"/>
-                            <w:r>
-                              <w:t>” :</w:t>
-                            </w:r>
-                            <w:proofErr w:type="gramEnd"/>
-                            <w:r>
-                              <w:t xml:space="preserve"> “11111111”</w:t>
+                              <w:t>“repassword” : “11111111”</w:t>
                             </w:r>
                           </w:p>
                           <w:p>
@@ -3089,12 +3056,8 @@
                               <w:pStyle w:val="aa"/>
                             </w:pPr>
                             <w:r>
-                              <w:t xml:space="preserve">    “</w:t>
+                              <w:t xml:space="preserve">    “title</w:t>
                             </w:r>
-                            <w:r>
-                              <w:t>title</w:t>
-                            </w:r>
-                            <w:proofErr w:type="gramStart"/>
                             <w:r>
                               <w:t xml:space="preserve">” </w:t>
                             </w:r>
@@ -3104,69 +3067,8 @@
                               </w:rPr>
                               <w:t>:</w:t>
                             </w:r>
-                            <w:proofErr w:type="gramEnd"/>
                             <w:r>
-                              <w:t xml:space="preserve"> “</w:t>
-                            </w:r>
-                            <w:r>
-                              <w:t>Python Software Developer</w:t>
-                            </w:r>
-                            <w:r>
-                              <w:t>”,</w:t>
-                            </w:r>
-                          </w:p>
-                          <w:p>
-                            <w:pPr>
-                              <w:pStyle w:val="aa"/>
-                            </w:pPr>
-                            <w:r>
-                              <w:t xml:space="preserve">    “</w:t>
-                            </w:r>
-                            <w:proofErr w:type="spellStart"/>
-                            <w:r>
-                              <w:t>salary_min</w:t>
-                            </w:r>
-                            <w:proofErr w:type="spellEnd"/>
-                            <w:proofErr w:type="gramStart"/>
-                            <w:r>
-                              <w:t>” :</w:t>
-                            </w:r>
-                            <w:proofErr w:type="gramEnd"/>
-                            <w:r>
-                              <w:t xml:space="preserve"> “</w:t>
-                            </w:r>
-                            <w:r>
-                              <w:t>4500</w:t>
-                            </w:r>
-                            <w:r>
-                              <w:t>”,</w:t>
-                            </w:r>
-                          </w:p>
-                          <w:p>
-                            <w:pPr>
-                              <w:pStyle w:val="aa"/>
-                            </w:pPr>
-                            <w:r>
-                              <w:t xml:space="preserve">    “</w:t>
-                            </w:r>
-                            <w:proofErr w:type="spellStart"/>
-                            <w:r>
-                              <w:t>salary_max</w:t>
-                            </w:r>
-                            <w:proofErr w:type="spellEnd"/>
-                            <w:proofErr w:type="gramStart"/>
-                            <w:r>
-                              <w:t>” :</w:t>
-                            </w:r>
-                            <w:proofErr w:type="gramEnd"/>
-                            <w:r>
-                              <w:t xml:space="preserve"> “</w:t>
-                            </w:r>
-                            <w:r>
-                              <w:t>6000</w:t>
-                            </w:r>
-                            <w:r>
-                              <w:t>”,</w:t>
+                              <w:t xml:space="preserve"> “Python Software Developer”,</w:t>
                             </w:r>
                           </w:p>
                           <w:p>
@@ -3177,29 +3079,23 @@
                               <w:t xml:space="preserve">    “</w:t>
                             </w:r>
                             <w:r>
-                              <w:t>description</w:t>
+                              <w:t>salary_min” : “4500”,</w:t>
                             </w:r>
-                            <w:proofErr w:type="gramStart"/>
+                          </w:p>
+                          <w:p>
+                            <w:pPr>
+                              <w:pStyle w:val="aa"/>
+                            </w:pPr>
                             <w:r>
-                              <w:t>” :</w:t>
+                              <w:t xml:space="preserve">    “salary_max” : “6000”,</w:t>
                             </w:r>
-                            <w:proofErr w:type="gramEnd"/>
+                          </w:p>
+                          <w:p>
+                            <w:pPr>
+                              <w:pStyle w:val="aa"/>
+                            </w:pPr>
                             <w:r>
-                              <w:t xml:space="preserve"> “</w:t>
-                            </w:r>
-                            <w:r>
-                              <w:t xml:space="preserve">This is a sample post for a new job created by </w:t>
-                            </w:r>
-                            <w:proofErr w:type="spellStart"/>
-                            <w:r>
-                              <w:t>test_company</w:t>
-                            </w:r>
-                            <w:proofErr w:type="spellEnd"/>
-                            <w:r>
-                              <w:t>.</w:t>
-                            </w:r>
-                            <w:r>
-                              <w:t>”</w:t>
+                              <w:t xml:space="preserve">    “description” : “This is a sample post for a new job created by test_company.”</w:t>
                             </w:r>
                           </w:p>
                           <w:p>
@@ -3375,13 +3271,7 @@
         <w:jc w:val="center"/>
       </w:pPr>
       <w:r>
-        <w:t xml:space="preserve">Sample of a </w:t>
-      </w:r>
-      <w:r>
-        <w:t>job creation</w:t>
-      </w:r>
-      <w:r>
-        <w:t xml:space="preserve"> request payload</w:t>
+        <w:t>Sample of a job creation request payload</w:t>
       </w:r>
     </w:p>
     <w:p>
@@ -3549,13 +3439,8 @@
       <w:r>
         <w:t xml:space="preserve">The index in Elasticsearch stores some of the information of a job post that needs to be analyzed. </w:t>
       </w:r>
-      <w:proofErr w:type="gramStart"/>
-      <w:r>
-        <w:t>The</w:t>
-      </w:r>
-      <w:proofErr w:type="gramEnd"/>
-      <w:r>
-        <w:t xml:space="preserve"> metadata of table/type </w:t>
+      <w:r>
+        <w:t xml:space="preserve">The metadata of table/type </w:t>
       </w:r>
       <w:proofErr w:type="spellStart"/>
       <w:r>

</xml_diff>

<commit_message>
Updated documentations according to the latest modifications.
</commit_message>
<xml_diff>
--- a/doc/documentation.docx
+++ b/doc/documentation.docx
@@ -1769,7 +1769,24 @@
         <w:t xml:space="preserve">would be </w:t>
       </w:r>
       <w:r>
-        <w:t>recorded in the user’s cookie</w:t>
+        <w:t xml:space="preserve">recorded in the </w:t>
+      </w:r>
+      <w:r>
+        <w:rPr>
+          <w:rFonts w:hint="eastAsia"/>
+        </w:rPr>
+        <w:t>field</w:t>
+      </w:r>
+      <w:r>
+        <w:t xml:space="preserve"> of “</w:t>
+      </w:r>
+      <w:proofErr w:type="spellStart"/>
+      <w:r>
+        <w:t>search_history</w:t>
+      </w:r>
+      <w:proofErr w:type="spellEnd"/>
+      <w:r>
+        <w:t>” in table “users”</w:t>
       </w:r>
       <w:r>
         <w:t xml:space="preserve"> as well as in the public search history stored in Redis</w:t>
@@ -1889,17 +1906,120 @@
     </w:p>
     <w:p>
       <w:pPr>
-        <w:jc w:val="center"/>
-      </w:pPr>
+        <w:ind w:firstLine="220"/>
+      </w:pPr>
+      <w:r>
+        <w:t xml:space="preserve">After each search by a user/tourist, the results would be shown in a table. Only the first </w:t>
+      </w:r>
+      <w:r>
+        <w:t>3</w:t>
+      </w:r>
+      <w:r>
+        <w:t>00 records would be displayed in order to control the space cost. These records would be stored as a list of python dictionaries</w:t>
+      </w:r>
+      <w:r>
+        <w:t xml:space="preserve">. </w:t>
+      </w:r>
+      <w:r>
+        <w:t>This enables the fast switching between the original and filtered results, and reduces the queries on the database.</w:t>
+      </w:r>
+    </w:p>
+    <w:p>
+      <w:pPr>
+        <w:ind w:firstLine="220"/>
+      </w:pPr>
+      <w:r>
+        <w:t>The filter</w:t>
+      </w:r>
+      <w:r>
+        <w:t>s of the search results</w:t>
+      </w:r>
+      <w:r>
+        <w:t xml:space="preserve"> work on certain keys of the dictionary, and filtering would take O(N) time. The sorting process is </w:t>
+      </w:r>
+      <w:r>
+        <w:t>supported by</w:t>
+      </w:r>
+      <w:r>
+        <w:t xml:space="preserve"> </w:t>
+      </w:r>
+      <w:proofErr w:type="spellStart"/>
+      <w:r>
+        <w:t>mergesort</w:t>
+      </w:r>
+      <w:proofErr w:type="spellEnd"/>
+      <w:r>
+        <w:t>, which takes O(</w:t>
+      </w:r>
+      <w:proofErr w:type="spellStart"/>
+      <w:r>
+        <w:t>NlogN</w:t>
+      </w:r>
+      <w:proofErr w:type="spellEnd"/>
+      <w:r>
+        <w:t>) time on average.</w:t>
+      </w:r>
+      <w:r>
+        <w:t xml:space="preserve"> </w:t>
+      </w:r>
+      <w:proofErr w:type="spellStart"/>
+      <w:r>
+        <w:t>Mergesort</w:t>
+      </w:r>
+      <w:proofErr w:type="spellEnd"/>
+      <w:r>
+        <w:t xml:space="preserve"> is selected to support multi-keyword sorting (due to its stability) while ensuring the efficiency. </w:t>
+      </w:r>
+      <w:r>
+        <w:t xml:space="preserve">As the search results are temporarily stored in Python, the use of </w:t>
+      </w:r>
+      <w:proofErr w:type="spellStart"/>
+      <w:r>
+        <w:t>mergesort</w:t>
+      </w:r>
+      <w:proofErr w:type="spellEnd"/>
+      <w:r>
+        <w:t xml:space="preserve"> does not degrade the space complexity. </w:t>
+      </w:r>
+      <w:r>
+        <w:t>The</w:t>
+      </w:r>
+      <w:r>
+        <w:t xml:space="preserve"> filtering and</w:t>
+      </w:r>
+      <w:r>
+        <w:t xml:space="preserve"> sorting functions are provided in </w:t>
+      </w:r>
+      <w:r>
+        <w:rPr>
+          <w:rFonts w:hint="eastAsia"/>
+        </w:rPr>
+        <w:t>app</w:t>
+      </w:r>
+      <w:r>
+        <w:t>/</w:t>
+      </w:r>
+      <w:r>
+        <w:t>utils</w:t>
+      </w:r>
+      <w:r>
+        <w:t>.py.</w:t>
+      </w:r>
+      <w:r>
+        <w:t xml:space="preserve"> </w:t>
+      </w:r>
+    </w:p>
+    <w:p>
       <w:r>
         <w:rPr>
           <w:noProof/>
         </w:rPr>
+        <w:lastRenderedPageBreak/>
         <w:drawing>
-          <wp:inline distT="0" distB="0" distL="0" distR="0" wp14:anchorId="0F6A21FB" wp14:editId="5DE3C71B">
-            <wp:extent cx="2838450" cy="516082"/>
-            <wp:effectExtent l="0" t="0" r="0" b="0"/>
-            <wp:docPr id="53" name="图片 53"/>
+          <wp:inline distT="0" distB="0" distL="0" distR="0" wp14:anchorId="4FF27997" wp14:editId="0B72DA6F">
+            <wp:extent cx="5486400" cy="1689735"/>
+            <wp:effectExtent l="0" t="0" r="0" b="5715"/>
+            <wp:docPr id="2" name="图片 2"/>
             <wp:cNvGraphicFramePr>
               <a:graphicFrameLocks xmlns:a="http://schemas.openxmlformats.org/drawingml/2006/main" noChangeAspect="1"/>
             </wp:cNvGraphicFramePr>
@@ -1919,7 +2039,7 @@
                   <pic:spPr>
                     <a:xfrm>
                       <a:off x="0" y="0"/>
-                      <a:ext cx="2883029" cy="524187"/>
+                      <a:ext cx="5486400" cy="1689735"/>
                     </a:xfrm>
                     <a:prstGeom prst="rect">
                       <a:avLst/>
@@ -1934,16 +2054,22 @@
     </w:p>
     <w:p>
       <w:pPr>
+        <w:ind w:firstLine="220"/>
         <w:jc w:val="center"/>
       </w:pPr>
       <w:r>
-        <w:t>A sample search history stored as a cookie with recorded occurr</w:t>
-      </w:r>
-      <w:r>
-        <w:t>e</w:t>
-      </w:r>
-      <w:r>
-        <w:t>nces</w:t>
+        <w:t>A general process of filtering and sorting</w:t>
+      </w:r>
+    </w:p>
+    <w:p>
+      <w:pPr>
+        <w:pStyle w:val="3"/>
+      </w:pPr>
+      <w:r>
+        <w:t>4.3.2. simple recommendation</w:t>
+      </w:r>
+      <w:r>
+        <w:t xml:space="preserve"> scheme</w:t>
       </w:r>
     </w:p>
     <w:p>
@@ -1951,19 +2077,26 @@
         <w:ind w:firstLine="220"/>
       </w:pPr>
       <w:r>
-        <w:t xml:space="preserve">After each search by a user/tourist, the results would be shown in a table. Only the first </w:t>
-      </w:r>
-      <w:r>
-        <w:t>2</w:t>
-      </w:r>
-      <w:r>
-        <w:t>00 records would be displayed in order to control the space cost. These records would be stored as a list of python dictionaries</w:t>
-      </w:r>
-      <w:r>
-        <w:t xml:space="preserve">. </w:t>
-      </w:r>
-      <w:r>
-        <w:t>This enables the fast switching between the original and filtered results, and reduces the queries on the database.</w:t>
+        <w:t>In order not to display the main webpage as a nearly blank page for any tourists (unregistered) or registered users, 10 recommendation posts would be generated and placed in the results table.</w:t>
+      </w:r>
+      <w:r>
+        <w:t xml:space="preserve"> This process happens when the users first </w:t>
+      </w:r>
+      <w:proofErr w:type="gramStart"/>
+      <w:r>
+        <w:t>accesses</w:t>
+      </w:r>
+      <w:proofErr w:type="gramEnd"/>
+      <w:r>
+        <w:t xml:space="preserve"> the </w:t>
+      </w:r>
+      <w:proofErr w:type="spellStart"/>
+      <w:r>
+        <w:t>mainpage</w:t>
+      </w:r>
+      <w:proofErr w:type="spellEnd"/>
+      <w:r>
+        <w:t xml:space="preserve"> and before any search is conducted.</w:t>
       </w:r>
     </w:p>
     <w:p>
@@ -1971,85 +2104,35 @@
         <w:ind w:firstLine="220"/>
       </w:pPr>
       <w:r>
-        <w:t>The filter</w:t>
-      </w:r>
-      <w:r>
-        <w:t>s of the search results</w:t>
-      </w:r>
-      <w:r>
-        <w:t xml:space="preserve"> work on certain keys of the dictionary, and filtering would take O(N) time. The sorting process is </w:t>
-      </w:r>
-      <w:r>
-        <w:t>supported by</w:t>
-      </w:r>
-      <w:r>
-        <w:t xml:space="preserve"> </w:t>
+        <w:t xml:space="preserve">For any registered users, the </w:t>
+      </w:r>
+      <w:r>
+        <w:t xml:space="preserve">recommendation system first </w:t>
+      </w:r>
+      <w:proofErr w:type="gramStart"/>
+      <w:r>
+        <w:t>look</w:t>
+      </w:r>
+      <w:proofErr w:type="gramEnd"/>
+      <w:r>
+        <w:t xml:space="preserve"> at the “</w:t>
       </w:r>
       <w:proofErr w:type="spellStart"/>
       <w:r>
-        <w:t>mergesort</w:t>
+        <w:t>search_history</w:t>
       </w:r>
       <w:proofErr w:type="spellEnd"/>
       <w:r>
-        <w:t>, which takes O(</w:t>
-      </w:r>
-      <w:proofErr w:type="spellStart"/>
-      <w:r>
-        <w:t>NlogN</w:t>
-      </w:r>
-      <w:proofErr w:type="spellEnd"/>
-      <w:r>
-        <w:t>) time on average.</w:t>
-      </w:r>
-      <w:r>
-        <w:t xml:space="preserve"> </w:t>
-      </w:r>
-      <w:proofErr w:type="spellStart"/>
-      <w:r>
-        <w:lastRenderedPageBreak/>
-        <w:t>Mergesort</w:t>
-      </w:r>
-      <w:proofErr w:type="spellEnd"/>
-      <w:r>
-        <w:t xml:space="preserve"> is selected to support multi-keyword sorting (due to its stability) while ensuring the efficiency. </w:t>
-      </w:r>
-      <w:r>
-        <w:t xml:space="preserve">As the search results are temporarily stored in Python, the use of </w:t>
-      </w:r>
-      <w:proofErr w:type="spellStart"/>
-      <w:r>
-        <w:t>mergesort</w:t>
-      </w:r>
-      <w:proofErr w:type="spellEnd"/>
-      <w:r>
-        <w:t xml:space="preserve"> does not degrade the space complexity. </w:t>
-      </w:r>
-      <w:r>
-        <w:t>The</w:t>
-      </w:r>
-      <w:r>
-        <w:t xml:space="preserve"> filtering and</w:t>
-      </w:r>
-      <w:r>
-        <w:t xml:space="preserve"> sorting functions are provided in </w:t>
-      </w:r>
-      <w:r>
-        <w:rPr>
-          <w:rFonts w:hint="eastAsia"/>
-        </w:rPr>
-        <w:t>app</w:t>
-      </w:r>
-      <w:r>
-        <w:t>/</w:t>
-      </w:r>
-      <w:r>
-        <w:t>utils</w:t>
-      </w:r>
-      <w:r>
-        <w:t>.py.</w:t>
-      </w:r>
-      <w:r>
-        <w:t xml:space="preserve"> </w:t>
+        <w:t xml:space="preserve">” </w:t>
+      </w:r>
+      <w:r>
+        <w:t>field of the client’s record in the database</w:t>
+      </w:r>
+      <w:r>
+        <w:t xml:space="preserve">. It would pick up at most three mostly searched keywords and </w:t>
+      </w:r>
+      <w:r>
+        <w:t>conduct a search in Elasticsearch database. Among the returned results, only the top-10-scored posts are selected. These 10 posts are checked and would not repeat the posts already favored by the user.</w:t>
       </w:r>
     </w:p>
     <w:p>
@@ -2058,10 +2141,10 @@
           <w:noProof/>
         </w:rPr>
         <w:drawing>
-          <wp:inline distT="0" distB="0" distL="0" distR="0" wp14:anchorId="4FF27997" wp14:editId="0B72DA6F">
-            <wp:extent cx="5486400" cy="1689735"/>
-            <wp:effectExtent l="0" t="0" r="0" b="5715"/>
-            <wp:docPr id="2" name="图片 2"/>
+          <wp:inline distT="0" distB="0" distL="0" distR="0" wp14:anchorId="2393BCC0" wp14:editId="5EFFB16A">
+            <wp:extent cx="5486400" cy="1450975"/>
+            <wp:effectExtent l="0" t="0" r="0" b="0"/>
+            <wp:docPr id="12" name="图片 12"/>
             <wp:cNvGraphicFramePr>
               <a:graphicFrameLocks xmlns:a="http://schemas.openxmlformats.org/drawingml/2006/main" noChangeAspect="1"/>
             </wp:cNvGraphicFramePr>
@@ -2081,7 +2164,7 @@
                   <pic:spPr>
                     <a:xfrm>
                       <a:off x="0" y="0"/>
-                      <a:ext cx="5486400" cy="1689735"/>
+                      <a:ext cx="5486400" cy="1450975"/>
                     </a:xfrm>
                     <a:prstGeom prst="rect">
                       <a:avLst/>
@@ -2096,128 +2179,9 @@
     </w:p>
     <w:p>
       <w:pPr>
-        <w:ind w:firstLine="220"/>
         <w:jc w:val="center"/>
       </w:pPr>
       <w:r>
-        <w:t>A general process of filtering and sorting</w:t>
-      </w:r>
-    </w:p>
-    <w:p>
-      <w:pPr>
-        <w:pStyle w:val="3"/>
-      </w:pPr>
-      <w:r>
-        <w:t>4.3.2. simple recommendation</w:t>
-      </w:r>
-      <w:r>
-        <w:t xml:space="preserve"> scheme</w:t>
-      </w:r>
-    </w:p>
-    <w:p>
-      <w:pPr>
-        <w:ind w:firstLine="220"/>
-      </w:pPr>
-      <w:r>
-        <w:t>In order not to display the main webpage as a nearly blank page for any tourists (unregistered) or registered users, 10 recommendation posts would be generated and placed in the results table.</w:t>
-      </w:r>
-      <w:r>
-        <w:t xml:space="preserve"> This process happens when the users first </w:t>
-      </w:r>
-      <w:proofErr w:type="gramStart"/>
-      <w:r>
-        <w:t>accesses</w:t>
-      </w:r>
-      <w:proofErr w:type="gramEnd"/>
-      <w:r>
-        <w:t xml:space="preserve"> the </w:t>
-      </w:r>
-      <w:proofErr w:type="spellStart"/>
-      <w:r>
-        <w:t>mainpage</w:t>
-      </w:r>
-      <w:proofErr w:type="spellEnd"/>
-      <w:r>
-        <w:t xml:space="preserve"> and before any search is conducted.</w:t>
-      </w:r>
-    </w:p>
-    <w:p>
-      <w:pPr>
-        <w:ind w:firstLine="220"/>
-      </w:pPr>
-      <w:r>
-        <w:t xml:space="preserve">For any registered users, the </w:t>
-      </w:r>
-      <w:r>
-        <w:t xml:space="preserve">recommendation system first </w:t>
-      </w:r>
-      <w:proofErr w:type="gramStart"/>
-      <w:r>
-        <w:t>look</w:t>
-      </w:r>
-      <w:proofErr w:type="gramEnd"/>
-      <w:r>
-        <w:t xml:space="preserve"> at the “</w:t>
-      </w:r>
-      <w:proofErr w:type="spellStart"/>
-      <w:r>
-        <w:t>search_history</w:t>
-      </w:r>
-      <w:proofErr w:type="spellEnd"/>
-      <w:r>
-        <w:t xml:space="preserve">” stores among the client’s cookies. It would pick up at most three mostly searched keywords and </w:t>
-      </w:r>
-      <w:r>
-        <w:t>conduct a search in Elasticsearch database. Among the returned results, only the top-10-scored posts are selected. These 10 posts are checked and would not repeat the posts already favored by the user.</w:t>
-      </w:r>
-    </w:p>
-    <w:p>
-      <w:r>
-        <w:rPr>
-          <w:noProof/>
-        </w:rPr>
-        <w:drawing>
-          <wp:inline distT="0" distB="0" distL="0" distR="0" wp14:anchorId="437E23E7" wp14:editId="3D554E35">
-            <wp:extent cx="5486400" cy="1081405"/>
-            <wp:effectExtent l="0" t="0" r="0" b="4445"/>
-            <wp:docPr id="4" name="图片 4"/>
-            <wp:cNvGraphicFramePr>
-              <a:graphicFrameLocks xmlns:a="http://schemas.openxmlformats.org/drawingml/2006/main" noChangeAspect="1"/>
-            </wp:cNvGraphicFramePr>
-            <a:graphic xmlns:a="http://schemas.openxmlformats.org/drawingml/2006/main">
-              <a:graphicData uri="http://schemas.openxmlformats.org/drawingml/2006/picture">
-                <pic:pic xmlns:pic="http://schemas.openxmlformats.org/drawingml/2006/picture">
-                  <pic:nvPicPr>
-                    <pic:cNvPr id="1" name=""/>
-                    <pic:cNvPicPr/>
-                  </pic:nvPicPr>
-                  <pic:blipFill>
-                    <a:blip r:embed="rId20"/>
-                    <a:stretch>
-                      <a:fillRect/>
-                    </a:stretch>
-                  </pic:blipFill>
-                  <pic:spPr>
-                    <a:xfrm>
-                      <a:off x="0" y="0"/>
-                      <a:ext cx="5486400" cy="1081405"/>
-                    </a:xfrm>
-                    <a:prstGeom prst="rect">
-                      <a:avLst/>
-                    </a:prstGeom>
-                  </pic:spPr>
-                </pic:pic>
-              </a:graphicData>
-            </a:graphic>
-          </wp:inline>
-        </w:drawing>
-      </w:r>
-    </w:p>
-    <w:p>
-      <w:pPr>
-        <w:jc w:val="center"/>
-      </w:pPr>
-      <w:r>
         <w:t>g</w:t>
       </w:r>
       <w:r>
@@ -2240,7 +2204,7 @@
       <w:r>
         <w:t xml:space="preserve">. In order to get the 3 most frequently searched keywords, </w:t>
       </w:r>
-      <w:hyperlink r:id="rId21" w:history="1">
+      <w:hyperlink r:id="rId20" w:history="1">
         <w:r>
           <w:rPr>
             <w:rStyle w:val="a7"/>
@@ -2333,7 +2297,6 @@
         <w:ind w:firstLine="220"/>
       </w:pPr>
       <w:r>
-        <w:lastRenderedPageBreak/>
         <w:t xml:space="preserve">In case the general history cannot be accessed or is somehow empty, </w:t>
       </w:r>
       <w:r>
@@ -2348,11 +2311,12 @@
         <w:rPr>
           <w:noProof/>
         </w:rPr>
+        <w:lastRenderedPageBreak/>
         <w:drawing>
-          <wp:inline distT="0" distB="0" distL="0" distR="0" wp14:anchorId="1FA7C9C0" wp14:editId="5870878B">
-            <wp:extent cx="5486400" cy="1888490"/>
+          <wp:inline distT="0" distB="0" distL="0" distR="0" wp14:anchorId="36C09A81" wp14:editId="5D3A54DC">
+            <wp:extent cx="5486400" cy="2041525"/>
             <wp:effectExtent l="0" t="0" r="0" b="0"/>
-            <wp:docPr id="5" name="图片 5"/>
+            <wp:docPr id="13" name="图片 13"/>
             <wp:cNvGraphicFramePr>
               <a:graphicFrameLocks xmlns:a="http://schemas.openxmlformats.org/drawingml/2006/main" noChangeAspect="1"/>
             </wp:cNvGraphicFramePr>
@@ -2364,7 +2328,7 @@
                     <pic:cNvPicPr/>
                   </pic:nvPicPr>
                   <pic:blipFill>
-                    <a:blip r:embed="rId22"/>
+                    <a:blip r:embed="rId21"/>
                     <a:stretch>
                       <a:fillRect/>
                     </a:stretch>
@@ -2372,7 +2336,7 @@
                   <pic:spPr>
                     <a:xfrm>
                       <a:off x="0" y="0"/>
-                      <a:ext cx="5486400" cy="1888490"/>
+                      <a:ext cx="5486400" cy="2041525"/>
                     </a:xfrm>
                     <a:prstGeom prst="rect">
                       <a:avLst/>
@@ -2605,7 +2569,7 @@
                 <v:stroke joinstyle="miter"/>
                 <v:path gradientshapeok="t" o:connecttype="rect"/>
               </v:shapetype>
-              <v:shape id="文本框 2" o:spid="_x0000_s1026" type="#_x0000_t202" style="width:185.9pt;height:110.6pt;visibility:visible;mso-wrap-style:square;mso-left-percent:-10001;mso-top-percent:-10001;mso-position-horizontal:absolute;mso-position-horizontal-relative:char;mso-position-vertical:absolute;mso-position-vertical-relative:line;mso-left-percent:-10001;mso-top-percent:-10001;v-text-anchor:top" o:gfxdata="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">
+              <v:shape id="文本框 2" o:spid="_x0000_s1026" type="#_x0000_t202" style="width:185.9pt;height:110.6pt;visibility:visible;mso-wrap-style:square;mso-left-percent:-10001;mso-top-percent:-10001;mso-position-horizontal:absolute;mso-position-horizontal-relative:char;mso-position-vertical:absolute;mso-position-vertical-relative:line;mso-left-percent:-10001;mso-top-percent:-10001;v-text-anchor:top" o:gfxdata="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">
                 <v:textbox style="mso-fit-shape-to-text:t">
                   <w:txbxContent>
                     <w:p>
@@ -2624,11 +2588,7 @@
                         <w:t xml:space="preserve">    </w:t>
                       </w:r>
                       <w:r>
-                        <w:t>“name</w:t>
-                      </w:r>
-                      <w:proofErr w:type="gramStart"/>
-                      <w:r>
-                        <w:t xml:space="preserve">” </w:t>
+                        <w:t xml:space="preserve">“name” </w:t>
                       </w:r>
                       <w:r>
                         <w:rPr>
@@ -2636,7 +2596,6 @@
                         </w:rPr>
                         <w:t>:</w:t>
                       </w:r>
-                      <w:proofErr w:type="gramEnd"/>
                       <w:r>
                         <w:t xml:space="preserve"> “John”,</w:t>
                       </w:r>
@@ -2654,16 +2613,11 @@
                       <w:r>
                         <w:t>role</w:t>
                       </w:r>
-                      <w:proofErr w:type="gramStart"/>
                       <w:r>
                         <w:t>”</w:t>
                       </w:r>
                       <w:r>
-                        <w:t xml:space="preserve"> :</w:t>
-                      </w:r>
-                      <w:proofErr w:type="gramEnd"/>
-                      <w:r>
-                        <w:t xml:space="preserve"> “jobseeker”,</w:t>
+                        <w:t xml:space="preserve"> : “jobseeker”,</w:t>
                       </w:r>
                     </w:p>
                     <w:p>
@@ -2674,15 +2628,7 @@
                         <w:t xml:space="preserve">    </w:t>
                       </w:r>
                       <w:r>
-                        <w:t>“email</w:t>
-                      </w:r>
-                      <w:proofErr w:type="gramStart"/>
-                      <w:r>
-                        <w:t>” :</w:t>
-                      </w:r>
-                      <w:proofErr w:type="gramEnd"/>
-                      <w:r>
-                        <w:t xml:space="preserve"> “</w:t>
+                        <w:t>“email” : “</w:t>
                       </w:r>
                       <w:r>
                         <w:t>123123@qq.com</w:t>
@@ -2702,15 +2648,7 @@
                         <w:t xml:space="preserve">    </w:t>
                       </w:r>
                       <w:r>
-                        <w:t>“password</w:t>
-                      </w:r>
-                      <w:proofErr w:type="gramStart"/>
-                      <w:r>
-                        <w:t>” :</w:t>
-                      </w:r>
-                      <w:proofErr w:type="gramEnd"/>
-                      <w:r>
-                        <w:t xml:space="preserve"> “11111111”</w:t>
+                        <w:t>“password” : “11111111”</w:t>
                       </w:r>
                       <w:r>
                         <w:t>,</w:t>
@@ -2724,20 +2662,7 @@
                         <w:t xml:space="preserve">    </w:t>
                       </w:r>
                       <w:r>
-                        <w:t>“</w:t>
-                      </w:r>
-                      <w:proofErr w:type="spellStart"/>
-                      <w:r>
-                        <w:t>repassword</w:t>
-                      </w:r>
-                      <w:proofErr w:type="spellEnd"/>
-                      <w:proofErr w:type="gramStart"/>
-                      <w:r>
-                        <w:t>” :</w:t>
-                      </w:r>
-                      <w:proofErr w:type="gramEnd"/>
-                      <w:r>
-                        <w:t xml:space="preserve"> “11111111”</w:t>
+                        <w:t>“repassword” : “11111111”</w:t>
                       </w:r>
                     </w:p>
                     <w:p>
@@ -2855,7 +2780,7 @@
                     <pic:cNvPicPr/>
                   </pic:nvPicPr>
                   <pic:blipFill>
-                    <a:blip r:embed="rId23"/>
+                    <a:blip r:embed="rId22"/>
                     <a:stretch>
                       <a:fillRect/>
                     </a:stretch>
@@ -2883,10 +2808,10 @@
           <w:noProof/>
         </w:rPr>
         <w:drawing>
-          <wp:inline distT="0" distB="0" distL="0" distR="0" wp14:anchorId="07692264" wp14:editId="4C21B911">
-            <wp:extent cx="4926961" cy="1593850"/>
-            <wp:effectExtent l="0" t="0" r="7620" b="6350"/>
-            <wp:docPr id="7" name="图片 7"/>
+          <wp:inline distT="0" distB="0" distL="0" distR="0" wp14:anchorId="1D754F6D" wp14:editId="1338F686">
+            <wp:extent cx="4757806" cy="1720850"/>
+            <wp:effectExtent l="0" t="0" r="5080" b="0"/>
+            <wp:docPr id="14" name="图片 14"/>
             <wp:cNvGraphicFramePr>
               <a:graphicFrameLocks xmlns:a="http://schemas.openxmlformats.org/drawingml/2006/main" noChangeAspect="1"/>
             </wp:cNvGraphicFramePr>
@@ -2898,7 +2823,7 @@
                     <pic:cNvPicPr/>
                   </pic:nvPicPr>
                   <pic:blipFill>
-                    <a:blip r:embed="rId24"/>
+                    <a:blip r:embed="rId23"/>
                     <a:stretch>
                       <a:fillRect/>
                     </a:stretch>
@@ -2906,7 +2831,7 @@
                   <pic:spPr>
                     <a:xfrm>
                       <a:off x="0" y="0"/>
-                      <a:ext cx="4970733" cy="1608010"/>
+                      <a:ext cx="4771266" cy="1725718"/>
                     </a:xfrm>
                     <a:prstGeom prst="rect">
                       <a:avLst/>
@@ -3122,7 +3047,7 @@
           </mc:Choice>
           <mc:Fallback>
             <w:pict>
-              <v:shape w14:anchorId="17643C2C" id="_x0000_s1027" type="#_x0000_t202" style="width:194pt;height:110.6pt;visibility:visible;mso-wrap-style:square;mso-left-percent:-10001;mso-top-percent:-10001;mso-position-horizontal:absolute;mso-position-horizontal-relative:char;mso-position-vertical:absolute;mso-position-vertical-relative:line;mso-left-percent:-10001;mso-top-percent:-10001;v-text-anchor:top" o:gfxdata="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">
+              <v:shape w14:anchorId="17643C2C" id="_x0000_s1027" type="#_x0000_t202" style="width:194pt;height:110.6pt;visibility:visible;mso-wrap-style:square;mso-left-percent:-10001;mso-top-percent:-10001;mso-position-horizontal:absolute;mso-position-horizontal-relative:char;mso-position-vertical:absolute;mso-position-vertical-relative:line;mso-left-percent:-10001;mso-top-percent:-10001;v-text-anchor:top" o:gfxdata="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">
                 <v:textbox style="mso-fit-shape-to-text:t">
                   <w:txbxContent>
                     <w:p>
@@ -3138,14 +3063,7 @@
                         <w:pStyle w:val="aa"/>
                       </w:pPr>
                       <w:r>
-                        <w:t xml:space="preserve">    “</w:t>
-                      </w:r>
-                      <w:r>
-                        <w:t>title</w:t>
-                      </w:r>
-                      <w:proofErr w:type="gramStart"/>
-                      <w:r>
-                        <w:t xml:space="preserve">” </w:t>
+                        <w:t xml:space="preserve">    “title” </w:t>
                       </w:r>
                       <w:r>
                         <w:rPr>
@@ -3153,15 +3071,8 @@
                         </w:rPr>
                         <w:t>:</w:t>
                       </w:r>
-                      <w:proofErr w:type="gramEnd"/>
                       <w:r>
-                        <w:t xml:space="preserve"> “</w:t>
-                      </w:r>
-                      <w:r>
-                        <w:t>Python Software Developer</w:t>
-                      </w:r>
-                      <w:r>
-                        <w:t>”,</w:t>
+                        <w:t xml:space="preserve"> “Python Software Developer”,</w:t>
                       </w:r>
                     </w:p>
                     <w:p>
@@ -3169,26 +3080,7 @@
                         <w:pStyle w:val="aa"/>
                       </w:pPr>
                       <w:r>
-                        <w:t xml:space="preserve">    “</w:t>
-                      </w:r>
-                      <w:proofErr w:type="spellStart"/>
-                      <w:r>
-                        <w:t>salary_min</w:t>
-                      </w:r>
-                      <w:proofErr w:type="spellEnd"/>
-                      <w:proofErr w:type="gramStart"/>
-                      <w:r>
-                        <w:t>” :</w:t>
-                      </w:r>
-                      <w:proofErr w:type="gramEnd"/>
-                      <w:r>
-                        <w:t xml:space="preserve"> “</w:t>
-                      </w:r>
-                      <w:r>
-                        <w:t>4500</w:t>
-                      </w:r>
-                      <w:r>
-                        <w:t>”,</w:t>
+                        <w:t xml:space="preserve">    “salary_min” : “4500”,</w:t>
                       </w:r>
                     </w:p>
                     <w:p>
@@ -3196,26 +3088,7 @@
                         <w:pStyle w:val="aa"/>
                       </w:pPr>
                       <w:r>
-                        <w:t xml:space="preserve">    “</w:t>
-                      </w:r>
-                      <w:proofErr w:type="spellStart"/>
-                      <w:r>
-                        <w:t>salary_max</w:t>
-                      </w:r>
-                      <w:proofErr w:type="spellEnd"/>
-                      <w:proofErr w:type="gramStart"/>
-                      <w:r>
-                        <w:t>” :</w:t>
-                      </w:r>
-                      <w:proofErr w:type="gramEnd"/>
-                      <w:r>
-                        <w:t xml:space="preserve"> “</w:t>
-                      </w:r>
-                      <w:r>
-                        <w:t>6000</w:t>
-                      </w:r>
-                      <w:r>
-                        <w:t>”,</w:t>
+                        <w:t xml:space="preserve">    “salary_max” : “6000”,</w:t>
                       </w:r>
                     </w:p>
                     <w:p>
@@ -3223,32 +3096,7 @@
                         <w:pStyle w:val="aa"/>
                       </w:pPr>
                       <w:r>
-                        <w:t xml:space="preserve">    “</w:t>
-                      </w:r>
-                      <w:r>
-                        <w:t>description</w:t>
-                      </w:r>
-                      <w:proofErr w:type="gramStart"/>
-                      <w:r>
-                        <w:t>” :</w:t>
-                      </w:r>
-                      <w:proofErr w:type="gramEnd"/>
-                      <w:r>
-                        <w:t xml:space="preserve"> “</w:t>
-                      </w:r>
-                      <w:r>
-                        <w:t xml:space="preserve">This is a sample post for a new job created by </w:t>
-                      </w:r>
-                      <w:proofErr w:type="spellStart"/>
-                      <w:r>
-                        <w:t>test_company</w:t>
-                      </w:r>
-                      <w:proofErr w:type="spellEnd"/>
-                      <w:r>
-                        <w:t>.</w:t>
-                      </w:r>
-                      <w:r>
-                        <w:t>”</w:t>
+                        <w:t xml:space="preserve">    “description” : “This is a sample post for a new job created by test_company.”</w:t>
                       </w:r>
                     </w:p>
                     <w:p>
@@ -3741,7 +3589,7 @@
                     <pic:cNvPicPr/>
                   </pic:nvPicPr>
                   <pic:blipFill>
-                    <a:blip r:embed="rId25"/>
+                    <a:blip r:embed="rId24"/>
                     <a:stretch>
                       <a:fillRect/>
                     </a:stretch>
@@ -3781,7 +3629,7 @@
                     <pic:cNvPicPr/>
                   </pic:nvPicPr>
                   <pic:blipFill>
-                    <a:blip r:embed="rId26"/>
+                    <a:blip r:embed="rId25"/>
                     <a:stretch>
                       <a:fillRect/>
                     </a:stretch>
@@ -4560,7 +4408,10 @@
             </w:r>
             <w:proofErr w:type="gramEnd"/>
             <w:r>
-              <w:t>20)</w:t>
+              <w:t>128</w:t>
+            </w:r>
+            <w:r>
+              <w:t>)</w:t>
             </w:r>
           </w:p>
         </w:tc>
@@ -4571,6 +4422,49 @@
           <w:p>
             <w:r>
               <w:t>Password for the user’s account</w:t>
+            </w:r>
+          </w:p>
+        </w:tc>
+      </w:tr>
+      <w:tr>
+        <w:tc>
+          <w:tcPr>
+            <w:tcW w:w="2122" w:type="dxa"/>
+            <w:shd w:val="clear" w:color="auto" w:fill="E2EFD9" w:themeFill="accent6" w:themeFillTint="33"/>
+          </w:tcPr>
+          <w:p>
+            <w:proofErr w:type="spellStart"/>
+            <w:r>
+              <w:t>Search_history</w:t>
+            </w:r>
+            <w:proofErr w:type="spellEnd"/>
+          </w:p>
+        </w:tc>
+        <w:tc>
+          <w:tcPr>
+            <w:tcW w:w="1559" w:type="dxa"/>
+          </w:tcPr>
+          <w:p>
+            <w:r>
+              <w:t>Text</w:t>
+            </w:r>
+          </w:p>
+        </w:tc>
+        <w:tc>
+          <w:tcPr>
+            <w:tcW w:w="4949" w:type="dxa"/>
+          </w:tcPr>
+          <w:p>
+            <w:r>
+              <w:t xml:space="preserve">Search history recorded as </w:t>
+            </w:r>
+            <w:proofErr w:type="spellStart"/>
+            <w:r>
+              <w:t>anayzed</w:t>
+            </w:r>
+            <w:proofErr w:type="spellEnd"/>
+            <w:r>
+              <w:t xml:space="preserve"> key words with frequency</w:t>
             </w:r>
           </w:p>
         </w:tc>
@@ -5138,6 +5032,7 @@
           </w:tcPr>
           <w:p>
             <w:r>
+              <w:lastRenderedPageBreak/>
               <w:t>Description</w:t>
             </w:r>
           </w:p>
@@ -5191,11 +5086,190 @@
       </w:r>
     </w:p>
     <w:p>
+      <w:r>
+        <w:t>In order to support persistent storage of user’s favoring, an association table “favors” is created which supports the “one-to-many” relationship between the user and his favored posts.</w:t>
+      </w:r>
+    </w:p>
+    <w:tbl>
+      <w:tblPr>
+        <w:tblStyle w:val="a9"/>
+        <w:tblW w:w="0" w:type="auto"/>
+        <w:tblLook w:val="04A0" w:firstRow="1" w:lastRow="0" w:firstColumn="1" w:lastColumn="0" w:noHBand="0" w:noVBand="1"/>
+      </w:tblPr>
+      <w:tblGrid>
+        <w:gridCol w:w="2153"/>
+        <w:gridCol w:w="1528"/>
+        <w:gridCol w:w="4949"/>
+      </w:tblGrid>
+      <w:tr>
+        <w:tc>
+          <w:tcPr>
+            <w:tcW w:w="2153" w:type="dxa"/>
+            <w:shd w:val="clear" w:color="auto" w:fill="D9E2F3" w:themeFill="accent1" w:themeFillTint="33"/>
+          </w:tcPr>
+          <w:p>
+            <w:r>
+              <w:t>Column Name</w:t>
+            </w:r>
+          </w:p>
+        </w:tc>
+        <w:tc>
+          <w:tcPr>
+            <w:tcW w:w="1528" w:type="dxa"/>
+            <w:shd w:val="clear" w:color="auto" w:fill="D9E2F3" w:themeFill="accent1" w:themeFillTint="33"/>
+          </w:tcPr>
+          <w:p>
+            <w:r>
+              <w:t>Data Type</w:t>
+            </w:r>
+          </w:p>
+        </w:tc>
+        <w:tc>
+          <w:tcPr>
+            <w:tcW w:w="4949" w:type="dxa"/>
+            <w:shd w:val="clear" w:color="auto" w:fill="D9E2F3" w:themeFill="accent1" w:themeFillTint="33"/>
+          </w:tcPr>
+          <w:p>
+            <w:r>
+              <w:t>Description</w:t>
+            </w:r>
+          </w:p>
+        </w:tc>
+      </w:tr>
+      <w:tr>
+        <w:tc>
+          <w:tcPr>
+            <w:tcW w:w="2153" w:type="dxa"/>
+            <w:shd w:val="clear" w:color="auto" w:fill="E2EFD9" w:themeFill="accent6" w:themeFillTint="33"/>
+          </w:tcPr>
+          <w:p>
+            <w:proofErr w:type="spellStart"/>
+            <w:r>
+              <w:t>User_id</w:t>
+            </w:r>
+            <w:proofErr w:type="spellEnd"/>
+          </w:p>
+        </w:tc>
+        <w:tc>
+          <w:tcPr>
+            <w:tcW w:w="1528" w:type="dxa"/>
+          </w:tcPr>
+          <w:p>
+            <w:r>
+              <w:t>Integer</w:t>
+            </w:r>
+          </w:p>
+        </w:tc>
+        <w:tc>
+          <w:tcPr>
+            <w:tcW w:w="4949" w:type="dxa"/>
+          </w:tcPr>
+          <w:p>
+            <w:pPr>
+              <w:rPr>
+                <w:rFonts w:hint="eastAsia"/>
+              </w:rPr>
+            </w:pPr>
+            <w:r>
+              <w:t>(</w:t>
+            </w:r>
+            <w:proofErr w:type="gramStart"/>
+            <w:r>
+              <w:t>references</w:t>
+            </w:r>
+            <w:proofErr w:type="gramEnd"/>
+            <w:r>
+              <w:t xml:space="preserve"> users(</w:t>
+            </w:r>
+            <w:proofErr w:type="spellStart"/>
+            <w:r>
+              <w:t>user_id</w:t>
+            </w:r>
+            <w:proofErr w:type="spellEnd"/>
+            <w:r>
+              <w:t>)) id for the user</w:t>
+            </w:r>
+          </w:p>
+        </w:tc>
+      </w:tr>
+      <w:tr>
+        <w:tc>
+          <w:tcPr>
+            <w:tcW w:w="2153" w:type="dxa"/>
+            <w:shd w:val="clear" w:color="auto" w:fill="E2EFD9" w:themeFill="accent6" w:themeFillTint="33"/>
+          </w:tcPr>
+          <w:p>
+            <w:proofErr w:type="spellStart"/>
+            <w:r>
+              <w:t>Post_id</w:t>
+            </w:r>
+            <w:proofErr w:type="spellEnd"/>
+          </w:p>
+        </w:tc>
+        <w:tc>
+          <w:tcPr>
+            <w:tcW w:w="1528" w:type="dxa"/>
+          </w:tcPr>
+          <w:p>
+            <w:r>
+              <w:t>Integer</w:t>
+            </w:r>
+          </w:p>
+        </w:tc>
+        <w:tc>
+          <w:tcPr>
+            <w:tcW w:w="4949" w:type="dxa"/>
+          </w:tcPr>
+          <w:p>
+            <w:r>
+              <w:rPr>
+                <w:rFonts w:hint="eastAsia"/>
+              </w:rPr>
+              <w:t>(</w:t>
+            </w:r>
+            <w:proofErr w:type="gramStart"/>
+            <w:r>
+              <w:t>references</w:t>
+            </w:r>
+            <w:proofErr w:type="gramEnd"/>
+            <w:r>
+              <w:t xml:space="preserve"> </w:t>
+            </w:r>
+            <w:proofErr w:type="spellStart"/>
+            <w:r>
+              <w:t>jobpost</w:t>
+            </w:r>
+            <w:proofErr w:type="spellEnd"/>
+            <w:r>
+              <w:t>(</w:t>
+            </w:r>
+            <w:proofErr w:type="spellStart"/>
+            <w:r>
+              <w:t>post_id</w:t>
+            </w:r>
+            <w:proofErr w:type="spellEnd"/>
+            <w:r>
+              <w:t>)</w:t>
+            </w:r>
+            <w:r>
+              <w:t>) id for the</w:t>
+            </w:r>
+            <w:r>
+              <w:t xml:space="preserve"> favored</w:t>
+            </w:r>
+            <w:r>
+              <w:t xml:space="preserve"> file</w:t>
+            </w:r>
+          </w:p>
+        </w:tc>
+      </w:tr>
+    </w:tbl>
+    <w:p/>
+    <w:p>
       <w:pPr>
         <w:pStyle w:val="3"/>
       </w:pPr>
       <w:r>
-        <w:lastRenderedPageBreak/>
         <w:t>4.4.3. Redis</w:t>
       </w:r>
     </w:p>
@@ -5377,6 +5451,991 @@
         <w:t>Complete structure of a session</w:t>
       </w:r>
     </w:p>
+    <w:p/>
+    <w:p/>
+    <w:p/>
+    <w:p>
+      <w:pPr>
+        <w:pStyle w:val="1"/>
+      </w:pPr>
+      <w:r>
+        <w:rPr>
+          <w:rFonts w:hint="eastAsia"/>
+        </w:rPr>
+        <w:t>5.</w:t>
+      </w:r>
+      <w:r>
+        <w:t xml:space="preserve"> Performance Analysis</w:t>
+      </w:r>
+    </w:p>
+    <w:p>
+      <w:pPr>
+        <w:pStyle w:val="2"/>
+      </w:pPr>
+      <w:r>
+        <w:t>5.1. Keyword searching with/without ES</w:t>
+      </w:r>
+    </w:p>
+    <w:p>
+      <w:pPr>
+        <w:pStyle w:val="2"/>
+      </w:pPr>
+      <w:r>
+        <w:t xml:space="preserve">5.2. Sorting and Filtering with/without Redis </w:t>
+      </w:r>
+      <w:r>
+        <w:t>C</w:t>
+      </w:r>
+      <w:r>
+        <w:t>aching</w:t>
+      </w:r>
+    </w:p>
+    <w:p>
+      <w:r>
+        <w:t>Without the use of caching</w:t>
+      </w:r>
+      <w:r>
+        <w:t xml:space="preserve"> medium like Redis</w:t>
+      </w:r>
+      <w:r>
+        <w:t xml:space="preserve">, the detailed information of posts </w:t>
+      </w:r>
+      <w:proofErr w:type="gramStart"/>
+      <w:r>
+        <w:t>have</w:t>
+      </w:r>
+      <w:proofErr w:type="gramEnd"/>
+      <w:r>
+        <w:t xml:space="preserve"> to be retrieved repeatedly from MySQL upon each sorting / filtering request on the search results.</w:t>
+      </w:r>
+      <w:r>
+        <w:t xml:space="preserve"> </w:t>
+      </w:r>
+    </w:p>
+    <w:p>
+      <w:r>
+        <w:t>Comparatively, with the help of Redis, sorting and filtering on the current search result can be operated conveniently without redundant visit to the database</w:t>
+      </w:r>
+      <w:r>
+        <w:t xml:space="preserve">, and the search results </w:t>
+      </w:r>
+      <w:r>
+        <w:t xml:space="preserve">can be bound with specific user’s login sessions. Below </w:t>
+      </w:r>
+      <w:proofErr w:type="gramStart"/>
+      <w:r>
+        <w:t>are</w:t>
+      </w:r>
+      <w:proofErr w:type="gramEnd"/>
+      <w:r>
+        <w:t xml:space="preserve"> the performance comparison on sorting and filtering of the search results.</w:t>
+      </w:r>
+      <w:r>
+        <w:t xml:space="preserve"> The “Query on MySQL for filtered/sorted results” column does not include</w:t>
+      </w:r>
+      <w:r>
+        <w:t xml:space="preserve"> the time to</w:t>
+      </w:r>
+      <w:r>
+        <w:t xml:space="preserve"> retri</w:t>
+      </w:r>
+      <w:r>
+        <w:t>eve</w:t>
+      </w:r>
+      <w:r>
+        <w:t xml:space="preserve"> post ids from keyword searching based on ES.</w:t>
+      </w:r>
+    </w:p>
+    <w:tbl>
+      <w:tblPr>
+        <w:tblStyle w:val="a9"/>
+        <w:tblW w:w="0" w:type="auto"/>
+        <w:tblLook w:val="04A0" w:firstRow="1" w:lastRow="0" w:firstColumn="1" w:lastColumn="0" w:noHBand="0" w:noVBand="1"/>
+      </w:tblPr>
+      <w:tblGrid>
+        <w:gridCol w:w="1696"/>
+        <w:gridCol w:w="3261"/>
+        <w:gridCol w:w="3673"/>
+      </w:tblGrid>
+      <w:tr>
+        <w:tc>
+          <w:tcPr>
+            <w:tcW w:w="1696" w:type="dxa"/>
+            <w:shd w:val="clear" w:color="auto" w:fill="D9E2F3" w:themeFill="accent1" w:themeFillTint="33"/>
+          </w:tcPr>
+          <w:p>
+            <w:r>
+              <w:t>Filter</w:t>
+            </w:r>
+          </w:p>
+        </w:tc>
+        <w:tc>
+          <w:tcPr>
+            <w:tcW w:w="3261" w:type="dxa"/>
+            <w:shd w:val="clear" w:color="auto" w:fill="D9E2F3" w:themeFill="accent1" w:themeFillTint="33"/>
+          </w:tcPr>
+          <w:p>
+            <w:r>
+              <w:t>Filter on cached results</w:t>
+            </w:r>
+          </w:p>
+        </w:tc>
+        <w:tc>
+          <w:tcPr>
+            <w:tcW w:w="3673" w:type="dxa"/>
+            <w:shd w:val="clear" w:color="auto" w:fill="D9E2F3" w:themeFill="accent1" w:themeFillTint="33"/>
+          </w:tcPr>
+          <w:p>
+            <w:r>
+              <w:t>Query on MySQL for filtered results</w:t>
+            </w:r>
+          </w:p>
+        </w:tc>
+      </w:tr>
+      <w:tr>
+        <w:tc>
+          <w:tcPr>
+            <w:tcW w:w="1696" w:type="dxa"/>
+            <w:shd w:val="clear" w:color="auto" w:fill="E2EFD9" w:themeFill="accent6" w:themeFillTint="33"/>
+          </w:tcPr>
+          <w:p>
+            <w:r>
+              <w:t>Within 24 hours</w:t>
+            </w:r>
+          </w:p>
+        </w:tc>
+        <w:tc>
+          <w:tcPr>
+            <w:tcW w:w="3261" w:type="dxa"/>
+          </w:tcPr>
+          <w:p>
+            <w:r>
+              <w:t>0.158309936</w:t>
+            </w:r>
+            <w:r>
+              <w:t xml:space="preserve"> </w:t>
+            </w:r>
+          </w:p>
+        </w:tc>
+        <w:tc>
+          <w:tcPr>
+            <w:tcW w:w="3673" w:type="dxa"/>
+          </w:tcPr>
+          <w:p>
+            <w:r>
+              <w:t>30</w:t>
+            </w:r>
+            <w:r>
+              <w:t>.</w:t>
+            </w:r>
+            <w:r>
+              <w:t>555009841</w:t>
+            </w:r>
+          </w:p>
+        </w:tc>
+      </w:tr>
+      <w:tr>
+        <w:tc>
+          <w:tcPr>
+            <w:tcW w:w="1696" w:type="dxa"/>
+            <w:shd w:val="clear" w:color="auto" w:fill="E2EFD9" w:themeFill="accent6" w:themeFillTint="33"/>
+          </w:tcPr>
+          <w:p>
+            <w:r>
+              <w:t>Within 3 days</w:t>
+            </w:r>
+          </w:p>
+        </w:tc>
+        <w:tc>
+          <w:tcPr>
+            <w:tcW w:w="3261" w:type="dxa"/>
+          </w:tcPr>
+          <w:p>
+            <w:r>
+              <w:t>0.</w:t>
+            </w:r>
+            <w:r>
+              <w:t>128507614</w:t>
+            </w:r>
+          </w:p>
+        </w:tc>
+        <w:tc>
+          <w:tcPr>
+            <w:tcW w:w="3673" w:type="dxa"/>
+          </w:tcPr>
+          <w:p>
+            <w:r>
+              <w:t>30</w:t>
+            </w:r>
+            <w:r>
+              <w:t>.</w:t>
+            </w:r>
+            <w:r>
+              <w:t>091524124</w:t>
+            </w:r>
+          </w:p>
+        </w:tc>
+      </w:tr>
+      <w:tr>
+        <w:tc>
+          <w:tcPr>
+            <w:tcW w:w="1696" w:type="dxa"/>
+            <w:shd w:val="clear" w:color="auto" w:fill="E2EFD9" w:themeFill="accent6" w:themeFillTint="33"/>
+          </w:tcPr>
+          <w:p>
+            <w:r>
+              <w:t>Within 7 days</w:t>
+            </w:r>
+          </w:p>
+        </w:tc>
+        <w:tc>
+          <w:tcPr>
+            <w:tcW w:w="3261" w:type="dxa"/>
+          </w:tcPr>
+          <w:p>
+            <w:r>
+              <w:t>0.</w:t>
+            </w:r>
+            <w:r>
+              <w:t>181913375</w:t>
+            </w:r>
+          </w:p>
+        </w:tc>
+        <w:tc>
+          <w:tcPr>
+            <w:tcW w:w="3673" w:type="dxa"/>
+          </w:tcPr>
+          <w:p>
+            <w:r>
+              <w:t>34</w:t>
+            </w:r>
+            <w:r>
+              <w:t>.</w:t>
+            </w:r>
+            <w:r>
+              <w:t>332275390</w:t>
+            </w:r>
+          </w:p>
+        </w:tc>
+      </w:tr>
+      <w:tr>
+        <w:tc>
+          <w:tcPr>
+            <w:tcW w:w="1696" w:type="dxa"/>
+            <w:shd w:val="clear" w:color="auto" w:fill="E2EFD9" w:themeFill="accent6" w:themeFillTint="33"/>
+          </w:tcPr>
+          <w:p>
+            <w:r>
+              <w:lastRenderedPageBreak/>
+              <w:t>Min salary &gt;= $2000</w:t>
+            </w:r>
+          </w:p>
+        </w:tc>
+        <w:tc>
+          <w:tcPr>
+            <w:tcW w:w="3261" w:type="dxa"/>
+          </w:tcPr>
+          <w:p>
+            <w:r>
+              <w:t>0.</w:t>
+            </w:r>
+            <w:r>
+              <w:t>141859054</w:t>
+            </w:r>
+          </w:p>
+        </w:tc>
+        <w:tc>
+          <w:tcPr>
+            <w:tcW w:w="3673" w:type="dxa"/>
+          </w:tcPr>
+          <w:p>
+            <w:r>
+              <w:t>21</w:t>
+            </w:r>
+            <w:r>
+              <w:t>.</w:t>
+            </w:r>
+            <w:r>
+              <w:t>971464157</w:t>
+            </w:r>
+          </w:p>
+        </w:tc>
+      </w:tr>
+      <w:tr>
+        <w:tc>
+          <w:tcPr>
+            <w:tcW w:w="1696" w:type="dxa"/>
+            <w:shd w:val="clear" w:color="auto" w:fill="E2EFD9" w:themeFill="accent6" w:themeFillTint="33"/>
+          </w:tcPr>
+          <w:p>
+            <w:r>
+              <w:t>Min salary &gt;= $5000</w:t>
+            </w:r>
+          </w:p>
+        </w:tc>
+        <w:tc>
+          <w:tcPr>
+            <w:tcW w:w="3261" w:type="dxa"/>
+          </w:tcPr>
+          <w:p>
+            <w:r>
+              <w:t>0.0</w:t>
+            </w:r>
+            <w:r>
+              <w:t>90360641</w:t>
+            </w:r>
+          </w:p>
+        </w:tc>
+        <w:tc>
+          <w:tcPr>
+            <w:tcW w:w="3673" w:type="dxa"/>
+          </w:tcPr>
+          <w:p>
+            <w:r>
+              <w:t>10</w:t>
+            </w:r>
+            <w:r>
+              <w:t>.</w:t>
+            </w:r>
+            <w:r>
+              <w:t>779619216</w:t>
+            </w:r>
+          </w:p>
+        </w:tc>
+      </w:tr>
+      <w:tr>
+        <w:tc>
+          <w:tcPr>
+            <w:tcW w:w="1696" w:type="dxa"/>
+            <w:shd w:val="clear" w:color="auto" w:fill="E2EFD9" w:themeFill="accent6" w:themeFillTint="33"/>
+          </w:tcPr>
+          <w:p>
+            <w:r>
+              <w:t>Max salary &gt;= $5000</w:t>
+            </w:r>
+          </w:p>
+        </w:tc>
+        <w:tc>
+          <w:tcPr>
+            <w:tcW w:w="3261" w:type="dxa"/>
+          </w:tcPr>
+          <w:p>
+            <w:r>
+              <w:t>0.0</w:t>
+            </w:r>
+            <w:r>
+              <w:t>96321105</w:t>
+            </w:r>
+          </w:p>
+        </w:tc>
+        <w:tc>
+          <w:tcPr>
+            <w:tcW w:w="3673" w:type="dxa"/>
+          </w:tcPr>
+          <w:p>
+            <w:r>
+              <w:t>21</w:t>
+            </w:r>
+            <w:r>
+              <w:t>.</w:t>
+            </w:r>
+            <w:r>
+              <w:t>590948104</w:t>
+            </w:r>
+          </w:p>
+        </w:tc>
+      </w:tr>
+      <w:tr>
+        <w:tc>
+          <w:tcPr>
+            <w:tcW w:w="1696" w:type="dxa"/>
+            <w:shd w:val="clear" w:color="auto" w:fill="E2EFD9" w:themeFill="accent6" w:themeFillTint="33"/>
+          </w:tcPr>
+          <w:p>
+            <w:r>
+              <w:t>Max salary &gt;= $8000</w:t>
+            </w:r>
+          </w:p>
+        </w:tc>
+        <w:tc>
+          <w:tcPr>
+            <w:tcW w:w="3261" w:type="dxa"/>
+          </w:tcPr>
+          <w:p>
+            <w:r>
+              <w:t>0.0</w:t>
+            </w:r>
+            <w:r>
+              <w:t>79393386</w:t>
+            </w:r>
+          </w:p>
+        </w:tc>
+        <w:tc>
+          <w:tcPr>
+            <w:tcW w:w="3673" w:type="dxa"/>
+          </w:tcPr>
+          <w:p>
+            <w:r>
+              <w:t>10</w:t>
+            </w:r>
+            <w:r>
+              <w:t>.</w:t>
+            </w:r>
+            <w:r>
+              <w:t>316610336</w:t>
+            </w:r>
+          </w:p>
+        </w:tc>
+      </w:tr>
+      <w:tr>
+        <w:tc>
+          <w:tcPr>
+            <w:tcW w:w="1696" w:type="dxa"/>
+            <w:shd w:val="clear" w:color="auto" w:fill="E2EFD9" w:themeFill="accent6" w:themeFillTint="33"/>
+          </w:tcPr>
+          <w:p>
+            <w:r>
+              <w:t>Within 3 days &amp; Min salary &gt;= $5000</w:t>
+            </w:r>
+          </w:p>
+        </w:tc>
+        <w:tc>
+          <w:tcPr>
+            <w:tcW w:w="3261" w:type="dxa"/>
+          </w:tcPr>
+          <w:p>
+            <w:r>
+              <w:t>0.211000442</w:t>
+            </w:r>
+          </w:p>
+        </w:tc>
+        <w:tc>
+          <w:tcPr>
+            <w:tcW w:w="3673" w:type="dxa"/>
+          </w:tcPr>
+          <w:p>
+            <w:r>
+              <w:t>37</w:t>
+            </w:r>
+            <w:r>
+              <w:t>.</w:t>
+            </w:r>
+            <w:r>
+              <w:t>926435469</w:t>
+            </w:r>
+          </w:p>
+        </w:tc>
+      </w:tr>
+      <w:tr>
+        <w:tc>
+          <w:tcPr>
+            <w:tcW w:w="1696" w:type="dxa"/>
+            <w:shd w:val="clear" w:color="auto" w:fill="E2EFD9" w:themeFill="accent6" w:themeFillTint="33"/>
+          </w:tcPr>
+          <w:p>
+            <w:r>
+              <w:t>all</w:t>
+            </w:r>
+          </w:p>
+        </w:tc>
+        <w:tc>
+          <w:tcPr>
+            <w:tcW w:w="3261" w:type="dxa"/>
+          </w:tcPr>
+          <w:p>
+            <w:r>
+              <w:t>0.0</w:t>
+            </w:r>
+            <w:r>
+              <w:t>73909759</w:t>
+            </w:r>
+          </w:p>
+        </w:tc>
+        <w:tc>
+          <w:tcPr>
+            <w:tcW w:w="3673" w:type="dxa"/>
+          </w:tcPr>
+          <w:p>
+            <w:r>
+              <w:t>31</w:t>
+            </w:r>
+            <w:r>
+              <w:t>.</w:t>
+            </w:r>
+            <w:r>
+              <w:t>763792037</w:t>
+            </w:r>
+          </w:p>
+        </w:tc>
+      </w:tr>
+    </w:tbl>
+    <w:p>
+      <w:pPr>
+        <w:jc w:val="center"/>
+      </w:pPr>
+      <w:r>
+        <w:t>Performance Comparison on Filtering</w:t>
+      </w:r>
+      <w:r>
+        <w:t xml:space="preserve"> in </w:t>
+      </w:r>
+      <w:proofErr w:type="spellStart"/>
+      <w:r>
+        <w:t>ms</w:t>
+      </w:r>
+      <w:proofErr w:type="spellEnd"/>
+      <w:r>
+        <w:t xml:space="preserve"> (</w:t>
+      </w:r>
+      <w:r>
+        <w:t>based on the same set of post data</w:t>
+      </w:r>
+      <w:r>
+        <w:t>)</w:t>
+      </w:r>
+    </w:p>
+    <w:tbl>
+      <w:tblPr>
+        <w:tblStyle w:val="a9"/>
+        <w:tblW w:w="0" w:type="auto"/>
+        <w:tblLook w:val="04A0" w:firstRow="1" w:lastRow="0" w:firstColumn="1" w:lastColumn="0" w:noHBand="0" w:noVBand="1"/>
+      </w:tblPr>
+      <w:tblGrid>
+        <w:gridCol w:w="1838"/>
+        <w:gridCol w:w="3119"/>
+        <w:gridCol w:w="3673"/>
+      </w:tblGrid>
+      <w:tr>
+        <w:tc>
+          <w:tcPr>
+            <w:tcW w:w="1838" w:type="dxa"/>
+            <w:shd w:val="clear" w:color="auto" w:fill="D9E2F3" w:themeFill="accent1" w:themeFillTint="33"/>
+          </w:tcPr>
+          <w:p>
+            <w:r>
+              <w:t>Sorting Order</w:t>
+            </w:r>
+          </w:p>
+        </w:tc>
+        <w:tc>
+          <w:tcPr>
+            <w:tcW w:w="3119" w:type="dxa"/>
+            <w:shd w:val="clear" w:color="auto" w:fill="D9E2F3" w:themeFill="accent1" w:themeFillTint="33"/>
+          </w:tcPr>
+          <w:p>
+            <w:r>
+              <w:t>Sorting on cached results</w:t>
+            </w:r>
+          </w:p>
+        </w:tc>
+        <w:tc>
+          <w:tcPr>
+            <w:tcW w:w="3673" w:type="dxa"/>
+            <w:shd w:val="clear" w:color="auto" w:fill="D9E2F3" w:themeFill="accent1" w:themeFillTint="33"/>
+          </w:tcPr>
+          <w:p>
+            <w:r>
+              <w:t>Query on MySQL for sorted results</w:t>
+            </w:r>
+          </w:p>
+        </w:tc>
+      </w:tr>
+      <w:tr>
+        <w:tc>
+          <w:tcPr>
+            <w:tcW w:w="1838" w:type="dxa"/>
+            <w:shd w:val="clear" w:color="auto" w:fill="E2EFD9" w:themeFill="accent6" w:themeFillTint="33"/>
+          </w:tcPr>
+          <w:p>
+            <w:pPr>
+              <w:jc w:val="left"/>
+            </w:pPr>
+            <w:r>
+              <w:t>Date: ascending</w:t>
+            </w:r>
+          </w:p>
+        </w:tc>
+        <w:tc>
+          <w:tcPr>
+            <w:tcW w:w="3119" w:type="dxa"/>
+          </w:tcPr>
+          <w:p>
+            <w:r>
+              <w:t>3</w:t>
+            </w:r>
+            <w:r>
+              <w:t>.</w:t>
+            </w:r>
+            <w:r>
+              <w:t>631591796</w:t>
+            </w:r>
+          </w:p>
+        </w:tc>
+        <w:tc>
+          <w:tcPr>
+            <w:tcW w:w="3673" w:type="dxa"/>
+          </w:tcPr>
+          <w:p>
+            <w:r>
+              <w:t>30</w:t>
+            </w:r>
+            <w:r>
+              <w:t>.</w:t>
+            </w:r>
+            <w:r>
+              <w:t>889511108</w:t>
+            </w:r>
+          </w:p>
+        </w:tc>
+      </w:tr>
+      <w:tr>
+        <w:tc>
+          <w:tcPr>
+            <w:tcW w:w="1838" w:type="dxa"/>
+            <w:shd w:val="clear" w:color="auto" w:fill="E2EFD9" w:themeFill="accent6" w:themeFillTint="33"/>
+          </w:tcPr>
+          <w:p>
+            <w:pPr>
+              <w:jc w:val="left"/>
+            </w:pPr>
+            <w:r>
+              <w:t>Date: descending</w:t>
+            </w:r>
+          </w:p>
+        </w:tc>
+        <w:tc>
+          <w:tcPr>
+            <w:tcW w:w="3119" w:type="dxa"/>
+          </w:tcPr>
+          <w:p>
+            <w:r>
+              <w:t>5</w:t>
+            </w:r>
+            <w:r>
+              <w:t>.</w:t>
+            </w:r>
+            <w:r>
+              <w:t>634784698</w:t>
+            </w:r>
+          </w:p>
+        </w:tc>
+        <w:tc>
+          <w:tcPr>
+            <w:tcW w:w="3673" w:type="dxa"/>
+          </w:tcPr>
+          <w:p>
+            <w:r>
+              <w:t>30</w:t>
+            </w:r>
+            <w:r>
+              <w:t>.</w:t>
+            </w:r>
+            <w:r>
+              <w:t>148506164</w:t>
+            </w:r>
+          </w:p>
+        </w:tc>
+      </w:tr>
+      <w:tr>
+        <w:tc>
+          <w:tcPr>
+            <w:tcW w:w="1838" w:type="dxa"/>
+            <w:shd w:val="clear" w:color="auto" w:fill="E2EFD9" w:themeFill="accent6" w:themeFillTint="33"/>
+          </w:tcPr>
+          <w:p>
+            <w:pPr>
+              <w:jc w:val="left"/>
+            </w:pPr>
+            <w:r>
+              <w:t>Min salary:</w:t>
+            </w:r>
+          </w:p>
+          <w:p>
+            <w:pPr>
+              <w:jc w:val="left"/>
+            </w:pPr>
+            <w:r>
+              <w:t>ascending</w:t>
+            </w:r>
+          </w:p>
+        </w:tc>
+        <w:tc>
+          <w:tcPr>
+            <w:tcW w:w="3119" w:type="dxa"/>
+          </w:tcPr>
+          <w:p>
+            <w:r>
+              <w:t>5</w:t>
+            </w:r>
+            <w:r>
+              <w:t>.</w:t>
+            </w:r>
+            <w:r>
+              <w:t>316495895</w:t>
+            </w:r>
+          </w:p>
+        </w:tc>
+        <w:tc>
+          <w:tcPr>
+            <w:tcW w:w="3673" w:type="dxa"/>
+          </w:tcPr>
+          <w:p>
+            <w:r>
+              <w:t>30</w:t>
+            </w:r>
+            <w:r>
+              <w:t>.</w:t>
+            </w:r>
+            <w:r>
+              <w:t>669450759</w:t>
+            </w:r>
+          </w:p>
+        </w:tc>
+      </w:tr>
+      <w:tr>
+        <w:tc>
+          <w:tcPr>
+            <w:tcW w:w="1838" w:type="dxa"/>
+            <w:shd w:val="clear" w:color="auto" w:fill="E2EFD9" w:themeFill="accent6" w:themeFillTint="33"/>
+          </w:tcPr>
+          <w:p>
+            <w:pPr>
+              <w:jc w:val="left"/>
+            </w:pPr>
+            <w:r>
+              <w:t>Min salary: descending</w:t>
+            </w:r>
+          </w:p>
+        </w:tc>
+        <w:tc>
+          <w:tcPr>
+            <w:tcW w:w="3119" w:type="dxa"/>
+          </w:tcPr>
+          <w:p>
+            <w:r>
+              <w:t>4</w:t>
+            </w:r>
+            <w:r>
+              <w:t>.</w:t>
+            </w:r>
+            <w:r>
+              <w:t>635810852</w:t>
+            </w:r>
+          </w:p>
+        </w:tc>
+        <w:tc>
+          <w:tcPr>
+            <w:tcW w:w="3673" w:type="dxa"/>
+          </w:tcPr>
+          <w:p>
+            <w:r>
+              <w:t>31</w:t>
+            </w:r>
+            <w:r>
+              <w:t>.</w:t>
+            </w:r>
+            <w:r>
+              <w:t>548500061</w:t>
+            </w:r>
+          </w:p>
+        </w:tc>
+      </w:tr>
+      <w:tr>
+        <w:tc>
+          <w:tcPr>
+            <w:tcW w:w="1838" w:type="dxa"/>
+            <w:shd w:val="clear" w:color="auto" w:fill="E2EFD9" w:themeFill="accent6" w:themeFillTint="33"/>
+          </w:tcPr>
+          <w:p>
+            <w:pPr>
+              <w:jc w:val="left"/>
+            </w:pPr>
+            <w:r>
+              <w:t>Max salary:</w:t>
+            </w:r>
+          </w:p>
+          <w:p>
+            <w:pPr>
+              <w:jc w:val="left"/>
+            </w:pPr>
+            <w:r>
+              <w:t>ascending</w:t>
+            </w:r>
+          </w:p>
+        </w:tc>
+        <w:tc>
+          <w:tcPr>
+            <w:tcW w:w="3119" w:type="dxa"/>
+          </w:tcPr>
+          <w:p>
+            <w:r>
+              <w:t>3</w:t>
+            </w:r>
+            <w:r>
+              <w:t>.</w:t>
+            </w:r>
+            <w:r>
+              <w:t>282308578</w:t>
+            </w:r>
+          </w:p>
+        </w:tc>
+        <w:tc>
+          <w:tcPr>
+            <w:tcW w:w="3673" w:type="dxa"/>
+          </w:tcPr>
+          <w:p>
+            <w:r>
+              <w:t>29</w:t>
+            </w:r>
+            <w:r>
+              <w:t>.</w:t>
+            </w:r>
+            <w:r>
+              <w:t>303550720</w:t>
+            </w:r>
+          </w:p>
+        </w:tc>
+      </w:tr>
+      <w:tr>
+        <w:tc>
+          <w:tcPr>
+            <w:tcW w:w="1838" w:type="dxa"/>
+            <w:shd w:val="clear" w:color="auto" w:fill="E2EFD9" w:themeFill="accent6" w:themeFillTint="33"/>
+          </w:tcPr>
+          <w:p>
+            <w:pPr>
+              <w:jc w:val="left"/>
+            </w:pPr>
+            <w:r>
+              <w:t>Max salary: descending</w:t>
+            </w:r>
+          </w:p>
+        </w:tc>
+        <w:tc>
+          <w:tcPr>
+            <w:tcW w:w="3119" w:type="dxa"/>
+          </w:tcPr>
+          <w:p>
+            <w:r>
+              <w:t>4</w:t>
+            </w:r>
+            <w:r>
+              <w:t>.</w:t>
+            </w:r>
+            <w:r>
+              <w:t>630327224</w:t>
+            </w:r>
+          </w:p>
+        </w:tc>
+        <w:tc>
+          <w:tcPr>
+            <w:tcW w:w="3673" w:type="dxa"/>
+          </w:tcPr>
+          <w:p>
+            <w:r>
+              <w:t>29</w:t>
+            </w:r>
+            <w:r>
+              <w:t>.</w:t>
+            </w:r>
+            <w:r>
+              <w:t>700517654</w:t>
+            </w:r>
+          </w:p>
+        </w:tc>
+      </w:tr>
+      <w:tr>
+        <w:tc>
+          <w:tcPr>
+            <w:tcW w:w="1838" w:type="dxa"/>
+            <w:shd w:val="clear" w:color="auto" w:fill="E2EFD9" w:themeFill="accent6" w:themeFillTint="33"/>
+          </w:tcPr>
+          <w:p>
+            <w:pPr>
+              <w:jc w:val="left"/>
+            </w:pPr>
+            <w:r>
+              <w:t>Date: descending &amp; Min salary: descending</w:t>
+            </w:r>
+          </w:p>
+        </w:tc>
+        <w:tc>
+          <w:tcPr>
+            <w:tcW w:w="3119" w:type="dxa"/>
+          </w:tcPr>
+          <w:p>
+            <w:r>
+              <w:t>7.877601852</w:t>
+            </w:r>
+          </w:p>
+        </w:tc>
+        <w:tc>
+          <w:tcPr>
+            <w:tcW w:w="3673" w:type="dxa"/>
+          </w:tcPr>
+          <w:p>
+            <w:r>
+              <w:t>59</w:t>
+            </w:r>
+            <w:r>
+              <w:t>.</w:t>
+            </w:r>
+            <w:r>
+              <w:t>790372848</w:t>
+            </w:r>
+          </w:p>
+        </w:tc>
+      </w:tr>
+    </w:tbl>
+    <w:p>
+      <w:pPr>
+        <w:jc w:val="center"/>
+      </w:pPr>
+      <w:r>
+        <w:t>Performance Comparison on Sorting</w:t>
+      </w:r>
+      <w:r>
+        <w:t xml:space="preserve"> in </w:t>
+      </w:r>
+      <w:proofErr w:type="spellStart"/>
+      <w:r>
+        <w:t>ms</w:t>
+      </w:r>
+      <w:proofErr w:type="spellEnd"/>
+      <w:r>
+        <w:t xml:space="preserve"> (based on the same set of post data)</w:t>
+      </w:r>
+    </w:p>
+    <w:p>
+      <w:r>
+        <w:t>Taking the average of the results, we can come to a conclusion that filtering with cache reduces the processing time by 99.4%, while sorting with cache reduces the processing time by 85.5%.</w:t>
+      </w:r>
+    </w:p>
+    <w:p>
+      <w:r>
+        <w:t xml:space="preserve">Actually, the caches can be further compressed as the post ids of the search results, but this would </w:t>
+      </w:r>
+      <w:r>
+        <w:t>not avoid extra queries</w:t>
+      </w:r>
+      <w:r>
+        <w:t xml:space="preserve"> on </w:t>
+      </w:r>
+      <w:r>
+        <w:t>MySQL</w:t>
+      </w:r>
+      <w:r>
+        <w:t>.</w:t>
+      </w:r>
+      <w:r>
+        <w:t xml:space="preserve"> As the search results are limited to reasonable sizes (200 - 300), caching the complete job post card would not require much space.</w:t>
+      </w:r>
+      <w:r>
+        <w:t xml:space="preserve"> </w:t>
+      </w:r>
+    </w:p>
+    <w:p/>
+    <w:p/>
     <w:sectPr>
       <w:pgSz w:w="12240" w:h="15840"/>
       <w:pgMar w:top="1440" w:right="1800" w:bottom="1440" w:left="1800" w:header="708" w:footer="708" w:gutter="0"/>

</xml_diff>